<commit_message>
Last Final Report change for today
</commit_message>
<xml_diff>
--- a/Final-Report/Final Report.docx
+++ b/Final-Report/Final Report.docx
@@ -44,10 +44,9 @@
     </w:p>
     <w:p>
       <w:pPr>
-        <w:spacing w:after="120"/>
         <w:jc w:val="center"/>
         <w:rPr>
-          <w:rFonts w:ascii="Baskerville Old Face" w:hAnsi="Baskerville Old Face"/>
+          <w:rFonts w:ascii="Open Baskerville 0.0.75" w:hAnsi="Open Baskerville 0.0.75"/>
         </w:rPr>
       </w:pPr>
       <w:r>
@@ -59,7 +58,7 @@
         <mc:AlternateContent>
           <mc:Choice Requires="wps">
             <w:drawing>
-              <wp:inline distT="0" distB="0" distL="0" distR="0" wp14:anchorId="655F5FE8" wp14:editId="16EF25EB">
+              <wp:inline distT="0" distB="0" distL="0" distR="0" wp14:anchorId="41E3C426" wp14:editId="59E8AC76">
                 <wp:extent cx="4922520" cy="22860"/>
                 <wp:effectExtent l="0" t="0" r="30480" b="34290"/>
                 <wp:docPr id="1" name="Rechte verbindingslijn 1"/>
@@ -100,7 +99,7 @@
           </mc:Choice>
           <mc:Fallback>
             <w:pict>
-              <v:line w14:anchorId="5B0B3977" id="Rechte verbindingslijn 1" o:spid="_x0000_s1026" style="visibility:visible;mso-wrap-style:square;mso-left-percent:-10001;mso-top-percent:-10001;mso-position-horizontal:absolute;mso-position-horizontal-relative:char;mso-position-vertical:absolute;mso-position-vertical-relative:line;mso-left-percent:-10001;mso-top-percent:-10001" from="0,0" to="387.6pt,1.8pt" o:gfxdata="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" strokecolor="#5b9bd5 [3204]" strokeweight=".5pt">
+              <v:line w14:anchorId="01B277C9" id="Rechte verbindingslijn 1" o:spid="_x0000_s1026" style="visibility:visible;mso-wrap-style:square;mso-left-percent:-10001;mso-top-percent:-10001;mso-position-horizontal:absolute;mso-position-horizontal-relative:char;mso-position-vertical:absolute;mso-position-vertical-relative:line;mso-left-percent:-10001;mso-top-percent:-10001" from="0,0" to="387.6pt,1.8pt" o:gfxdata="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" strokecolor="#5b9bd5 [3204]" strokeweight=".5pt">
                 <v:stroke joinstyle="miter"/>
                 <w10:anchorlock/>
               </v:line>
@@ -108,46 +107,47 @@
           </mc:Fallback>
         </mc:AlternateContent>
       </w:r>
+    </w:p>
+    <w:p>
+      <w:pPr>
+        <w:pStyle w:val="Title"/>
+        <w:rPr>
+          <w:rFonts w:ascii="Open Baskerville 0.0.75" w:hAnsi="Open Baskerville 0.0.75"/>
+          <w:b w:val="0"/>
+        </w:rPr>
+      </w:pPr>
+      <w:r>
+        <w:rPr>
+          <w:rFonts w:ascii="Open Baskerville 0.0.75" w:hAnsi="Open Baskerville 0.0.75"/>
+          <w:b w:val="0"/>
+        </w:rPr>
+        <w:t>Final Report</w:t>
+      </w:r>
+    </w:p>
+    <w:p>
+      <w:pPr>
+        <w:jc w:val="center"/>
+        <w:rPr>
+          <w:rFonts w:ascii="Open Baskerville 0.0.75" w:hAnsi="Open Baskerville 0.0.75"/>
+        </w:rPr>
+      </w:pPr>
       <w:r>
         <w:rPr>
           <w:rFonts w:ascii="Open Baskerville 0.0.75" w:hAnsi="Open Baskerville 0.0.75"/>
           <w:b/>
-        </w:rPr>
-        <w:br/>
-      </w:r>
-      <w:r>
-        <w:rPr>
-          <w:rFonts w:ascii="Baskerville Old Face" w:hAnsi="Baskerville Old Face"/>
-          <w:sz w:val="56"/>
-          <w:szCs w:val="56"/>
-        </w:rPr>
-        <w:t>Final Report</w:t>
-      </w:r>
-    </w:p>
-    <w:p>
-      <w:pPr>
-        <w:spacing w:after="120"/>
-        <w:jc w:val="center"/>
-        <w:rPr>
-          <w:rFonts w:ascii="Open Baskerville 0.0.75" w:hAnsi="Open Baskerville 0.0.75"/>
-        </w:rPr>
-      </w:pPr>
-      <w:r>
-        <w:rPr>
-          <w:rFonts w:ascii="Open Baskerville 0.0.75" w:hAnsi="Open Baskerville 0.0.75"/>
           <w:noProof/>
           <w:lang w:val="en-GB" w:eastAsia="ja-JP"/>
         </w:rPr>
         <mc:AlternateContent>
           <mc:Choice Requires="wps">
             <w:drawing>
-              <wp:anchor distT="0" distB="0" distL="114300" distR="114300" simplePos="0" relativeHeight="251667456" behindDoc="1" locked="0" layoutInCell="1" allowOverlap="1" wp14:anchorId="3076489B" wp14:editId="44CC2658">
+              <wp:anchor distT="0" distB="0" distL="114300" distR="114300" simplePos="0" relativeHeight="251667456" behindDoc="1" locked="0" layoutInCell="1" allowOverlap="1" wp14:anchorId="37EA9F28" wp14:editId="3EE891C8">
                 <wp:simplePos x="0" y="0"/>
                 <wp:positionH relativeFrom="column">
-                  <wp:posOffset>417830</wp:posOffset>
+                  <wp:posOffset>448310</wp:posOffset>
                 </wp:positionH>
                 <wp:positionV relativeFrom="paragraph">
-                  <wp:posOffset>64135</wp:posOffset>
+                  <wp:posOffset>86995</wp:posOffset>
                 </wp:positionV>
                 <wp:extent cx="4922520" cy="22860"/>
                 <wp:effectExtent l="0" t="0" r="30480" b="34290"/>
@@ -195,18 +195,12 @@
                     </wps:wsp>
                   </a:graphicData>
                 </a:graphic>
-                <wp14:sizeRelH relativeFrom="margin">
-                  <wp14:pctWidth>0</wp14:pctWidth>
-                </wp14:sizeRelH>
-                <wp14:sizeRelV relativeFrom="margin">
-                  <wp14:pctHeight>0</wp14:pctHeight>
-                </wp14:sizeRelV>
               </wp:anchor>
             </w:drawing>
           </mc:Choice>
           <mc:Fallback>
             <w:pict>
-              <v:line w14:anchorId="5CA0F048" id="Rechte verbindingslijn 2" o:spid="_x0000_s1026" style="position:absolute;z-index:-251649024;visibility:visible;mso-wrap-style:square;mso-width-percent:0;mso-height-percent:0;mso-wrap-distance-left:9pt;mso-wrap-distance-top:0;mso-wrap-distance-right:9pt;mso-wrap-distance-bottom:0;mso-position-horizontal:absolute;mso-position-horizontal-relative:text;mso-position-vertical:absolute;mso-position-vertical-relative:text;mso-width-percent:0;mso-height-percent:0;mso-width-relative:margin;mso-height-relative:margin" from="32.9pt,5.05pt" to="420.5pt,6.85pt" o:gfxdata="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" strokecolor="#5b9bd5 [3204]" strokeweight=".5pt">
+              <v:line w14:anchorId="06EECC67" id="Rechte verbindingslijn 2" o:spid="_x0000_s1026" style="position:absolute;z-index:-251649024;visibility:visible;mso-wrap-style:square;mso-wrap-distance-left:9pt;mso-wrap-distance-top:0;mso-wrap-distance-right:9pt;mso-wrap-distance-bottom:0;mso-position-horizontal:absolute;mso-position-horizontal-relative:text;mso-position-vertical:absolute;mso-position-vertical-relative:text" from="35.3pt,6.85pt" to="422.9pt,8.65pt" o:gfxdata="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" strokecolor="#5b9bd5 [3204]" strokeweight=".5pt">
                 <v:stroke joinstyle="miter"/>
                 <w10:wrap type="tight"/>
               </v:line>
@@ -231,6 +225,7 @@
     </w:p>
     <w:p>
       <w:pPr>
+        <w:spacing w:after="160"/>
         <w:jc w:val="center"/>
         <w:rPr>
           <w:rFonts w:ascii="Open Baskerville 0.0.75" w:hAnsi="Open Baskerville 0.0.75"/>
@@ -272,6 +267,7 @@
     </w:p>
     <w:p>
       <w:pPr>
+        <w:spacing w:after="160"/>
         <w:jc w:val="center"/>
         <w:rPr>
           <w:rFonts w:ascii="Open Baskerville 0.0.75" w:hAnsi="Open Baskerville 0.0.75"/>
@@ -286,168 +282,147 @@
     </w:p>
     <w:p>
       <w:pPr>
+        <w:spacing w:after="160"/>
+        <w:jc w:val="center"/>
+        <w:rPr>
+          <w:rFonts w:ascii="Open Baskerville 0.0.75" w:hAnsi="Open Baskerville 0.0.75"/>
+        </w:rPr>
+      </w:pPr>
+      <w:r>
+        <w:rPr>
+          <w:rFonts w:ascii="Open Baskerville 0.0.75" w:hAnsi="Open Baskerville 0.0.75"/>
+        </w:rPr>
+        <w:t>Version 0.1</w:t>
+      </w:r>
+    </w:p>
+    <w:p>
+      <w:pPr>
+        <w:jc w:val="center"/>
+        <w:rPr>
+          <w:rFonts w:ascii="Open Baskerville 0.0.75" w:hAnsi="Open Baskerville 0.0.75"/>
+        </w:rPr>
+      </w:pPr>
+    </w:p>
+    <w:p>
+      <w:pPr>
+        <w:jc w:val="center"/>
+        <w:rPr>
+          <w:rFonts w:ascii="Open Baskerville 0.0.75" w:hAnsi="Open Baskerville 0.0.75"/>
+        </w:rPr>
+      </w:pPr>
+    </w:p>
+    <w:p>
+      <w:pPr>
+        <w:rPr>
+          <w:rFonts w:ascii="Open Baskerville 0.0.75" w:hAnsi="Open Baskerville 0.0.75"/>
+        </w:rPr>
+      </w:pPr>
+    </w:p>
+    <w:p>
+      <w:pPr>
+        <w:rPr>
+          <w:rFonts w:ascii="Open Baskerville 0.0.75" w:hAnsi="Open Baskerville 0.0.75"/>
+        </w:rPr>
+      </w:pPr>
+    </w:p>
+    <w:p>
+      <w:pPr>
+        <w:rPr>
+          <w:rFonts w:ascii="Open Baskerville 0.0.75" w:hAnsi="Open Baskerville 0.0.75"/>
+        </w:rPr>
+      </w:pPr>
+    </w:p>
+    <w:p>
+      <w:pPr>
+        <w:rPr>
+          <w:rFonts w:ascii="Open Baskerville 0.0.75" w:hAnsi="Open Baskerville 0.0.75"/>
+        </w:rPr>
+      </w:pPr>
+    </w:p>
+    <w:p>
+      <w:pPr>
+        <w:rPr>
+          <w:rFonts w:ascii="Open Baskerville 0.0.75" w:hAnsi="Open Baskerville 0.0.75"/>
+        </w:rPr>
+      </w:pPr>
+    </w:p>
+    <w:p>
+      <w:pPr>
+        <w:spacing w:after="160"/>
+        <w:rPr>
+          <w:rFonts w:ascii="Open Baskerville 0.0.75" w:hAnsi="Open Baskerville 0.0.75"/>
+        </w:rPr>
+      </w:pPr>
+    </w:p>
+    <w:p>
+      <w:pPr>
+        <w:spacing w:after="160"/>
+        <w:rPr>
+          <w:rFonts w:ascii="Open Baskerville 0.0.75" w:hAnsi="Open Baskerville 0.0.75"/>
+        </w:rPr>
+      </w:pPr>
+    </w:p>
+    <w:p>
+      <w:pPr>
+        <w:spacing w:after="160"/>
+        <w:rPr>
+          <w:rFonts w:ascii="Open Baskerville 0.0.75" w:hAnsi="Open Baskerville 0.0.75"/>
+        </w:rPr>
+      </w:pPr>
+      <w:r>
+        <w:rPr>
+          <w:rFonts w:ascii="Open Baskerville 0.0.75" w:hAnsi="Open Baskerville 0.0.75"/>
+          <w:lang w:val="en-GB"/>
+        </w:rPr>
+        <w:t>The Final Report presents the reader with a clear picture of the designed machine, the method of working followed, the specification, validation, and design of the software, and a motivation of the main design decisions.</w:t>
+      </w:r>
+      <w:r>
+        <w:rPr>
+          <w:rFonts w:ascii="Open Baskerville 0.0.75" w:hAnsi="Open Baskerville 0.0.75"/>
+        </w:rPr>
+        <w:t xml:space="preserve"> </w:t>
+      </w:r>
+    </w:p>
+    <w:p>
+      <w:pPr>
+        <w:jc w:val="center"/>
+        <w:rPr>
+          <w:rFonts w:ascii="Open Baskerville 0.0.75" w:hAnsi="Open Baskerville 0.0.75"/>
+        </w:rPr>
+      </w:pPr>
+    </w:p>
+    <w:p>
+      <w:pPr>
+        <w:jc w:val="center"/>
+        <w:rPr>
+          <w:rFonts w:ascii="Open Baskerville 0.0.75" w:hAnsi="Open Baskerville 0.0.75"/>
+        </w:rPr>
+      </w:pPr>
+    </w:p>
+    <w:p>
+      <w:pPr>
+        <w:rPr>
+          <w:rFonts w:ascii="Open Baskerville 0.0.75" w:hAnsi="Open Baskerville 0.0.75"/>
+        </w:rPr>
+      </w:pPr>
+    </w:p>
+    <w:p>
+      <w:pPr>
+        <w:rPr>
+          <w:rFonts w:ascii="Open Baskerville 0.0.75" w:hAnsi="Open Baskerville 0.0.75"/>
+        </w:rPr>
+      </w:pPr>
+    </w:p>
+    <w:p>
+      <w:pPr>
         <w:pStyle w:val="Textbody"/>
-        <w:jc w:val="center"/>
-        <w:rPr>
-          <w:rFonts w:ascii="Open Baskerville 0.0.75" w:hAnsi="Open Baskerville 0.0.75"/>
-          <w:lang w:val="en-GB"/>
-        </w:rPr>
-      </w:pPr>
-      <w:r>
-        <w:rPr>
-          <w:rFonts w:ascii="Open Baskerville 0.0.75" w:hAnsi="Open Baskerville 0.0.75"/>
-          <w:lang w:val="en-GB"/>
-        </w:rPr>
-        <w:t>Version 0.1</w:t>
-      </w:r>
-    </w:p>
-    <w:p>
-      <w:pPr>
-        <w:jc w:val="center"/>
-        <w:rPr>
-          <w:rFonts w:ascii="Open Baskerville 0.0.75" w:hAnsi="Open Baskerville 0.0.75"/>
-        </w:rPr>
-      </w:pPr>
-    </w:p>
-    <w:p>
-      <w:pPr>
-        <w:jc w:val="center"/>
-        <w:rPr>
-          <w:rFonts w:ascii="Open Baskerville 0.0.75" w:hAnsi="Open Baskerville 0.0.75"/>
-        </w:rPr>
-      </w:pPr>
-    </w:p>
-    <w:p>
-      <w:pPr>
-        <w:jc w:val="center"/>
-        <w:rPr>
-          <w:rFonts w:ascii="Open Baskerville 0.0.75" w:hAnsi="Open Baskerville 0.0.75"/>
-        </w:rPr>
-      </w:pPr>
-    </w:p>
-    <w:p>
-      <w:pPr>
-        <w:rPr>
-          <w:rFonts w:ascii="Open Baskerville 0.0.75" w:hAnsi="Open Baskerville 0.0.75"/>
-        </w:rPr>
-      </w:pPr>
-    </w:p>
-    <w:p>
-      <w:pPr>
-        <w:rPr>
-          <w:rFonts w:ascii="Open Baskerville 0.0.75" w:hAnsi="Open Baskerville 0.0.75"/>
-        </w:rPr>
-      </w:pPr>
-    </w:p>
-    <w:p>
-      <w:pPr>
-        <w:rPr>
-          <w:rFonts w:ascii="Open Baskerville 0.0.75" w:hAnsi="Open Baskerville 0.0.75"/>
-        </w:rPr>
-      </w:pPr>
-    </w:p>
-    <w:p>
-      <w:pPr>
-        <w:rPr>
-          <w:rFonts w:ascii="Open Baskerville 0.0.75" w:hAnsi="Open Baskerville 0.0.75"/>
-        </w:rPr>
-      </w:pPr>
-    </w:p>
-    <w:p>
-      <w:pPr>
-        <w:rPr>
-          <w:rFonts w:ascii="Open Baskerville 0.0.75" w:hAnsi="Open Baskerville 0.0.75"/>
-        </w:rPr>
-      </w:pPr>
-    </w:p>
-    <w:p>
-      <w:pPr>
-        <w:rPr>
-          <w:rFonts w:ascii="Open Baskerville 0.0.75" w:hAnsi="Open Baskerville 0.0.75"/>
-        </w:rPr>
-      </w:pPr>
-    </w:p>
-    <w:p>
-      <w:pPr>
-        <w:rPr>
-          <w:rFonts w:ascii="Open Baskerville 0.0.75" w:hAnsi="Open Baskerville 0.0.75"/>
-        </w:rPr>
-      </w:pPr>
-    </w:p>
-    <w:p>
-      <w:pPr>
-        <w:rPr>
-          <w:rFonts w:ascii="Open Baskerville 0.0.75" w:hAnsi="Open Baskerville 0.0.75"/>
-        </w:rPr>
-      </w:pPr>
-      <w:r>
-        <w:rPr>
-          <w:rFonts w:ascii="Open Baskerville 0.0.75" w:hAnsi="Open Baskerville 0.0.75"/>
-          <w:lang w:val="en-GB"/>
-        </w:rPr>
-        <w:t xml:space="preserve">The Final Report </w:t>
-      </w:r>
+        <w:rPr>
+          <w:rFonts w:ascii="Open Baskerville 0.0.75" w:hAnsi="Open Baskerville 0.0.75"/>
+          <w:lang w:val="en-GB"/>
+        </w:rPr>
+      </w:pPr>
       <w:bookmarkStart w:id="0" w:name="_GoBack"/>
       <w:bookmarkEnd w:id="0"/>
-      <w:r>
-        <w:rPr>
-          <w:rFonts w:ascii="Open Baskerville 0.0.75" w:hAnsi="Open Baskerville 0.0.75"/>
-          <w:lang w:val="en-GB"/>
-        </w:rPr>
-        <w:t>presents the reader with a clear picture of the designed machine, the method of working followed, the specification, validation, and design of the software, and a motivation of the main design decisions.</w:t>
-      </w:r>
-      <w:r>
-        <w:rPr>
-          <w:rFonts w:ascii="Open Baskerville 0.0.75" w:hAnsi="Open Baskerville 0.0.75"/>
-        </w:rPr>
-        <w:t xml:space="preserve"> </w:t>
-      </w:r>
-    </w:p>
-    <w:p>
-      <w:pPr>
-        <w:jc w:val="center"/>
-        <w:rPr>
-          <w:rFonts w:ascii="Open Baskerville 0.0.75" w:hAnsi="Open Baskerville 0.0.75"/>
-        </w:rPr>
-      </w:pPr>
-    </w:p>
-    <w:p>
-      <w:pPr>
-        <w:jc w:val="center"/>
-        <w:rPr>
-          <w:rFonts w:ascii="Open Baskerville 0.0.75" w:hAnsi="Open Baskerville 0.0.75"/>
-        </w:rPr>
-      </w:pPr>
-    </w:p>
-    <w:p>
-      <w:pPr>
-        <w:rPr>
-          <w:rFonts w:ascii="Open Baskerville 0.0.75" w:hAnsi="Open Baskerville 0.0.75"/>
-        </w:rPr>
-      </w:pPr>
-    </w:p>
-    <w:p>
-      <w:pPr>
-        <w:rPr>
-          <w:rFonts w:ascii="Open Baskerville 0.0.75" w:hAnsi="Open Baskerville 0.0.75"/>
-        </w:rPr>
-      </w:pPr>
-    </w:p>
-    <w:p>
-      <w:pPr>
-        <w:rPr>
-          <w:rFonts w:ascii="Open Baskerville 0.0.75" w:hAnsi="Open Baskerville 0.0.75"/>
-        </w:rPr>
-      </w:pPr>
-    </w:p>
-    <w:p>
-      <w:pPr>
-        <w:pStyle w:val="Textbody"/>
-        <w:rPr>
-          <w:rFonts w:ascii="Open Baskerville 0.0.75" w:hAnsi="Open Baskerville 0.0.75"/>
-          <w:lang w:val="en-GB"/>
-        </w:rPr>
-      </w:pPr>
     </w:p>
     <w:p>
       <w:pPr>
@@ -622,8 +597,12 @@
     <w:sdt>
       <w:sdtPr>
         <w:rPr>
-          <w:rFonts w:eastAsiaTheme="minorHAnsi" w:cstheme="minorBidi"/>
+          <w:rFonts w:ascii="Liberation Serif" w:eastAsiaTheme="minorHAnsi" w:hAnsi="Liberation Serif" w:cstheme="minorBidi"/>
           <w:b/>
+          <w:color w:val="auto"/>
+          <w:kern w:val="3"/>
+          <w:szCs w:val="24"/>
+          <w:lang w:val="en-US" w:eastAsia="zh-CN" w:bidi="hi-IN"/>
         </w:rPr>
         <w:id w:val="-1965498054"/>
         <w:docPartObj>
@@ -633,13 +612,9 @@
       </w:sdtPr>
       <w:sdtEndPr>
         <w:rPr>
-          <w:rFonts w:ascii="Liberation Serif" w:eastAsia="Droid Sans Fallback" w:hAnsi="Liberation Serif" w:cs="FreeSans"/>
+          <w:rFonts w:eastAsia="Droid Sans Fallback" w:cs="FreeSans"/>
           <w:b w:val="0"/>
           <w:bCs/>
-          <w:color w:val="auto"/>
-          <w:kern w:val="3"/>
-          <w:szCs w:val="24"/>
-          <w:lang w:val="en-US" w:eastAsia="zh-CN" w:bidi="hi-IN"/>
         </w:rPr>
       </w:sdtEndPr>
       <w:sdtContent>

</xml_diff>

<commit_message>
Added intro and concl
</commit_message>
<xml_diff>
--- a/Final-Report/Final Report.docx
+++ b/Final-Report/Final Report.docx
@@ -350,18 +350,132 @@
     </w:p>
     <w:p>
       <w:pPr>
-        <w:jc w:val="center"/>
-        <w:rPr>
-          <w:rFonts w:ascii="Baskerville Old Face" w:hAnsi="Baskerville Old Face"/>
-          <w:lang w:val="en-GB"/>
-        </w:rPr>
-      </w:pPr>
-      <w:r>
-        <w:rPr>
-          <w:rFonts w:ascii="Baskerville Old Face" w:hAnsi="Baskerville Old Face"/>
-          <w:lang w:val="en-GB"/>
-        </w:rPr>
-        <w:t>This document will contain the documents of the preceding phases and give an introduction and conclusion to the project. "The Final Report presents the reader with a</w:t>
+        <w:rPr>
+          <w:rFonts w:ascii="Baskerville Old Face" w:hAnsi="Baskerville Old Face"/>
+          <w:lang w:val="en-GB"/>
+        </w:rPr>
+      </w:pPr>
+      <w:r>
+        <w:rPr>
+          <w:rFonts w:ascii="Baskerville Old Face" w:hAnsi="Baskerville Old Face"/>
+          <w:lang w:val="en-GB"/>
+        </w:rPr>
+        <w:t xml:space="preserve">This document will contain the documents of the preceding phases and give an introduction </w:t>
+      </w:r>
+      <w:r>
+        <w:rPr>
+          <w:rFonts w:ascii="Baskerville Old Face" w:hAnsi="Baskerville Old Face"/>
+          <w:lang w:val="en-GB"/>
+        </w:rPr>
+        <w:t>a</w:t>
+      </w:r>
+      <w:r>
+        <w:rPr>
+          <w:rFonts w:ascii="Baskerville Old Face" w:hAnsi="Baskerville Old Face"/>
+          <w:lang w:val="en-GB"/>
+        </w:rPr>
+        <w:t>nd conclusion to the project. "The Final Report presents the reader with a</w:t>
+      </w:r>
+      <w:r>
+        <w:rPr>
+          <w:rFonts w:ascii="Baskerville Old Face" w:hAnsi="Baskerville Old Face"/>
+          <w:lang w:val="en-GB"/>
+        </w:rPr>
+        <w:t xml:space="preserve"> </w:t>
+      </w:r>
+      <w:r>
+        <w:rPr>
+          <w:rFonts w:ascii="Baskerville Old Face" w:hAnsi="Baskerville Old Face"/>
+          <w:lang w:val="en-GB"/>
+        </w:rPr>
+        <w:t>clear picture of the</w:t>
+      </w:r>
+      <w:r>
+        <w:rPr>
+          <w:rFonts w:ascii="Baskerville Old Face" w:hAnsi="Baskerville Old Face"/>
+          <w:lang w:val="en-GB"/>
+        </w:rPr>
+        <w:t xml:space="preserve"> </w:t>
+      </w:r>
+      <w:r>
+        <w:rPr>
+          <w:rFonts w:ascii="Baskerville Old Face" w:hAnsi="Baskerville Old Face"/>
+          <w:lang w:val="en-GB"/>
+        </w:rPr>
+        <w:t>designed machine, the method of working followed, the speci</w:t>
+      </w:r>
+      <w:r>
+        <w:rPr>
+          <w:rFonts w:ascii="Baskerville Old Face" w:hAnsi="Baskerville Old Face"/>
+          <w:lang w:val="en-GB"/>
+        </w:rPr>
+        <w:t>fi</w:t>
+      </w:r>
+      <w:r>
+        <w:rPr>
+          <w:rFonts w:ascii="Baskerville Old Face" w:hAnsi="Baskerville Old Face"/>
+          <w:lang w:val="en-GB"/>
+        </w:rPr>
+        <w:t>cation, validation, and design of</w:t>
+      </w:r>
+      <w:r>
+        <w:rPr>
+          <w:rFonts w:ascii="Baskerville Old Face" w:hAnsi="Baskerville Old Face"/>
+          <w:lang w:val="en-GB"/>
+        </w:rPr>
+        <w:t xml:space="preserve"> </w:t>
+      </w:r>
+      <w:r>
+        <w:rPr>
+          <w:rFonts w:ascii="Baskerville Old Face" w:hAnsi="Baskerville Old Face"/>
+          <w:lang w:val="en-GB"/>
+        </w:rPr>
+        <w:t>the software, and a motivation of the main design</w:t>
+      </w:r>
+      <w:r>
+        <w:rPr>
+          <w:rFonts w:ascii="Baskerville Old Face" w:hAnsi="Baskerville Old Face"/>
+          <w:lang w:val="en-GB"/>
+        </w:rPr>
+        <w:t xml:space="preserve"> </w:t>
+      </w:r>
+      <w:r>
+        <w:rPr>
+          <w:rFonts w:ascii="Baskerville Old Face" w:hAnsi="Baskerville Old Face"/>
+          <w:lang w:val="en-GB"/>
+        </w:rPr>
+        <w:t xml:space="preserve">decisions." (Source: </w:t>
+      </w:r>
+      <w:r>
+        <w:rPr>
+          <w:rFonts w:ascii="Baskerville Old Face" w:hAnsi="Baskerville Old Face"/>
+          <w:i/>
+          <w:lang w:val="en-GB"/>
+        </w:rPr>
+        <w:t>Project Guide Design</w:t>
+      </w:r>
+      <w:r>
+        <w:rPr>
+          <w:rFonts w:ascii="Baskerville Old Face" w:hAnsi="Baskerville Old Face"/>
+          <w:i/>
+          <w:lang w:val="en-GB"/>
+        </w:rPr>
+        <w:t xml:space="preserve"> </w:t>
+      </w:r>
+      <w:r>
+        <w:rPr>
+          <w:rFonts w:ascii="Baskerville Old Face" w:hAnsi="Baskerville Old Face"/>
+          <w:i/>
+          <w:lang w:val="en-GB"/>
+        </w:rPr>
+        <w:t>Based Learning "DBL 2IO70" "Sort It Out"</w:t>
+      </w:r>
+      <w:r>
+        <w:rPr>
+          <w:rFonts w:ascii="Baskerville Old Face" w:hAnsi="Baskerville Old Face"/>
+          <w:lang w:val="en-GB"/>
+        </w:rPr>
+        <w:t>)</w:t>
       </w:r>
     </w:p>
     <w:p>
@@ -369,30 +483,12 @@
         <w:jc w:val="center"/>
         <w:rPr>
           <w:rFonts w:ascii="Baskerville Old Face" w:hAnsi="Baskerville Old Face"/>
-          <w:lang w:val="en-GB"/>
-        </w:rPr>
-      </w:pPr>
-      <w:r>
-        <w:rPr>
-          <w:rFonts w:ascii="Baskerville Old Face" w:hAnsi="Baskerville Old Face"/>
-          <w:lang w:val="en-GB"/>
-        </w:rPr>
-        <w:t>clear picture of the designed machine, the method of working followed, the speci</w:t>
-      </w:r>
-      <w:r>
-        <w:rPr>
-          <w:rFonts w:ascii="Baskerville Old Face" w:hAnsi="Baskerville Old Face"/>
-          <w:lang w:val="en-GB"/>
-        </w:rPr>
-        <w:t>fi</w:t>
-      </w:r>
-      <w:r>
-        <w:rPr>
-          <w:rFonts w:ascii="Baskerville Old Face" w:hAnsi="Baskerville Old Face"/>
-          <w:lang w:val="en-GB"/>
-        </w:rPr>
-        <w:t>cation, validation, and design of the software, and a motivation of the main design</w:t>
-      </w:r>
+          <w:color w:val="E7E6E6"/>
+          <w:lang w:val="en-GB"/>
+        </w:rPr>
+      </w:pPr>
+      <w:bookmarkStart w:id="0" w:name="_GoBack"/>
+      <w:bookmarkEnd w:id="0"/>
     </w:p>
     <w:p>
       <w:pPr>
@@ -402,35 +498,12 @@
           <w:lang w:val="en-GB"/>
         </w:rPr>
       </w:pPr>
-      <w:r>
-        <w:rPr>
-          <w:rFonts w:ascii="Baskerville Old Face" w:hAnsi="Baskerville Old Face"/>
-          <w:lang w:val="en-GB"/>
-        </w:rPr>
-        <w:t xml:space="preserve">decisions." (Source: </w:t>
-      </w:r>
-      <w:r>
-        <w:rPr>
-          <w:rFonts w:ascii="Baskerville Old Face" w:hAnsi="Baskerville Old Face"/>
-          <w:i/>
-          <w:lang w:val="en-GB"/>
-        </w:rPr>
-        <w:t>Project Guide Design Based Learning "DBL 2IO70" "Sort It Out"</w:t>
-      </w:r>
-      <w:r>
-        <w:rPr>
-          <w:rFonts w:ascii="Baskerville Old Face" w:hAnsi="Baskerville Old Face"/>
-          <w:lang w:val="en-GB"/>
-        </w:rPr>
-        <w:t>)</w:t>
-      </w:r>
     </w:p>
     <w:p>
       <w:pPr>
         <w:jc w:val="center"/>
         <w:rPr>
           <w:rFonts w:ascii="Baskerville Old Face" w:hAnsi="Baskerville Old Face"/>
-          <w:color w:val="E7E6E6"/>
           <w:lang w:val="en-GB"/>
         </w:rPr>
       </w:pPr>
@@ -464,18 +537,17 @@
     </w:p>
     <w:p>
       <w:pPr>
+        <w:pStyle w:val="Textbody"/>
         <w:jc w:val="center"/>
         <w:rPr>
-          <w:rFonts w:ascii="Baskerville Old Face" w:hAnsi="Baskerville Old Face"/>
           <w:lang w:val="en-GB"/>
         </w:rPr>
       </w:pPr>
     </w:p>
     <w:p>
       <w:pPr>
-        <w:jc w:val="center"/>
-        <w:rPr>
-          <w:rFonts w:ascii="Baskerville Old Face" w:hAnsi="Baskerville Old Face"/>
+        <w:pStyle w:val="Textbody"/>
+        <w:rPr>
           <w:lang w:val="en-GB"/>
         </w:rPr>
       </w:pPr>
@@ -492,19 +564,33 @@
     <w:p>
       <w:pPr>
         <w:pStyle w:val="Textbody"/>
-        <w:rPr>
-          <w:lang w:val="en-GB"/>
-        </w:rPr>
-      </w:pPr>
+        <w:jc w:val="center"/>
+        <w:rPr>
+          <w:sz w:val="21"/>
+        </w:rPr>
+      </w:pPr>
+      <w:bookmarkStart w:id="1" w:name="__RefHeading__3827_607317235"/>
+      <w:r>
+        <w:rPr>
+          <w:sz w:val="21"/>
+        </w:rPr>
+        <w:t>Group 16</w:t>
+      </w:r>
     </w:p>
     <w:p>
       <w:pPr>
         <w:pStyle w:val="Textbody"/>
         <w:jc w:val="center"/>
         <w:rPr>
-          <w:lang w:val="en-GB"/>
-        </w:rPr>
-      </w:pPr>
+          <w:sz w:val="21"/>
+        </w:rPr>
+      </w:pPr>
+      <w:r>
+        <w:rPr>
+          <w:sz w:val="21"/>
+        </w:rPr>
+        <w:t>Rolf Verschuuren</w:t>
+      </w:r>
     </w:p>
     <w:p>
       <w:pPr>
@@ -514,12 +600,11 @@
           <w:sz w:val="21"/>
         </w:rPr>
       </w:pPr>
-      <w:bookmarkStart w:id="0" w:name="__RefHeading__3827_607317235"/>
       <w:r>
         <w:rPr>
           <w:sz w:val="21"/>
         </w:rPr>
-        <w:t>Group 16</w:t>
+        <w:t>Wigger Boelens</w:t>
       </w:r>
     </w:p>
     <w:p>
@@ -534,7 +619,7 @@
         <w:rPr>
           <w:sz w:val="21"/>
         </w:rPr>
-        <w:t>Rolf Verschuuren</w:t>
+        <w:t>Stefan van den Berg</w:t>
       </w:r>
     </w:p>
     <w:p>
@@ -549,7 +634,7 @@
         <w:rPr>
           <w:sz w:val="21"/>
         </w:rPr>
-        <w:t>Wigger Boelens</w:t>
+        <w:t>Dat Phung</w:t>
       </w:r>
     </w:p>
     <w:p>
@@ -564,7 +649,7 @@
         <w:rPr>
           <w:sz w:val="21"/>
         </w:rPr>
-        <w:t>Stefan van den Berg</w:t>
+        <w:t>Maarten Keet</w:t>
       </w:r>
     </w:p>
     <w:p>
@@ -575,70 +660,48 @@
           <w:sz w:val="21"/>
         </w:rPr>
       </w:pPr>
+      <w:proofErr w:type="spellStart"/>
       <w:r>
         <w:rPr>
           <w:sz w:val="21"/>
         </w:rPr>
-        <w:t>Dat Phung</w:t>
+        <w:t>Tudor</w:t>
+      </w:r>
+      <w:proofErr w:type="spellEnd"/>
+      <w:r>
+        <w:rPr>
+          <w:sz w:val="21"/>
+        </w:rPr>
+        <w:t xml:space="preserve"> Petrescu</w:t>
       </w:r>
     </w:p>
     <w:p>
       <w:pPr>
-        <w:pStyle w:val="Textbody"/>
-        <w:jc w:val="center"/>
-        <w:rPr>
-          <w:sz w:val="21"/>
-        </w:rPr>
-      </w:pPr>
-      <w:r>
-        <w:rPr>
-          <w:sz w:val="21"/>
-        </w:rPr>
-        <w:t>Maarten Keet</w:t>
-      </w:r>
+        <w:pStyle w:val="Heading1"/>
+      </w:pPr>
+      <w:bookmarkStart w:id="2" w:name="_Toc415218859"/>
+      <w:bookmarkEnd w:id="1"/>
+      <w:r>
+        <w:rPr>
+          <w:lang w:val="en-GB"/>
+        </w:rPr>
+        <w:lastRenderedPageBreak/>
+        <w:t>Introduction</w:t>
+      </w:r>
+      <w:bookmarkEnd w:id="2"/>
     </w:p>
     <w:p>
       <w:pPr>
         <w:pStyle w:val="Textbody"/>
-        <w:jc w:val="center"/>
-        <w:rPr>
-          <w:sz w:val="21"/>
-        </w:rPr>
-      </w:pPr>
-      <w:r>
-        <w:rPr>
-          <w:sz w:val="21"/>
-        </w:rPr>
-        <w:t>Tudor Petrescu</w:t>
-      </w:r>
-    </w:p>
-    <w:p>
-      <w:pPr>
-        <w:pStyle w:val="Heading1"/>
-      </w:pPr>
-      <w:bookmarkStart w:id="1" w:name="_Toc415218859"/>
-      <w:bookmarkEnd w:id="0"/>
-      <w:r>
-        <w:rPr>
-          <w:lang w:val="en-GB"/>
-        </w:rPr>
-        <w:lastRenderedPageBreak/>
-        <w:t>Introduction</w:t>
-      </w:r>
-      <w:bookmarkEnd w:id="1"/>
-    </w:p>
-    <w:p>
-      <w:pPr>
-        <w:pStyle w:val="Textbody"/>
-        <w:rPr>
-          <w:lang w:val="en-GB"/>
-        </w:rPr>
-      </w:pPr>
-      <w:r>
-        <w:rPr>
-          <w:lang w:val="en-GB"/>
-        </w:rPr>
-        <w:t>In this document you will find the details on how we have designed and built, in the past eight weeks, a sorting machine and the software that runs it. The Final Report will contain the five “Product” documents previously handed in and approved by the tutor, and a “Process” document. The five Product documents explain how we arrived at our final design for both the hardware and the software. In order, these are “Machine Design”, where we explain how the machine was designed. Then comes “Software Specification”, where we made a finite state automaton that the software was going to be based on. Then came the “Software Design” and “Software Implementation” documents in which we first designed the full program in pseudo-Java code and then subsequently translated this into working Assembly code. The final Product document is “Validation and Testing” where we describe the measures we took to ensure that our product would meet the initial requirements. The second part of the Final Report is the Process document, in this document we describe how we worked as a group over the course of this project, and how we decided to tackle any issues that arose. This Final Report is the final deliverable for the course.</w:t>
+        <w:rPr>
+          <w:lang w:val="en-GB"/>
+        </w:rPr>
+      </w:pPr>
+      <w:r>
+        <w:rPr>
+          <w:lang w:val="en-GB"/>
+        </w:rPr>
+        <w:t>In this document you will find the details on how we have designed and built, in the past eight weeks, a sorting machine and the software that runs it. This Final Report will contain the five “Product” documents previously handed in and approved by the tutor, and a “Process” document. The five Product documents explain how we arrived at our final design for both the hardware and the software. In order of when we made them, these are “Machine Design”, where we explain how the machine was designed and why we chose to do it that way. Subsequently comes “Software Specification”, where we made a finite state automaton that the software was going to be based on. Then came the “Software Design” and “Software Implementation and Integration” documents in which we first designed the full program in pseudo-Java code and then subsequently translated this into working Assembly code. Throughout this document there are validation segments in which we explain how we validated our decisions. In the “Validation and Testing” document we look back at these segments and describe the measures we took to ensure that our final product would meet the initial requirements. The second part of the Final Report is the Process document, in this document we describe how we worked as a group over the course of this project, and how we decided to tackle any issues that arose. This Final Report is the final deliverable for the course.</w:t>
       </w:r>
     </w:p>
     <w:p>
@@ -5077,77 +5140,77 @@
           <w:lang w:val="en-GB" w:eastAsia="en-US" w:bidi="ar-SA"/>
         </w:rPr>
       </w:pPr>
-      <w:bookmarkStart w:id="2" w:name="_Toc415218860"/>
+      <w:bookmarkStart w:id="3" w:name="_Toc415218860"/>
       <w:r>
         <w:rPr>
           <w:lang w:val="en-GB" w:eastAsia="en-US" w:bidi="ar-SA"/>
         </w:rPr>
         <w:lastRenderedPageBreak/>
         <w:t>Product</w:t>
-      </w:r>
-      <w:bookmarkEnd w:id="2"/>
-    </w:p>
-    <w:p>
-      <w:pPr>
-        <w:pStyle w:val="Heading2"/>
-        <w:rPr>
-          <w:lang w:val="en-GB"/>
-        </w:rPr>
-      </w:pPr>
-      <w:bookmarkStart w:id="3" w:name="_Toc415218861"/>
-      <w:r>
-        <w:rPr>
-          <w:lang w:val="en-GB"/>
-        </w:rPr>
-        <w:t>Machine Design</w:t>
       </w:r>
       <w:bookmarkEnd w:id="3"/>
     </w:p>
     <w:p>
       <w:pPr>
-        <w:pStyle w:val="Textbody"/>
-        <w:rPr>
-          <w:lang w:val="en-GB"/>
-        </w:rPr>
-      </w:pPr>
-      <w:r>
-        <w:rPr>
-          <w:lang w:val="en-GB"/>
-        </w:rPr>
-        <w:t>The purpose of this document is to explain the design of our machine, how we decided on this design and why we decided on this design. To do this we will take a look at our requirements and priorities. Afterwards we will look at the design and the decisions leading to that design.</w:t>
-      </w:r>
+        <w:pStyle w:val="Heading2"/>
+        <w:rPr>
+          <w:lang w:val="en-GB"/>
+        </w:rPr>
+      </w:pPr>
+      <w:bookmarkStart w:id="4" w:name="_Toc415218861"/>
+      <w:r>
+        <w:rPr>
+          <w:lang w:val="en-GB"/>
+        </w:rPr>
+        <w:t>Machine Design</w:t>
+      </w:r>
+      <w:bookmarkEnd w:id="4"/>
     </w:p>
     <w:p>
       <w:pPr>
+        <w:pStyle w:val="Textbody"/>
+        <w:rPr>
+          <w:lang w:val="en-GB"/>
+        </w:rPr>
+      </w:pPr>
+      <w:r>
+        <w:rPr>
+          <w:lang w:val="en-GB"/>
+        </w:rPr>
+        <w:t>The purpose of this document is to explain the design of our machine, how we decided on this design and why we decided on this design. To do this we will take a look at our requirements and priorities. Afterwards we will look at the design and the decisions leading to that design.</w:t>
+      </w:r>
+    </w:p>
+    <w:p>
+      <w:pPr>
         <w:pStyle w:val="Heading3"/>
         <w:rPr>
           <w:lang w:val="en-GB"/>
         </w:rPr>
       </w:pPr>
-      <w:bookmarkStart w:id="4" w:name="__RefHeading__810_1583989979"/>
-      <w:bookmarkStart w:id="5" w:name="_Toc413258753"/>
-      <w:bookmarkStart w:id="6" w:name="_Toc415218862"/>
+      <w:bookmarkStart w:id="5" w:name="__RefHeading__810_1583989979"/>
+      <w:bookmarkStart w:id="6" w:name="_Toc413258753"/>
+      <w:bookmarkStart w:id="7" w:name="_Toc415218862"/>
       <w:r>
         <w:rPr>
           <w:lang w:val="en-GB"/>
         </w:rPr>
         <w:t>High level Specification</w:t>
       </w:r>
-      <w:bookmarkEnd w:id="4"/>
       <w:bookmarkEnd w:id="5"/>
       <w:bookmarkEnd w:id="6"/>
+      <w:bookmarkEnd w:id="7"/>
     </w:p>
     <w:p>
       <w:pPr>
         <w:pStyle w:val="Heading4"/>
       </w:pPr>
-      <w:bookmarkStart w:id="7" w:name="_Toc413258754"/>
-      <w:bookmarkStart w:id="8" w:name="_Toc415218863"/>
+      <w:bookmarkStart w:id="8" w:name="_Toc413258754"/>
+      <w:bookmarkStart w:id="9" w:name="_Toc415218863"/>
       <w:r>
         <w:t>The specification as given in the Technical Guide</w:t>
       </w:r>
-      <w:bookmarkEnd w:id="7"/>
       <w:bookmarkEnd w:id="8"/>
+      <w:bookmarkEnd w:id="9"/>
     </w:p>
     <w:p>
       <w:pPr>
@@ -5389,13 +5452,13 @@
       <w:pPr>
         <w:pStyle w:val="Heading4"/>
       </w:pPr>
-      <w:bookmarkStart w:id="9" w:name="_Toc413258755"/>
-      <w:bookmarkStart w:id="10" w:name="_Toc415218864"/>
+      <w:bookmarkStart w:id="10" w:name="_Toc413258755"/>
+      <w:bookmarkStart w:id="11" w:name="_Toc415218864"/>
       <w:r>
         <w:t>Our specification</w:t>
       </w:r>
-      <w:bookmarkEnd w:id="9"/>
       <w:bookmarkEnd w:id="10"/>
+      <w:bookmarkEnd w:id="11"/>
     </w:p>
     <w:p>
       <w:pPr>
@@ -5411,8 +5474,8 @@
         </w:rPr>
         <w:t xml:space="preserve">We have to make a so-called sorting machine. This machine should be able to separate, by colour, small black and white plastic discs. </w:t>
       </w:r>
-      <w:bookmarkStart w:id="11" w:name="__RefHeading__391_1950855401"/>
-      <w:bookmarkStart w:id="12" w:name="_Toc412756066"/>
+      <w:bookmarkStart w:id="12" w:name="__RefHeading__391_1950855401"/>
+      <w:bookmarkStart w:id="13" w:name="_Toc412756066"/>
       <w:r>
         <w:rPr>
           <w:rFonts w:ascii="Baskerville Old Face" w:hAnsi="Baskerville Old Face"/>
@@ -5582,12 +5645,12 @@
       <w:pPr>
         <w:pStyle w:val="Heading4"/>
       </w:pPr>
-      <w:bookmarkStart w:id="13" w:name="_Toc415218865"/>
+      <w:bookmarkStart w:id="14" w:name="_Toc415218865"/>
       <w:r>
         <w:lastRenderedPageBreak/>
         <w:t>Priorities</w:t>
       </w:r>
-      <w:bookmarkEnd w:id="13"/>
+      <w:bookmarkEnd w:id="14"/>
     </w:p>
     <w:p>
       <w:pPr>
@@ -5784,16 +5847,16 @@
         </w:rPr>
         <w:br w:type="page"/>
       </w:r>
-      <w:bookmarkStart w:id="14" w:name="_Toc413258756"/>
-      <w:bookmarkStart w:id="15" w:name="_Toc415218866"/>
+      <w:bookmarkStart w:id="15" w:name="_Toc413258756"/>
+      <w:bookmarkStart w:id="16" w:name="_Toc415218866"/>
       <w:r>
         <w:lastRenderedPageBreak/>
         <w:t>System Level requirements</w:t>
       </w:r>
-      <w:bookmarkEnd w:id="11"/>
       <w:bookmarkEnd w:id="12"/>
-      <w:bookmarkEnd w:id="14"/>
+      <w:bookmarkEnd w:id="13"/>
       <w:bookmarkEnd w:id="15"/>
+      <w:bookmarkEnd w:id="16"/>
     </w:p>
     <w:p>
       <w:pPr>
@@ -5809,20 +5872,20 @@
         </w:rPr>
         <w:t>The system level requirements consist of 3 parts. These 3 parts are the USE-cases, the safety properties and the user constraints.</w:t>
       </w:r>
-      <w:bookmarkStart w:id="16" w:name="__RefHeading__796_1950855401"/>
+      <w:bookmarkStart w:id="17" w:name="__RefHeading__796_1950855401"/>
     </w:p>
     <w:p>
       <w:pPr>
         <w:pStyle w:val="Heading4"/>
       </w:pPr>
-      <w:bookmarkStart w:id="17" w:name="_Toc413258757"/>
-      <w:bookmarkStart w:id="18" w:name="_Toc415218867"/>
+      <w:bookmarkStart w:id="18" w:name="_Toc413258757"/>
+      <w:bookmarkStart w:id="19" w:name="_Toc415218867"/>
       <w:r>
         <w:t>USE-cases</w:t>
       </w:r>
-      <w:bookmarkEnd w:id="16"/>
       <w:bookmarkEnd w:id="17"/>
       <w:bookmarkEnd w:id="18"/>
+      <w:bookmarkEnd w:id="19"/>
     </w:p>
     <w:p>
       <w:pPr>
@@ -5844,14 +5907,14 @@
       <w:pPr>
         <w:pStyle w:val="Heading5"/>
       </w:pPr>
-      <w:bookmarkStart w:id="19" w:name="_Toc413258760"/>
-      <w:bookmarkStart w:id="20" w:name="_Toc415218868"/>
-      <w:bookmarkStart w:id="21" w:name="_Toc413258759"/>
+      <w:bookmarkStart w:id="20" w:name="_Toc413258760"/>
+      <w:bookmarkStart w:id="21" w:name="_Toc415218868"/>
+      <w:bookmarkStart w:id="22" w:name="_Toc413258759"/>
       <w:r>
         <w:t>Starting the machine</w:t>
       </w:r>
-      <w:bookmarkEnd w:id="19"/>
       <w:bookmarkEnd w:id="20"/>
+      <w:bookmarkEnd w:id="21"/>
     </w:p>
     <w:tbl>
       <w:tblPr>
@@ -5911,7 +5974,27 @@
                 <w:b w:val="0"/>
                 <w:lang w:val="en-GB"/>
               </w:rPr>
-              <w:t>Machine operator (student or teacher at Tu/e)</w:t>
+              <w:t xml:space="preserve">Machine operator (student or teacher at </w:t>
+            </w:r>
+            <w:proofErr w:type="spellStart"/>
+            <w:r>
+              <w:rPr>
+                <w:rStyle w:val="Standaardalinea-lettertype1"/>
+                <w:rFonts w:ascii="Baskerville Old Face" w:hAnsi="Baskerville Old Face"/>
+                <w:b w:val="0"/>
+                <w:lang w:val="en-GB"/>
+              </w:rPr>
+              <w:t>Tu</w:t>
+            </w:r>
+            <w:proofErr w:type="spellEnd"/>
+            <w:r>
+              <w:rPr>
+                <w:rStyle w:val="Standaardalinea-lettertype1"/>
+                <w:rFonts w:ascii="Baskerville Old Face" w:hAnsi="Baskerville Old Face"/>
+                <w:b w:val="0"/>
+                <w:lang w:val="en-GB"/>
+              </w:rPr>
+              <w:t>/e)</w:t>
             </w:r>
           </w:p>
         </w:tc>
@@ -6028,6 +6111,7 @@
                 <w:lang w:val="en-GB"/>
               </w:rPr>
             </w:pPr>
+            <w:proofErr w:type="spellStart"/>
             <w:r>
               <w:rPr>
                 <w:rFonts w:ascii="Baskerville Old Face" w:hAnsi="Baskerville Old Face"/>
@@ -6035,6 +6119,7 @@
               </w:rPr>
               <w:t>Postconditions</w:t>
             </w:r>
+            <w:proofErr w:type="spellEnd"/>
           </w:p>
         </w:tc>
         <w:tc>
@@ -6254,9 +6339,9 @@
       <w:pPr>
         <w:pStyle w:val="Heading5"/>
       </w:pPr>
-      <w:bookmarkStart w:id="22" w:name="_Toc415218869"/>
-      <w:bookmarkStart w:id="23" w:name="_Toc413258761"/>
-      <w:bookmarkEnd w:id="21"/>
+      <w:bookmarkStart w:id="23" w:name="_Toc415218869"/>
+      <w:bookmarkStart w:id="24" w:name="_Toc413258761"/>
+      <w:bookmarkEnd w:id="22"/>
       <w:r>
         <w:t>Stop the</w:t>
       </w:r>
@@ -6270,7 +6355,7 @@
         </w:rPr>
         <w:t>machine</w:t>
       </w:r>
-      <w:bookmarkEnd w:id="22"/>
+      <w:bookmarkEnd w:id="23"/>
     </w:p>
     <w:tbl>
       <w:tblPr>
@@ -6330,7 +6415,27 @@
                 <w:b w:val="0"/>
                 <w:lang w:val="en-GB"/>
               </w:rPr>
-              <w:t>Machine operator (student or teacher at Tu/e)</w:t>
+              <w:t xml:space="preserve">Machine operator (student or teacher at </w:t>
+            </w:r>
+            <w:proofErr w:type="spellStart"/>
+            <w:r>
+              <w:rPr>
+                <w:rStyle w:val="Standaardalinea-lettertype1"/>
+                <w:rFonts w:ascii="Baskerville Old Face" w:hAnsi="Baskerville Old Face"/>
+                <w:b w:val="0"/>
+                <w:lang w:val="en-GB"/>
+              </w:rPr>
+              <w:t>Tu</w:t>
+            </w:r>
+            <w:proofErr w:type="spellEnd"/>
+            <w:r>
+              <w:rPr>
+                <w:rStyle w:val="Standaardalinea-lettertype1"/>
+                <w:rFonts w:ascii="Baskerville Old Face" w:hAnsi="Baskerville Old Face"/>
+                <w:b w:val="0"/>
+                <w:lang w:val="en-GB"/>
+              </w:rPr>
+              <w:t>/e)</w:t>
             </w:r>
           </w:p>
         </w:tc>
@@ -6447,6 +6552,7 @@
                 <w:lang w:val="en-GB"/>
               </w:rPr>
             </w:pPr>
+            <w:proofErr w:type="spellStart"/>
             <w:r>
               <w:rPr>
                 <w:rFonts w:ascii="Baskerville Old Face" w:hAnsi="Baskerville Old Face"/>
@@ -6454,6 +6560,7 @@
               </w:rPr>
               <w:t>Postconditions</w:t>
             </w:r>
+            <w:proofErr w:type="spellEnd"/>
           </w:p>
         </w:tc>
         <w:tc>
@@ -6647,8 +6754,8 @@
       <w:pPr>
         <w:pStyle w:val="Heading5"/>
       </w:pPr>
-      <w:bookmarkStart w:id="24" w:name="__RefHeading__798_1950855401"/>
-      <w:bookmarkStart w:id="25" w:name="_Toc413258758"/>
+      <w:bookmarkStart w:id="25" w:name="__RefHeading__798_1950855401"/>
+      <w:bookmarkStart w:id="26" w:name="_Toc413258758"/>
     </w:p>
     <w:p>
       <w:pPr>
@@ -6674,14 +6781,14 @@
       <w:pPr>
         <w:pStyle w:val="Heading5"/>
       </w:pPr>
-      <w:bookmarkStart w:id="26" w:name="_Toc415218870"/>
+      <w:bookmarkStart w:id="27" w:name="_Toc415218870"/>
       <w:r>
         <w:lastRenderedPageBreak/>
         <w:t>Sort unsorted disks</w:t>
       </w:r>
-      <w:bookmarkEnd w:id="24"/>
       <w:bookmarkEnd w:id="25"/>
       <w:bookmarkEnd w:id="26"/>
+      <w:bookmarkEnd w:id="27"/>
     </w:p>
     <w:tbl>
       <w:tblPr>
@@ -6741,7 +6848,27 @@
                 <w:b w:val="0"/>
                 <w:lang w:val="en-GB"/>
               </w:rPr>
-              <w:t>Machine operator (student or teacher at Tu/e)</w:t>
+              <w:t xml:space="preserve">Machine operator (student or teacher at </w:t>
+            </w:r>
+            <w:proofErr w:type="spellStart"/>
+            <w:r>
+              <w:rPr>
+                <w:rStyle w:val="Standaardalinea-lettertype1"/>
+                <w:rFonts w:ascii="Baskerville Old Face" w:hAnsi="Baskerville Old Face"/>
+                <w:b w:val="0"/>
+                <w:lang w:val="en-GB"/>
+              </w:rPr>
+              <w:t>Tu</w:t>
+            </w:r>
+            <w:proofErr w:type="spellEnd"/>
+            <w:r>
+              <w:rPr>
+                <w:rStyle w:val="Standaardalinea-lettertype1"/>
+                <w:rFonts w:ascii="Baskerville Old Face" w:hAnsi="Baskerville Old Face"/>
+                <w:b w:val="0"/>
+                <w:lang w:val="en-GB"/>
+              </w:rPr>
+              <w:t>/e)</w:t>
             </w:r>
           </w:p>
         </w:tc>
@@ -6858,6 +6985,7 @@
                 <w:lang w:val="en-GB"/>
               </w:rPr>
             </w:pPr>
+            <w:proofErr w:type="spellStart"/>
             <w:r>
               <w:rPr>
                 <w:rFonts w:ascii="Baskerville Old Face" w:hAnsi="Baskerville Old Face"/>
@@ -6865,6 +6993,7 @@
               </w:rPr>
               <w:t>Postconditions</w:t>
             </w:r>
+            <w:proofErr w:type="spellEnd"/>
           </w:p>
         </w:tc>
         <w:tc>
@@ -7051,7 +7180,23 @@
                 <w:rFonts w:ascii="Baskerville Old Face" w:hAnsi="Baskerville Old Face"/>
                 <w:lang w:eastAsia="en-GB" w:bidi="ar-SA"/>
               </w:rPr>
-              <w:t>An unsorted disk is moved to the colour detector</w:t>
+              <w:t xml:space="preserve">An unsorted disk is moved to the </w:t>
+            </w:r>
+            <w:proofErr w:type="spellStart"/>
+            <w:r>
+              <w:rPr>
+                <w:rFonts w:ascii="Baskerville Old Face" w:hAnsi="Baskerville Old Face"/>
+                <w:lang w:eastAsia="en-GB" w:bidi="ar-SA"/>
+              </w:rPr>
+              <w:t>colour</w:t>
+            </w:r>
+            <w:proofErr w:type="spellEnd"/>
+            <w:r>
+              <w:rPr>
+                <w:rFonts w:ascii="Baskerville Old Face" w:hAnsi="Baskerville Old Face"/>
+                <w:lang w:eastAsia="en-GB" w:bidi="ar-SA"/>
+              </w:rPr>
+              <w:t xml:space="preserve"> detector</w:t>
             </w:r>
           </w:p>
           <w:p>
@@ -7136,11 +7281,11 @@
       <w:pPr>
         <w:pStyle w:val="Heading5"/>
       </w:pPr>
-      <w:bookmarkStart w:id="27" w:name="_Toc415218871"/>
+      <w:bookmarkStart w:id="28" w:name="_Toc415218871"/>
       <w:r>
         <w:t>Abort the process</w:t>
       </w:r>
-      <w:bookmarkEnd w:id="27"/>
+      <w:bookmarkEnd w:id="28"/>
     </w:p>
     <w:tbl>
       <w:tblPr>
@@ -7200,7 +7345,27 @@
                 <w:b w:val="0"/>
                 <w:lang w:val="en-GB"/>
               </w:rPr>
-              <w:t>Machine operator (student or teacher at Tu/e)</w:t>
+              <w:t xml:space="preserve">Machine operator (student or teacher at </w:t>
+            </w:r>
+            <w:proofErr w:type="spellStart"/>
+            <w:r>
+              <w:rPr>
+                <w:rStyle w:val="Standaardalinea-lettertype1"/>
+                <w:rFonts w:ascii="Baskerville Old Face" w:hAnsi="Baskerville Old Face"/>
+                <w:b w:val="0"/>
+                <w:lang w:val="en-GB"/>
+              </w:rPr>
+              <w:t>Tu</w:t>
+            </w:r>
+            <w:proofErr w:type="spellEnd"/>
+            <w:r>
+              <w:rPr>
+                <w:rStyle w:val="Standaardalinea-lettertype1"/>
+                <w:rFonts w:ascii="Baskerville Old Face" w:hAnsi="Baskerville Old Face"/>
+                <w:b w:val="0"/>
+                <w:lang w:val="en-GB"/>
+              </w:rPr>
+              <w:t>/e)</w:t>
             </w:r>
           </w:p>
         </w:tc>
@@ -7317,6 +7482,7 @@
                 <w:lang w:val="en-GB"/>
               </w:rPr>
             </w:pPr>
+            <w:proofErr w:type="spellStart"/>
             <w:r>
               <w:rPr>
                 <w:rFonts w:ascii="Baskerville Old Face" w:hAnsi="Baskerville Old Face"/>
@@ -7324,6 +7490,7 @@
               </w:rPr>
               <w:t>Postconditions</w:t>
             </w:r>
+            <w:proofErr w:type="spellEnd"/>
           </w:p>
         </w:tc>
         <w:tc>
@@ -7530,7 +7697,21 @@
               <w:rPr>
                 <w:rFonts w:ascii="Baskerville Old Face" w:hAnsi="Baskerville Old Face"/>
               </w:rPr>
-              <w:t>When the user removed all unsorted discs that where not in the container unit he presses the START/STOP button.</w:t>
+              <w:t xml:space="preserve">When the user removed all unsorted discs that </w:t>
+            </w:r>
+            <w:proofErr w:type="spellStart"/>
+            <w:r>
+              <w:rPr>
+                <w:rFonts w:ascii="Baskerville Old Face" w:hAnsi="Baskerville Old Face"/>
+              </w:rPr>
+              <w:t>where</w:t>
+            </w:r>
+            <w:proofErr w:type="spellEnd"/>
+            <w:r>
+              <w:rPr>
+                <w:rFonts w:ascii="Baskerville Old Face" w:hAnsi="Baskerville Old Face"/>
+              </w:rPr>
+              <w:t xml:space="preserve"> not in the container unit he presses the START/STOP button.</w:t>
             </w:r>
           </w:p>
         </w:tc>
@@ -7564,8 +7745,8 @@
           <w:lang w:val="en-GB"/>
         </w:rPr>
       </w:pPr>
-      <w:bookmarkStart w:id="28" w:name="_Toc413258763"/>
-      <w:bookmarkStart w:id="29" w:name="_Toc415218872"/>
+      <w:bookmarkStart w:id="29" w:name="_Toc413258763"/>
+      <w:bookmarkStart w:id="30" w:name="_Toc415218872"/>
       <w:r>
         <w:rPr>
           <w:rFonts w:ascii="Baskerville Old Face" w:hAnsi="Baskerville Old Face"/>
@@ -7574,8 +7755,8 @@
         <w:lastRenderedPageBreak/>
         <w:t>Booting of the machine</w:t>
       </w:r>
-      <w:bookmarkEnd w:id="28"/>
       <w:bookmarkEnd w:id="29"/>
+      <w:bookmarkEnd w:id="30"/>
     </w:p>
     <w:tbl>
       <w:tblPr>
@@ -7635,7 +7816,27 @@
                 <w:b w:val="0"/>
                 <w:lang w:val="en-GB"/>
               </w:rPr>
-              <w:t>Machine operator (student or teacher at Tu/e)</w:t>
+              <w:t xml:space="preserve">Machine operator (student or teacher at </w:t>
+            </w:r>
+            <w:proofErr w:type="spellStart"/>
+            <w:r>
+              <w:rPr>
+                <w:rStyle w:val="Standaardalinea-lettertype1"/>
+                <w:rFonts w:ascii="Baskerville Old Face" w:hAnsi="Baskerville Old Face"/>
+                <w:b w:val="0"/>
+                <w:lang w:val="en-GB"/>
+              </w:rPr>
+              <w:t>Tu</w:t>
+            </w:r>
+            <w:proofErr w:type="spellEnd"/>
+            <w:r>
+              <w:rPr>
+                <w:rStyle w:val="Standaardalinea-lettertype1"/>
+                <w:rFonts w:ascii="Baskerville Old Face" w:hAnsi="Baskerville Old Face"/>
+                <w:b w:val="0"/>
+                <w:lang w:val="en-GB"/>
+              </w:rPr>
+              <w:t>/e)</w:t>
             </w:r>
           </w:p>
         </w:tc>
@@ -7753,6 +7954,7 @@
                 <w:lang w:val="en-GB"/>
               </w:rPr>
             </w:pPr>
+            <w:proofErr w:type="spellStart"/>
             <w:r>
               <w:rPr>
                 <w:rFonts w:ascii="Baskerville Old Face" w:hAnsi="Baskerville Old Face"/>
@@ -7760,6 +7962,7 @@
               </w:rPr>
               <w:t>Postconditions</w:t>
             </w:r>
+            <w:proofErr w:type="spellEnd"/>
           </w:p>
         </w:tc>
         <w:tc>
@@ -8027,7 +8230,7 @@
           <w:lang w:val="en-GB"/>
         </w:rPr>
       </w:pPr>
-      <w:bookmarkStart w:id="30" w:name="_Toc415218873"/>
+      <w:bookmarkStart w:id="31" w:name="_Toc415218873"/>
       <w:r>
         <w:rPr>
           <w:rFonts w:ascii="Baskerville Old Face" w:hAnsi="Baskerville Old Face"/>
@@ -8035,8 +8238,8 @@
         </w:rPr>
         <w:t>Shutting down the machine</w:t>
       </w:r>
-      <w:bookmarkEnd w:id="23"/>
-      <w:bookmarkEnd w:id="30"/>
+      <w:bookmarkEnd w:id="24"/>
+      <w:bookmarkEnd w:id="31"/>
     </w:p>
     <w:tbl>
       <w:tblPr>
@@ -8096,7 +8299,27 @@
                 <w:b w:val="0"/>
                 <w:lang w:val="en-GB"/>
               </w:rPr>
-              <w:t>Machine operator (student or teacher at Tu/e)</w:t>
+              <w:t xml:space="preserve">Machine operator (student or teacher at </w:t>
+            </w:r>
+            <w:proofErr w:type="spellStart"/>
+            <w:r>
+              <w:rPr>
+                <w:rStyle w:val="Standaardalinea-lettertype1"/>
+                <w:rFonts w:ascii="Baskerville Old Face" w:hAnsi="Baskerville Old Face"/>
+                <w:b w:val="0"/>
+                <w:lang w:val="en-GB"/>
+              </w:rPr>
+              <w:t>Tu</w:t>
+            </w:r>
+            <w:proofErr w:type="spellEnd"/>
+            <w:r>
+              <w:rPr>
+                <w:rStyle w:val="Standaardalinea-lettertype1"/>
+                <w:rFonts w:ascii="Baskerville Old Face" w:hAnsi="Baskerville Old Face"/>
+                <w:b w:val="0"/>
+                <w:lang w:val="en-GB"/>
+              </w:rPr>
+              <w:t>/e)</w:t>
             </w:r>
           </w:p>
         </w:tc>
@@ -8443,11 +8666,11 @@
       <w:pPr>
         <w:pStyle w:val="Heading5"/>
       </w:pPr>
-      <w:bookmarkStart w:id="31" w:name="__RefHeading__806_1950855401"/>
-      <w:bookmarkStart w:id="32" w:name="_Toc413258762"/>
+      <w:bookmarkStart w:id="32" w:name="__RefHeading__806_1950855401"/>
+      <w:bookmarkStart w:id="33" w:name="_Toc413258762"/>
     </w:p>
-    <w:bookmarkEnd w:id="31"/>
     <w:bookmarkEnd w:id="32"/>
+    <w:bookmarkEnd w:id="33"/>
     <w:p>
       <w:pPr>
         <w:suppressAutoHyphens w:val="0"/>
@@ -8463,21 +8686,21 @@
         </w:rPr>
         <w:br w:type="page"/>
       </w:r>
-      <w:bookmarkStart w:id="33" w:name="__RefHeading__879_1950855401"/>
+      <w:bookmarkStart w:id="34" w:name="__RefHeading__879_1950855401"/>
     </w:p>
     <w:p>
       <w:pPr>
         <w:pStyle w:val="Heading3"/>
       </w:pPr>
-      <w:bookmarkStart w:id="34" w:name="_Toc413258764"/>
-      <w:bookmarkStart w:id="35" w:name="_Toc415218874"/>
+      <w:bookmarkStart w:id="35" w:name="_Toc413258764"/>
+      <w:bookmarkStart w:id="36" w:name="_Toc415218874"/>
       <w:r>
         <w:lastRenderedPageBreak/>
         <w:t>User Constraints</w:t>
       </w:r>
-      <w:bookmarkEnd w:id="33"/>
       <w:bookmarkEnd w:id="34"/>
       <w:bookmarkEnd w:id="35"/>
+      <w:bookmarkEnd w:id="36"/>
     </w:p>
     <w:p>
       <w:pPr>
@@ -8552,15 +8775,15 @@
       <w:pPr>
         <w:pStyle w:val="Heading3"/>
       </w:pPr>
-      <w:bookmarkStart w:id="36" w:name="__RefHeading__881_1950855401"/>
-      <w:bookmarkStart w:id="37" w:name="_Toc413258765"/>
-      <w:bookmarkStart w:id="38" w:name="_Toc415218875"/>
+      <w:bookmarkStart w:id="37" w:name="__RefHeading__881_1950855401"/>
+      <w:bookmarkStart w:id="38" w:name="_Toc413258765"/>
+      <w:bookmarkStart w:id="39" w:name="_Toc415218875"/>
       <w:r>
         <w:t>Safety Properties</w:t>
       </w:r>
-      <w:bookmarkEnd w:id="36"/>
       <w:bookmarkEnd w:id="37"/>
       <w:bookmarkEnd w:id="38"/>
+      <w:bookmarkEnd w:id="39"/>
     </w:p>
     <w:p>
       <w:pPr>
@@ -8666,13 +8889,13 @@
       <w:pPr>
         <w:pStyle w:val="Heading4"/>
       </w:pPr>
-      <w:bookmarkStart w:id="39" w:name="_Toc413258766"/>
-      <w:bookmarkStart w:id="40" w:name="_Toc415218876"/>
+      <w:bookmarkStart w:id="40" w:name="_Toc413258766"/>
+      <w:bookmarkStart w:id="41" w:name="_Toc415218876"/>
       <w:r>
         <w:t>Explanation of Safety Properties</w:t>
       </w:r>
-      <w:bookmarkEnd w:id="39"/>
       <w:bookmarkEnd w:id="40"/>
+      <w:bookmarkEnd w:id="41"/>
     </w:p>
     <w:p>
       <w:pPr>
@@ -8793,8 +9016,8 @@
           <w:lang w:val="en-GB"/>
         </w:rPr>
       </w:pPr>
-      <w:bookmarkStart w:id="41" w:name="__RefHeading__955_1950855401"/>
-      <w:bookmarkStart w:id="42" w:name="_Toc413258768"/>
+      <w:bookmarkStart w:id="42" w:name="__RefHeading__955_1950855401"/>
+      <w:bookmarkStart w:id="43" w:name="_Toc413258768"/>
       <w:r>
         <w:rPr>
           <w:rFonts w:ascii="Baskerville Old Face" w:hAnsi="Baskerville Old Face"/>
@@ -8807,14 +9030,14 @@
       <w:pPr>
         <w:pStyle w:val="Heading3"/>
       </w:pPr>
-      <w:bookmarkStart w:id="43" w:name="_Toc415218877"/>
+      <w:bookmarkStart w:id="44" w:name="_Toc415218877"/>
       <w:r>
         <w:lastRenderedPageBreak/>
         <w:t>Design Decisions</w:t>
       </w:r>
-      <w:bookmarkEnd w:id="41"/>
       <w:bookmarkEnd w:id="42"/>
       <w:bookmarkEnd w:id="43"/>
+      <w:bookmarkEnd w:id="44"/>
     </w:p>
     <w:p>
       <w:pPr>
@@ -8843,15 +9066,15 @@
       <w:pPr>
         <w:pStyle w:val="Heading4"/>
       </w:pPr>
-      <w:bookmarkStart w:id="44" w:name="__RefHeading__957_1950855401"/>
-      <w:bookmarkStart w:id="45" w:name="_Toc413258769"/>
-      <w:bookmarkStart w:id="46" w:name="_Toc415218878"/>
+      <w:bookmarkStart w:id="45" w:name="__RefHeading__957_1950855401"/>
+      <w:bookmarkStart w:id="46" w:name="_Toc413258769"/>
+      <w:bookmarkStart w:id="47" w:name="_Toc415218878"/>
       <w:r>
         <w:t>The Feeder</w:t>
       </w:r>
-      <w:bookmarkEnd w:id="44"/>
       <w:bookmarkEnd w:id="45"/>
       <w:bookmarkEnd w:id="46"/>
+      <w:bookmarkEnd w:id="47"/>
     </w:p>
     <w:p>
       <w:pPr>
@@ -8905,7 +9128,7 @@
                     <pic:cNvPicPr/>
                   </pic:nvPicPr>
                   <pic:blipFill>
-                    <a:blip r:embed="rId5" cstate="print">
+                    <a:blip r:embed="rId7" cstate="print">
                       <a:extLst>
                         <a:ext uri="{28A0092B-C50C-407E-A947-70E740481C1C}">
                           <a14:useLocalDpi xmlns:a14="http://schemas.microsoft.com/office/drawing/2010/main" val="0"/>
@@ -9003,7 +9226,7 @@
                     <pic:cNvPicPr/>
                   </pic:nvPicPr>
                   <pic:blipFill>
-                    <a:blip r:embed="rId6" cstate="print">
+                    <a:blip r:embed="rId8" cstate="print">
                       <a:extLst>
                         <a:ext uri="{28A0092B-C50C-407E-A947-70E740481C1C}">
                           <a14:useLocalDpi xmlns:a14="http://schemas.microsoft.com/office/drawing/2010/main" val="0"/>
@@ -9057,7 +9280,23 @@
           <w:rFonts w:ascii="Baskerville Old Face" w:hAnsi="Baskerville Old Face"/>
           <w:lang w:val="en-GB"/>
         </w:rPr>
-        <w:t xml:space="preserve">Both designs correctly implemented the use cases. To test which one would be better we build both and tested them. They scored the same on almost all top priorities. They where both completely reliable for instance. There was also no difference in speed, both would push a disk onto the conveyor belt with every turn of their wheels. Both did not hinder the user, so the good user accessibility of the container was unchanged. When we came to the last three priorities there where some differences making us choose the first design: It was easier to build, </w:t>
+        <w:t xml:space="preserve">Both designs correctly implemented the use cases. To test which one would be better we build both and tested them. They scored the same on almost all top priorities. </w:t>
+      </w:r>
+      <w:proofErr w:type="spellStart"/>
+      <w:r>
+        <w:rPr>
+          <w:rFonts w:ascii="Baskerville Old Face" w:hAnsi="Baskerville Old Face"/>
+          <w:lang w:val="en-GB"/>
+        </w:rPr>
+        <w:t>They where</w:t>
+      </w:r>
+      <w:proofErr w:type="spellEnd"/>
+      <w:r>
+        <w:rPr>
+          <w:rFonts w:ascii="Baskerville Old Face" w:hAnsi="Baskerville Old Face"/>
+          <w:lang w:val="en-GB"/>
+        </w:rPr>
+        <w:t xml:space="preserve"> both completely reliable for instance. There was also no difference in speed, both would push a disk onto the conveyor belt with every turn of their wheels. Both did not hinder the user, so the good user accessibility of the container was unchanged. When we came to the last three priorities there where some differences making us choose the first design: It was easier to build, </w:t>
       </w:r>
       <w:r>
         <w:rPr>
@@ -9080,15 +9319,15 @@
       <w:pPr>
         <w:pStyle w:val="Heading4"/>
       </w:pPr>
-      <w:bookmarkStart w:id="47" w:name="__RefHeading__959_1950855401"/>
-      <w:bookmarkStart w:id="48" w:name="_Toc413258770"/>
-      <w:bookmarkStart w:id="49" w:name="_Toc415218879"/>
+      <w:bookmarkStart w:id="48" w:name="__RefHeading__959_1950855401"/>
+      <w:bookmarkStart w:id="49" w:name="_Toc413258770"/>
+      <w:bookmarkStart w:id="50" w:name="_Toc415218879"/>
       <w:r>
         <w:t>The Transportation and Scanning</w:t>
       </w:r>
-      <w:bookmarkEnd w:id="47"/>
       <w:bookmarkEnd w:id="48"/>
       <w:bookmarkEnd w:id="49"/>
+      <w:bookmarkEnd w:id="50"/>
     </w:p>
     <w:p>
       <w:pPr>
@@ -9198,7 +9437,7 @@
                     </pic:cNvPicPr>
                   </pic:nvPicPr>
                   <pic:blipFill>
-                    <a:blip r:embed="rId7" cstate="print">
+                    <a:blip r:embed="rId9" cstate="print">
                       <a:extLst>
                         <a:ext uri="{28A0092B-C50C-407E-A947-70E740481C1C}">
                           <a14:useLocalDpi xmlns:a14="http://schemas.microsoft.com/office/drawing/2010/main" val="0"/>
@@ -9310,16 +9549,16 @@
       <w:pPr>
         <w:pStyle w:val="Heading4"/>
       </w:pPr>
-      <w:bookmarkStart w:id="50" w:name="__RefHeading__961_1950855401"/>
-      <w:bookmarkStart w:id="51" w:name="_Toc413258771"/>
-      <w:bookmarkStart w:id="52" w:name="_Toc415218880"/>
+      <w:bookmarkStart w:id="51" w:name="__RefHeading__961_1950855401"/>
+      <w:bookmarkStart w:id="52" w:name="_Toc413258771"/>
+      <w:bookmarkStart w:id="53" w:name="_Toc415218880"/>
       <w:r>
         <w:lastRenderedPageBreak/>
         <w:t>The sorting mechanism</w:t>
       </w:r>
-      <w:bookmarkEnd w:id="50"/>
       <w:bookmarkEnd w:id="51"/>
       <w:bookmarkEnd w:id="52"/>
+      <w:bookmarkEnd w:id="53"/>
     </w:p>
     <w:p>
       <w:pPr>
@@ -9423,25 +9662,25 @@
       <w:pPr>
         <w:pStyle w:val="Heading3"/>
       </w:pPr>
-      <w:bookmarkStart w:id="53" w:name="_Toc413258772"/>
-      <w:bookmarkStart w:id="54" w:name="_Toc415218881"/>
+      <w:bookmarkStart w:id="54" w:name="_Toc413258772"/>
+      <w:bookmarkStart w:id="55" w:name="_Toc415218881"/>
       <w:r>
         <w:t>Machine interface</w:t>
       </w:r>
-      <w:bookmarkEnd w:id="53"/>
       <w:bookmarkEnd w:id="54"/>
+      <w:bookmarkEnd w:id="55"/>
     </w:p>
     <w:p>
       <w:pPr>
         <w:pStyle w:val="Heading4"/>
       </w:pPr>
-      <w:bookmarkStart w:id="55" w:name="_Toc413258773"/>
-      <w:bookmarkStart w:id="56" w:name="_Toc415218882"/>
+      <w:bookmarkStart w:id="56" w:name="_Toc413258773"/>
+      <w:bookmarkStart w:id="57" w:name="_Toc415218882"/>
       <w:r>
         <w:t>The feeder</w:t>
       </w:r>
-      <w:bookmarkEnd w:id="55"/>
       <w:bookmarkEnd w:id="56"/>
+      <w:bookmarkEnd w:id="57"/>
     </w:p>
     <w:p>
       <w:pPr>
@@ -9485,13 +9724,13 @@
       <w:pPr>
         <w:pStyle w:val="Heading4"/>
       </w:pPr>
-      <w:bookmarkStart w:id="57" w:name="_Toc413258774"/>
-      <w:bookmarkStart w:id="58" w:name="_Toc415218883"/>
+      <w:bookmarkStart w:id="58" w:name="_Toc413258774"/>
+      <w:bookmarkStart w:id="59" w:name="_Toc415218883"/>
       <w:r>
         <w:t>The position sensor</w:t>
       </w:r>
-      <w:bookmarkEnd w:id="57"/>
       <w:bookmarkEnd w:id="58"/>
+      <w:bookmarkEnd w:id="59"/>
     </w:p>
     <w:p>
       <w:pPr>
@@ -9558,13 +9797,13 @@
       <w:pPr>
         <w:pStyle w:val="Heading4"/>
       </w:pPr>
-      <w:bookmarkStart w:id="59" w:name="_Toc413258775"/>
-      <w:bookmarkStart w:id="60" w:name="_Toc415218884"/>
+      <w:bookmarkStart w:id="60" w:name="_Toc413258775"/>
+      <w:bookmarkStart w:id="61" w:name="_Toc415218884"/>
       <w:r>
         <w:t>The black white detector</w:t>
       </w:r>
-      <w:bookmarkEnd w:id="59"/>
       <w:bookmarkEnd w:id="60"/>
+      <w:bookmarkEnd w:id="61"/>
     </w:p>
     <w:p>
       <w:pPr>
@@ -9661,14 +9900,14 @@
       <w:pPr>
         <w:pStyle w:val="Heading4"/>
       </w:pPr>
-      <w:bookmarkStart w:id="61" w:name="_Toc413258776"/>
-      <w:bookmarkStart w:id="62" w:name="_Toc415218885"/>
+      <w:bookmarkStart w:id="62" w:name="_Toc413258776"/>
+      <w:bookmarkStart w:id="63" w:name="_Toc415218885"/>
       <w:r>
         <w:lastRenderedPageBreak/>
         <w:t>The Sorter</w:t>
       </w:r>
-      <w:bookmarkEnd w:id="61"/>
       <w:bookmarkEnd w:id="62"/>
+      <w:bookmarkEnd w:id="63"/>
     </w:p>
     <w:p>
       <w:pPr>
@@ -9697,13 +9936,13 @@
       <w:pPr>
         <w:pStyle w:val="Heading4"/>
       </w:pPr>
-      <w:bookmarkStart w:id="63" w:name="_Toc413258777"/>
-      <w:bookmarkStart w:id="64" w:name="_Toc415218886"/>
+      <w:bookmarkStart w:id="64" w:name="_Toc413258777"/>
+      <w:bookmarkStart w:id="65" w:name="_Toc415218886"/>
       <w:r>
         <w:t>The buttons</w:t>
       </w:r>
-      <w:bookmarkEnd w:id="63"/>
       <w:bookmarkEnd w:id="64"/>
+      <w:bookmarkEnd w:id="65"/>
     </w:p>
     <w:p>
       <w:pPr>
@@ -9732,13 +9971,13 @@
       <w:pPr>
         <w:pStyle w:val="Heading4"/>
       </w:pPr>
-      <w:bookmarkStart w:id="65" w:name="_Toc413258778"/>
-      <w:bookmarkStart w:id="66" w:name="_Toc415218887"/>
+      <w:bookmarkStart w:id="66" w:name="_Toc413258778"/>
+      <w:bookmarkStart w:id="67" w:name="_Toc415218887"/>
       <w:r>
         <w:t>The conveyer belt</w:t>
       </w:r>
-      <w:bookmarkEnd w:id="65"/>
       <w:bookmarkEnd w:id="66"/>
+      <w:bookmarkEnd w:id="67"/>
     </w:p>
     <w:p>
       <w:pPr>
@@ -9775,26 +10014,26 @@
       <w:pPr>
         <w:pStyle w:val="Heading3"/>
       </w:pPr>
-      <w:bookmarkStart w:id="67" w:name="_Toc413258779"/>
-      <w:bookmarkStart w:id="68" w:name="_Toc415218888"/>
+      <w:bookmarkStart w:id="68" w:name="_Toc413258779"/>
+      <w:bookmarkStart w:id="69" w:name="_Toc415218888"/>
       <w:r>
         <w:lastRenderedPageBreak/>
         <w:t>Validation</w:t>
       </w:r>
-      <w:bookmarkEnd w:id="67"/>
       <w:bookmarkEnd w:id="68"/>
+      <w:bookmarkEnd w:id="69"/>
     </w:p>
     <w:p>
       <w:pPr>
         <w:pStyle w:val="Heading4"/>
       </w:pPr>
-      <w:bookmarkStart w:id="69" w:name="_Toc413258780"/>
-      <w:bookmarkStart w:id="70" w:name="_Toc415218889"/>
+      <w:bookmarkStart w:id="70" w:name="_Toc413258780"/>
+      <w:bookmarkStart w:id="71" w:name="_Toc415218889"/>
       <w:r>
         <w:t>Validate High level specifications</w:t>
       </w:r>
-      <w:bookmarkEnd w:id="69"/>
       <w:bookmarkEnd w:id="70"/>
+      <w:bookmarkEnd w:id="71"/>
     </w:p>
     <w:p>
       <w:pPr>
@@ -9823,13 +10062,13 @@
       <w:pPr>
         <w:pStyle w:val="Heading4"/>
       </w:pPr>
-      <w:bookmarkStart w:id="71" w:name="_Toc413258781"/>
-      <w:bookmarkStart w:id="72" w:name="_Toc415218890"/>
+      <w:bookmarkStart w:id="72" w:name="_Toc413258781"/>
+      <w:bookmarkStart w:id="73" w:name="_Toc415218890"/>
       <w:r>
         <w:t>Validation SLR</w:t>
       </w:r>
-      <w:bookmarkEnd w:id="71"/>
       <w:bookmarkEnd w:id="72"/>
+      <w:bookmarkEnd w:id="73"/>
     </w:p>
     <w:p>
       <w:pPr>
@@ -9889,7 +10128,39 @@
           <w:rFonts w:ascii="Baskerville Old Face" w:hAnsi="Baskerville Old Face"/>
           <w:lang w:val="en-GB"/>
         </w:rPr>
-        <w:t>After pressing an emergency button, within 50 ms there should be no moving parts in the machine. The machine should immediately abort its current process, according to the high level specification, although this is not realisable. Therefore, this is set to be within 50 ms.</w:t>
+        <w:t xml:space="preserve">After pressing an emergency button, within 50 </w:t>
+      </w:r>
+      <w:proofErr w:type="spellStart"/>
+      <w:r>
+        <w:rPr>
+          <w:rFonts w:ascii="Baskerville Old Face" w:hAnsi="Baskerville Old Face"/>
+          <w:lang w:val="en-GB"/>
+        </w:rPr>
+        <w:t>ms</w:t>
+      </w:r>
+      <w:proofErr w:type="spellEnd"/>
+      <w:r>
+        <w:rPr>
+          <w:rFonts w:ascii="Baskerville Old Face" w:hAnsi="Baskerville Old Face"/>
+          <w:lang w:val="en-GB"/>
+        </w:rPr>
+        <w:t xml:space="preserve"> there should be no moving parts in the machine. The machine should immediately abort its current process, according to the high level specification, although this is not realisable. Therefore, this is set to be within 50 </w:t>
+      </w:r>
+      <w:proofErr w:type="spellStart"/>
+      <w:r>
+        <w:rPr>
+          <w:rFonts w:ascii="Baskerville Old Face" w:hAnsi="Baskerville Old Face"/>
+          <w:lang w:val="en-GB"/>
+        </w:rPr>
+        <w:t>ms</w:t>
+      </w:r>
+      <w:proofErr w:type="spellEnd"/>
+      <w:r>
+        <w:rPr>
+          <w:rFonts w:ascii="Baskerville Old Face" w:hAnsi="Baskerville Old Face"/>
+          <w:lang w:val="en-GB"/>
+        </w:rPr>
+        <w:t>.</w:t>
       </w:r>
     </w:p>
     <w:p>
@@ -9904,7 +10175,23 @@
           <w:rFonts w:ascii="Baskerville Old Face" w:hAnsi="Baskerville Old Face"/>
           <w:lang w:val="en-GB"/>
         </w:rPr>
-        <w:t>According to the High level Specification the machine should stop sorting if there is no more disk signaled after 4s. We made this into a safety property, because a running machine with no use is only going to possibly harm people getting in contact or the machine itself.</w:t>
+        <w:t xml:space="preserve">According to the High level Specification the machine should stop sorting if there is no more disk </w:t>
+      </w:r>
+      <w:proofErr w:type="spellStart"/>
+      <w:r>
+        <w:rPr>
+          <w:rFonts w:ascii="Baskerville Old Face" w:hAnsi="Baskerville Old Face"/>
+          <w:lang w:val="en-GB"/>
+        </w:rPr>
+        <w:t>signaled</w:t>
+      </w:r>
+      <w:proofErr w:type="spellEnd"/>
+      <w:r>
+        <w:rPr>
+          <w:rFonts w:ascii="Baskerville Old Face" w:hAnsi="Baskerville Old Face"/>
+          <w:lang w:val="en-GB"/>
+        </w:rPr>
+        <w:t xml:space="preserve"> after 4s. We made this into a safety property, because a running machine with no use is only going to possibly harm people getting in contact or the machine itself.</w:t>
       </w:r>
     </w:p>
     <w:p>
@@ -9949,13 +10236,13 @@
       <w:pPr>
         <w:pStyle w:val="Heading4"/>
       </w:pPr>
-      <w:bookmarkStart w:id="73" w:name="_Toc413258782"/>
-      <w:bookmarkStart w:id="74" w:name="_Toc415218891"/>
+      <w:bookmarkStart w:id="74" w:name="_Toc413258782"/>
+      <w:bookmarkStart w:id="75" w:name="_Toc415218891"/>
       <w:r>
         <w:t>Validation Priorities to SLRs</w:t>
       </w:r>
-      <w:bookmarkEnd w:id="73"/>
       <w:bookmarkEnd w:id="74"/>
+      <w:bookmarkEnd w:id="75"/>
     </w:p>
     <w:p>
       <w:pPr>
@@ -10180,13 +10467,13 @@
       <w:pPr>
         <w:pStyle w:val="Heading4"/>
       </w:pPr>
-      <w:bookmarkStart w:id="75" w:name="_Toc413258783"/>
-      <w:bookmarkStart w:id="76" w:name="_Toc415218892"/>
+      <w:bookmarkStart w:id="76" w:name="_Toc413258783"/>
+      <w:bookmarkStart w:id="77" w:name="_Toc415218892"/>
       <w:r>
         <w:t>Testing machine design to the priorities</w:t>
       </w:r>
-      <w:bookmarkEnd w:id="75"/>
       <w:bookmarkEnd w:id="76"/>
+      <w:bookmarkEnd w:id="77"/>
     </w:p>
     <w:p>
       <w:pPr>
@@ -10260,7 +10547,23 @@
           <w:rFonts w:ascii="Baskerville Old Face" w:hAnsi="Baskerville Old Face"/>
           <w:lang w:val="en-GB"/>
         </w:rPr>
-        <w:t xml:space="preserve">5. Check if the machine fits on 1 floorboard of the Fischer Technik. </w:t>
+        <w:t xml:space="preserve">5. Check if the machine fits on 1 floorboard of the Fischer </w:t>
+      </w:r>
+      <w:proofErr w:type="spellStart"/>
+      <w:r>
+        <w:rPr>
+          <w:rFonts w:ascii="Baskerville Old Face" w:hAnsi="Baskerville Old Face"/>
+          <w:lang w:val="en-GB"/>
+        </w:rPr>
+        <w:t>Technik</w:t>
+      </w:r>
+      <w:proofErr w:type="spellEnd"/>
+      <w:r>
+        <w:rPr>
+          <w:rFonts w:ascii="Baskerville Old Face" w:hAnsi="Baskerville Old Face"/>
+          <w:lang w:val="en-GB"/>
+        </w:rPr>
+        <w:t xml:space="preserve">. </w:t>
       </w:r>
     </w:p>
     <w:p>
@@ -10319,15 +10622,23 @@
           <w:lang w:val="en-GB"/>
         </w:rPr>
       </w:pPr>
-      <w:bookmarkStart w:id="77" w:name="_Toc415218893"/>
+      <w:bookmarkStart w:id="78" w:name="_Toc415218893"/>
       <w:r>
         <w:rPr>
           <w:lang w:val="en-GB"/>
         </w:rPr>
         <w:lastRenderedPageBreak/>
-        <w:t>Software Specifcation</w:t>
-      </w:r>
-      <w:bookmarkEnd w:id="77"/>
+        <w:t xml:space="preserve">Software </w:t>
+      </w:r>
+      <w:proofErr w:type="spellStart"/>
+      <w:r>
+        <w:rPr>
+          <w:lang w:val="en-GB"/>
+        </w:rPr>
+        <w:t>Specifcation</w:t>
+      </w:r>
+      <w:bookmarkEnd w:id="78"/>
+      <w:proofErr w:type="spellEnd"/>
     </w:p>
     <w:p>
       <w:pPr>
@@ -10350,8 +10661,8 @@
           <w:lang w:val="en-GB"/>
         </w:rPr>
       </w:pPr>
-      <w:bookmarkStart w:id="78" w:name="__RefHeading__2729_1844817289"/>
-      <w:bookmarkStart w:id="79" w:name="_Toc415218894"/>
+      <w:bookmarkStart w:id="79" w:name="__RefHeading__2729_1844817289"/>
+      <w:bookmarkStart w:id="80" w:name="_Toc415218894"/>
       <w:r>
         <w:rPr>
           <w:lang w:val="en-GB"/>
@@ -10367,8 +10678,8 @@
         </w:rPr>
         <w:t xml:space="preserve"> Outputs</w:t>
       </w:r>
-      <w:bookmarkEnd w:id="78"/>
       <w:bookmarkEnd w:id="79"/>
+      <w:bookmarkEnd w:id="80"/>
     </w:p>
     <w:p>
       <w:pPr>
@@ -10377,17 +10688,17 @@
           <w:lang w:val="en-GB"/>
         </w:rPr>
       </w:pPr>
-      <w:bookmarkStart w:id="80" w:name="__RefHeading__2731_1844817289"/>
-      <w:bookmarkStart w:id="81" w:name="_Toc415218895"/>
-      <w:bookmarkStart w:id="82" w:name="__RefHeading__5966_1844817289"/>
+      <w:bookmarkStart w:id="81" w:name="__RefHeading__2731_1844817289"/>
+      <w:bookmarkStart w:id="82" w:name="_Toc415218895"/>
+      <w:bookmarkStart w:id="83" w:name="__RefHeading__5966_1844817289"/>
       <w:r>
         <w:rPr>
           <w:lang w:val="en-GB"/>
         </w:rPr>
         <w:t>Inputs</w:t>
       </w:r>
-      <w:bookmarkEnd w:id="80"/>
       <w:bookmarkEnd w:id="81"/>
+      <w:bookmarkEnd w:id="82"/>
     </w:p>
     <w:tbl>
       <w:tblPr>
@@ -10836,7 +11147,21 @@
               <w:rPr>
                 <w:lang w:val="en-GB"/>
               </w:rPr>
-              <w:t>Integer, Values range from seconds to clock ticks, consists of TEnd, Motor Down, Motor Up, Sort, Belt, and Tic</w:t>
+              <w:t xml:space="preserve">Integer, Values range from seconds to clock ticks, consists of </w:t>
+            </w:r>
+            <w:proofErr w:type="spellStart"/>
+            <w:r>
+              <w:rPr>
+                <w:lang w:val="en-GB"/>
+              </w:rPr>
+              <w:t>TEnd</w:t>
+            </w:r>
+            <w:proofErr w:type="spellEnd"/>
+            <w:r>
+              <w:rPr>
+                <w:lang w:val="en-GB"/>
+              </w:rPr>
+              <w:t>, Motor Down, Motor Up, Sort, Belt, and Tic</w:t>
             </w:r>
           </w:p>
         </w:tc>
@@ -10849,7 +11174,7 @@
           <w:lang w:val="en-GB"/>
         </w:rPr>
       </w:pPr>
-      <w:bookmarkStart w:id="83" w:name="__RefHeading__2733_1844817289"/>
+      <w:bookmarkStart w:id="84" w:name="__RefHeading__2733_1844817289"/>
     </w:p>
     <w:p>
       <w:pPr>
@@ -10928,6 +11253,7 @@
           <w:lang w:val="en-GB"/>
         </w:rPr>
       </w:pPr>
+      <w:proofErr w:type="spellStart"/>
       <w:r>
         <w:rPr>
           <w:b/>
@@ -10935,6 +11261,7 @@
         </w:rPr>
         <w:t>TEnd</w:t>
       </w:r>
+      <w:proofErr w:type="spellEnd"/>
       <w:r>
         <w:rPr>
           <w:lang w:val="en-GB"/>
@@ -11064,17 +11391,17 @@
           <w:lang w:val="en-GB"/>
         </w:rPr>
       </w:pPr>
-      <w:bookmarkStart w:id="84" w:name="__RefHeading__2283_509691445"/>
-      <w:bookmarkStart w:id="85" w:name="_Toc415218896"/>
+      <w:bookmarkStart w:id="85" w:name="__RefHeading__2283_509691445"/>
+      <w:bookmarkStart w:id="86" w:name="_Toc415218896"/>
       <w:r>
         <w:rPr>
           <w:lang w:val="en-GB"/>
         </w:rPr>
         <w:t>Outputs</w:t>
       </w:r>
-      <w:bookmarkEnd w:id="83"/>
       <w:bookmarkEnd w:id="84"/>
       <w:bookmarkEnd w:id="85"/>
+      <w:bookmarkEnd w:id="86"/>
     </w:p>
     <w:tbl>
       <w:tblPr>
@@ -11758,7 +12085,21 @@
               <w:rPr>
                 <w:lang w:val="en-GB"/>
               </w:rPr>
-              <w:t>Integer, Values range from seconds to clock ticks, consists of TEnd, Motor Down, Motor Up, Sort, Belt, and Tic</w:t>
+              <w:t xml:space="preserve">Integer, Values range from seconds to clock ticks, consists of </w:t>
+            </w:r>
+            <w:proofErr w:type="spellStart"/>
+            <w:r>
+              <w:rPr>
+                <w:lang w:val="en-GB"/>
+              </w:rPr>
+              <w:t>TEnd</w:t>
+            </w:r>
+            <w:proofErr w:type="spellEnd"/>
+            <w:r>
+              <w:rPr>
+                <w:lang w:val="en-GB"/>
+              </w:rPr>
+              <w:t>, Motor Down, Motor Up, Sort, Belt, and Tic</w:t>
             </w:r>
           </w:p>
         </w:tc>
@@ -11960,93 +12301,53 @@
       <w:pPr>
         <w:pStyle w:val="Heading4"/>
       </w:pPr>
-      <w:bookmarkStart w:id="86" w:name="_GoBack1"/>
-      <w:bookmarkStart w:id="87" w:name="__RefHeading__3237_509691445"/>
-      <w:bookmarkStart w:id="88" w:name="_Toc415218897"/>
-      <w:bookmarkEnd w:id="86"/>
+      <w:bookmarkStart w:id="87" w:name="_GoBack1"/>
+      <w:bookmarkStart w:id="88" w:name="__RefHeading__3237_509691445"/>
+      <w:bookmarkStart w:id="89" w:name="_Toc415218897"/>
+      <w:bookmarkEnd w:id="87"/>
       <w:r>
         <w:t>Validation of “Inputs and Outputs”</w:t>
       </w:r>
-      <w:bookmarkEnd w:id="87"/>
       <w:bookmarkEnd w:id="88"/>
-    </w:p>
-    <w:p>
-      <w:pPr>
-        <w:pStyle w:val="Textbody"/>
-        <w:rPr>
-          <w:lang w:val="en-GB"/>
-        </w:rPr>
-      </w:pPr>
-      <w:bookmarkStart w:id="89" w:name="__RefHeading__3239_509691445"/>
-      <w:r>
-        <w:rPr>
-          <w:lang w:val="en-GB"/>
-        </w:rPr>
-        <w:t>We see that the inputs and outputs of Software Specification are correct. The inputs of Machine Design should be equal to the outputs of Software Specification, which they are.</w:t>
-      </w:r>
       <w:bookmarkEnd w:id="89"/>
     </w:p>
     <w:p>
       <w:pPr>
-        <w:pStyle w:val="Heading4"/>
-        <w:rPr>
-          <w:lang w:val="en-GB"/>
-        </w:rPr>
-      </w:pPr>
-      <w:bookmarkStart w:id="90" w:name="__RefHeading__2285_509691445"/>
-      <w:bookmarkStart w:id="91" w:name="_Toc415218898"/>
-      <w:r>
-        <w:rPr>
-          <w:lang w:val="en-GB"/>
-        </w:rPr>
-        <w:t>Relations</w:t>
-      </w:r>
-      <w:bookmarkEnd w:id="82"/>
+        <w:pStyle w:val="Textbody"/>
+        <w:rPr>
+          <w:lang w:val="en-GB"/>
+        </w:rPr>
+      </w:pPr>
+      <w:bookmarkStart w:id="90" w:name="__RefHeading__3239_509691445"/>
+      <w:r>
+        <w:rPr>
+          <w:lang w:val="en-GB"/>
+        </w:rPr>
+        <w:t>We see that the inputs and outputs of Software Specification are correct. The inputs of Machine Design should be equal to the outputs of Software Specification, which they are.</w:t>
+      </w:r>
       <w:bookmarkEnd w:id="90"/>
-      <w:bookmarkEnd w:id="91"/>
     </w:p>
     <w:p>
       <w:pPr>
-        <w:pStyle w:val="Kop3"/>
-        <w:outlineLvl w:val="9"/>
-        <w:rPr>
-          <w:rFonts w:ascii="Baskerville Old Face" w:hAnsi="Baskerville Old Face"/>
-          <w:lang w:val="en-GB"/>
-        </w:rPr>
-      </w:pPr>
-      <w:bookmarkStart w:id="92" w:name="__RefHeading__3905_835183902"/>
-      <w:r>
-        <w:rPr>
-          <w:rFonts w:ascii="Baskerville Old Face" w:hAnsi="Baskerville Old Face"/>
-          <w:lang w:val="en-GB"/>
-        </w:rPr>
-        <w:t>Lens lamp of the black white detector</w:t>
-      </w:r>
+        <w:pStyle w:val="Heading4"/>
+        <w:rPr>
+          <w:lang w:val="en-GB"/>
+        </w:rPr>
+      </w:pPr>
+      <w:bookmarkStart w:id="91" w:name="__RefHeading__2285_509691445"/>
+      <w:bookmarkStart w:id="92" w:name="_Toc415218898"/>
+      <w:r>
+        <w:rPr>
+          <w:lang w:val="en-GB"/>
+        </w:rPr>
+        <w:t>Relations</w:t>
+      </w:r>
+      <w:bookmarkEnd w:id="83"/>
+      <w:bookmarkEnd w:id="91"/>
       <w:bookmarkEnd w:id="92"/>
     </w:p>
     <w:p>
       <w:pPr>
-        <w:pStyle w:val="Textbody"/>
-        <w:rPr>
-          <w:lang w:val="en-GB"/>
-        </w:rPr>
-      </w:pPr>
-      <w:r>
-        <w:rPr>
-          <w:lang w:val="en-GB"/>
-        </w:rPr>
-        <w:t xml:space="preserve">The lens lamp of the black white detector will be on when the machine is sorting. Thus the lens lamp will react to the input of the “START/STOP” button and the “ABORT” button. The </w:t>
-      </w:r>
-      <w:r>
-        <w:rPr>
-          <w:lang w:val="en-GB"/>
-        </w:rPr>
-        <w:lastRenderedPageBreak/>
-        <w:t>lens lamp will go on when the machine is in resting state and the “START/STOP” button is pressed and it will go off when the “ABORT” button is pressed while the machine was running.</w:t>
-      </w:r>
-    </w:p>
-    <w:p>
-      <w:pPr>
         <w:pStyle w:val="Kop3"/>
         <w:outlineLvl w:val="9"/>
         <w:rPr>
@@ -12054,13 +12355,13 @@
           <w:lang w:val="en-GB"/>
         </w:rPr>
       </w:pPr>
-      <w:bookmarkStart w:id="93" w:name="__RefHeading__5970_1844817289"/>
-      <w:r>
-        <w:rPr>
-          <w:rFonts w:ascii="Baskerville Old Face" w:hAnsi="Baskerville Old Face"/>
-          <w:lang w:val="en-GB"/>
-        </w:rPr>
-        <w:t>Lens lamp of the position sensor</w:t>
+      <w:bookmarkStart w:id="93" w:name="__RefHeading__3905_835183902"/>
+      <w:r>
+        <w:rPr>
+          <w:rFonts w:ascii="Baskerville Old Face" w:hAnsi="Baskerville Old Face"/>
+          <w:lang w:val="en-GB"/>
+        </w:rPr>
+        <w:t>Lens lamp of the black white detector</w:t>
       </w:r>
       <w:bookmarkEnd w:id="93"/>
     </w:p>
@@ -12075,7 +12376,14 @@
         <w:rPr>
           <w:lang w:val="en-GB"/>
         </w:rPr>
-        <w:t>The lens lamp of the position sensor reacts only to the “START/STOP” button and the “ABORT” button. The lens lamp will be on after the “START/STOP” button is pressed and the machine is in its resting state. If at any other point in time the “ABORT” button is pressed it will go off. When the “START/STOP” button is pressed and the machine is running then the lens lamp also goes off.</w:t>
+        <w:t xml:space="preserve">The lens lamp of the black white detector will be on when the machine is sorting. Thus the lens lamp will react to the input of the “START/STOP” button and the “ABORT” button. The </w:t>
+      </w:r>
+      <w:r>
+        <w:rPr>
+          <w:lang w:val="en-GB"/>
+        </w:rPr>
+        <w:lastRenderedPageBreak/>
+        <w:t>lens lamp will go on when the machine is in resting state and the “START/STOP” button is pressed and it will go off when the “ABORT” button is pressed while the machine was running.</w:t>
       </w:r>
     </w:p>
     <w:p>
@@ -12084,18 +12392,18 @@
         <w:outlineLvl w:val="9"/>
         <w:rPr>
           <w:rFonts w:ascii="Baskerville Old Face" w:hAnsi="Baskerville Old Face"/>
-        </w:rPr>
-      </w:pPr>
-      <w:bookmarkStart w:id="94" w:name="__RefHeading__5972_1844817289"/>
-      <w:bookmarkStart w:id="95" w:name="_Toc415218899"/>
-      <w:r>
-        <w:rPr>
-          <w:rStyle w:val="Heading2Char"/>
-        </w:rPr>
-        <w:t>Engine of the conveyor belt</w:t>
+          <w:lang w:val="en-GB"/>
+        </w:rPr>
+      </w:pPr>
+      <w:bookmarkStart w:id="94" w:name="__RefHeading__5970_1844817289"/>
+      <w:r>
+        <w:rPr>
+          <w:rFonts w:ascii="Baskerville Old Face" w:hAnsi="Baskerville Old Face"/>
+          <w:lang w:val="en-GB"/>
+        </w:rPr>
+        <w:t>Lens lamp of the position sensor</w:t>
       </w:r>
       <w:bookmarkEnd w:id="94"/>
-      <w:bookmarkEnd w:id="95"/>
     </w:p>
     <w:p>
       <w:pPr>
@@ -12106,10 +12414,9 @@
       </w:pPr>
       <w:r>
         <w:rPr>
-          <w:bCs/>
-          <w:lang w:val="en-GB"/>
-        </w:rPr>
-        <w:t>The engine of on the conveyor belt only reacts to the input of the “START/STOP” button and the “ABORT” button.  The engine will start when the machine is in its resting state and the “START/STOP” button is pressed. If however the “START/STOP” button is pressed and the machine is not in its resting state then the machine will stop after it completed its current cycle.  Whenever the “ABORT” button is pressed the engine stops within 50ms.</w:t>
+          <w:lang w:val="en-GB"/>
+        </w:rPr>
+        <w:t>The lens lamp of the position sensor reacts only to the “START/STOP” button and the “ABORT” button. The lens lamp will be on after the “START/STOP” button is pressed and the machine is in its resting state. If at any other point in time the “ABORT” button is pressed it will go off. When the “START/STOP” button is pressed and the machine is running then the lens lamp also goes off.</w:t>
       </w:r>
     </w:p>
     <w:p>
@@ -12120,16 +12427,16 @@
           <w:rFonts w:ascii="Baskerville Old Face" w:hAnsi="Baskerville Old Face"/>
         </w:rPr>
       </w:pPr>
-      <w:bookmarkStart w:id="96" w:name="__RefHeading__5974_1844817289"/>
-      <w:bookmarkStart w:id="97" w:name="_Toc415218900"/>
+      <w:bookmarkStart w:id="95" w:name="__RefHeading__5972_1844817289"/>
+      <w:bookmarkStart w:id="96" w:name="_Toc415218899"/>
       <w:r>
         <w:rPr>
           <w:rStyle w:val="Heading2Char"/>
         </w:rPr>
-        <w:t>Engine of the feeder</w:t>
-      </w:r>
+        <w:t>Engine of the conveyor belt</w:t>
+      </w:r>
+      <w:bookmarkEnd w:id="95"/>
       <w:bookmarkEnd w:id="96"/>
-      <w:bookmarkEnd w:id="97"/>
     </w:p>
     <w:p>
       <w:pPr>
@@ -12143,7 +12450,7 @@
           <w:bCs/>
           <w:lang w:val="en-GB"/>
         </w:rPr>
-        <w:t>The engine for the feeder also only reacts to the input of the “START/STOP” button and the “ABORT” button. This engine  also starts when the machine is in its resting state and the “START/STOP” button is pressed. If however the machine is running then the engine will stop. When the “ABORT” button is pressed the engine stops within 50ms.</w:t>
+        <w:t>The engine of on the conveyor belt only reacts to the input of the “START/STOP” button and the “ABORT” button.  The engine will start when the machine is in its resting state and the “START/STOP” button is pressed. If however the “START/STOP” button is pressed and the machine is not in its resting state then the machine will stop after it completed its current cycle.  Whenever the “ABORT” button is pressed the engine stops within 50ms.</w:t>
       </w:r>
     </w:p>
     <w:p>
@@ -12152,17 +12459,17 @@
         <w:outlineLvl w:val="9"/>
         <w:rPr>
           <w:rFonts w:ascii="Baskerville Old Face" w:hAnsi="Baskerville Old Face"/>
-          <w:lang w:val="en-GB"/>
-        </w:rPr>
-      </w:pPr>
-      <w:bookmarkStart w:id="98" w:name="__RefHeading__5976_1844817289"/>
-      <w:r>
-        <w:rPr>
-          <w:rFonts w:ascii="Baskerville Old Face" w:hAnsi="Baskerville Old Face"/>
-          <w:lang w:val="en-GB"/>
-        </w:rPr>
-        <w:t>Engine for the sorter</w:t>
-      </w:r>
+        </w:rPr>
+      </w:pPr>
+      <w:bookmarkStart w:id="97" w:name="__RefHeading__5974_1844817289"/>
+      <w:bookmarkStart w:id="98" w:name="_Toc415218900"/>
+      <w:r>
+        <w:rPr>
+          <w:rStyle w:val="Heading2Char"/>
+        </w:rPr>
+        <w:t>Engine of the feeder</w:t>
+      </w:r>
+      <w:bookmarkEnd w:id="97"/>
       <w:bookmarkEnd w:id="98"/>
     </w:p>
     <w:p>
@@ -12174,9 +12481,10 @@
       </w:pPr>
       <w:r>
         <w:rPr>
-          <w:lang w:val="en-GB"/>
-        </w:rPr>
-        <w:t>When the machine is running the engine of the sorter reacts to inputs of the colour detector, the push sensor and the timer. When a signal is received from the colour detector the engine pushes the sorter up, the engine then waits until the timer gives a signal to go down again after it let the discs through, it knows when it is in the correct “up” position from the push sensor . If the “START/STOP” button is pressed when the machine is in its resting state, then the sorter will wait for a signal from the timer that marks the end of the current cycle. If at any time the ““ABORT”” button is pressed, the sorting mechanism is to stop within 50ms.</w:t>
+          <w:bCs/>
+          <w:lang w:val="en-GB"/>
+        </w:rPr>
+        <w:t>The engine for the feeder also only reacts to the input of the “START/STOP” button and the “ABORT” button. This engine  also starts when the machine is in its resting state and the “START/STOP” button is pressed. If however the machine is running then the engine will stop. When the “ABORT” button is pressed the engine stops within 50ms.</w:t>
       </w:r>
     </w:p>
     <w:p>
@@ -12188,13 +12496,13 @@
           <w:lang w:val="en-GB"/>
         </w:rPr>
       </w:pPr>
-      <w:bookmarkStart w:id="99" w:name="__RefHeading__5978_1844817289"/>
-      <w:r>
-        <w:rPr>
-          <w:rFonts w:ascii="Baskerville Old Face" w:hAnsi="Baskerville Old Face"/>
-          <w:lang w:val="en-GB"/>
-        </w:rPr>
-        <w:t>Display for counting</w:t>
+      <w:bookmarkStart w:id="99" w:name="__RefHeading__5976_1844817289"/>
+      <w:r>
+        <w:rPr>
+          <w:rFonts w:ascii="Baskerville Old Face" w:hAnsi="Baskerville Old Face"/>
+          <w:lang w:val="en-GB"/>
+        </w:rPr>
+        <w:t>Engine for the sorter</w:t>
       </w:r>
       <w:bookmarkEnd w:id="99"/>
     </w:p>
@@ -12209,129 +12517,153 @@
         <w:rPr>
           <w:lang w:val="en-GB"/>
         </w:rPr>
-        <w:t>The display output depends on how many times the colour detector detects a white disc and how many times a disc passes the position sensor without the colour detector detecting it.</w:t>
+        <w:t>When the machine is running the engine of the sorter reacts to inputs of the colour detector, the push sensor and the timer. When a signal is received from the colour detector the engine pushes the sorter up, the engine then waits until the timer gives a signal to go down again after it let the discs through, it knows when it is in the correct “up” position from the push sensor . If the “START/STOP” button is pressed when the machine is in its resting state, then the sorter will wait for a signal from the timer that marks the end of the current cycle. If at any time the ““ABORT”” button is pressed, the sorting mechanism is to stop within 50ms.</w:t>
       </w:r>
     </w:p>
     <w:p>
       <w:pPr>
-        <w:pStyle w:val="Textbody"/>
-        <w:rPr>
-          <w:lang w:val="en-GB"/>
-        </w:rPr>
-      </w:pPr>
-      <w:r>
-        <w:rPr>
-          <w:lang w:val="en-GB"/>
-        </w:rPr>
-        <w:t>In the initial state the counters get reset.</w:t>
-      </w:r>
+        <w:pStyle w:val="Kop3"/>
+        <w:outlineLvl w:val="9"/>
+        <w:rPr>
+          <w:rFonts w:ascii="Baskerville Old Face" w:hAnsi="Baskerville Old Face"/>
+          <w:lang w:val="en-GB"/>
+        </w:rPr>
+      </w:pPr>
+      <w:bookmarkStart w:id="100" w:name="__RefHeading__5978_1844817289"/>
+      <w:r>
+        <w:rPr>
+          <w:rFonts w:ascii="Baskerville Old Face" w:hAnsi="Baskerville Old Face"/>
+          <w:lang w:val="en-GB"/>
+        </w:rPr>
+        <w:t>Display for counting</w:t>
+      </w:r>
+      <w:bookmarkEnd w:id="100"/>
     </w:p>
     <w:p>
       <w:pPr>
-        <w:pStyle w:val="Heading5"/>
-      </w:pPr>
-      <w:bookmarkStart w:id="100" w:name="__RefHeading__3907_835183902"/>
-      <w:bookmarkStart w:id="101" w:name="_Toc415218901"/>
-      <w:r>
-        <w:t>Validation of “Relations”</w:t>
-      </w:r>
-      <w:bookmarkEnd w:id="100"/>
-      <w:bookmarkEnd w:id="101"/>
+        <w:pStyle w:val="Textbody"/>
+        <w:rPr>
+          <w:lang w:val="en-GB"/>
+        </w:rPr>
+      </w:pPr>
+      <w:r>
+        <w:rPr>
+          <w:lang w:val="en-GB"/>
+        </w:rPr>
+        <w:t>The display output depends on how many times the colour detector detects a white disc and how many times a disc passes the position sensor without the colour detector detecting it.</w:t>
+      </w:r>
     </w:p>
     <w:p>
       <w:pPr>
-        <w:pStyle w:val="Standard"/>
-        <w:rPr>
-          <w:rFonts w:ascii="Baskerville Old Face" w:hAnsi="Baskerville Old Face"/>
-        </w:rPr>
-      </w:pPr>
-      <w:r>
-        <w:rPr>
-          <w:rFonts w:ascii="Baskerville Old Face" w:hAnsi="Baskerville Old Face"/>
-        </w:rPr>
-        <w:t>The relations between the inputs and outputs can be validated with the input/output tables. For all inputs, we have outputs. These outputs depend on one or more inputs, which is described in the Relations.</w:t>
+        <w:pStyle w:val="Textbody"/>
+        <w:rPr>
+          <w:lang w:val="en-GB"/>
+        </w:rPr>
+      </w:pPr>
+      <w:r>
+        <w:rPr>
+          <w:lang w:val="en-GB"/>
+        </w:rPr>
+        <w:t>In the initial state the counters get reset.</w:t>
       </w:r>
     </w:p>
     <w:p>
       <w:pPr>
-        <w:suppressAutoHyphens w:val="0"/>
-        <w:rPr>
-          <w:rFonts w:ascii="Baskerville Old Face" w:hAnsi="Baskerville Old Face"/>
-        </w:rPr>
-      </w:pPr>
-      <w:bookmarkStart w:id="102" w:name="__RefHeading__2735_1844817289"/>
+        <w:pStyle w:val="Heading5"/>
+      </w:pPr>
+      <w:bookmarkStart w:id="101" w:name="__RefHeading__3907_835183902"/>
+      <w:bookmarkStart w:id="102" w:name="_Toc415218901"/>
+      <w:r>
+        <w:t>Validation of “Relations”</w:t>
+      </w:r>
+      <w:bookmarkEnd w:id="101"/>
+      <w:bookmarkEnd w:id="102"/>
     </w:p>
     <w:p>
       <w:pPr>
-        <w:pStyle w:val="Heading3"/>
-        <w:rPr>
-          <w:lang w:val="en-GB"/>
-        </w:rPr>
-      </w:pPr>
-      <w:bookmarkStart w:id="103" w:name="__RefHeading__2287_509691445"/>
-      <w:bookmarkStart w:id="104" w:name="_Toc415218902"/>
-      <w:r>
-        <w:rPr>
-          <w:lang w:val="en-GB"/>
-        </w:rPr>
-        <w:t xml:space="preserve">Design </w:t>
-      </w:r>
-      <w:r>
-        <w:t>Decisions</w:t>
-      </w:r>
-      <w:bookmarkEnd w:id="103"/>
-      <w:bookmarkEnd w:id="104"/>
+        <w:pStyle w:val="Standard"/>
+        <w:rPr>
+          <w:rFonts w:ascii="Baskerville Old Face" w:hAnsi="Baskerville Old Face"/>
+        </w:rPr>
+      </w:pPr>
+      <w:r>
+        <w:rPr>
+          <w:rFonts w:ascii="Baskerville Old Face" w:hAnsi="Baskerville Old Face"/>
+        </w:rPr>
+        <w:t>The relations between the inputs and outputs can be validated with the input/output tables. For all inputs, we have outputs. These outputs depend on one or more inputs, which is described in the Relations.</w:t>
+      </w:r>
     </w:p>
     <w:p>
       <w:pPr>
-        <w:pStyle w:val="Standaard"/>
-        <w:rPr>
-          <w:rFonts w:ascii="Baskerville Old Face" w:hAnsi="Baskerville Old Face"/>
-          <w:b/>
-        </w:rPr>
-      </w:pPr>
-      <w:r>
-        <w:rPr>
-          <w:rFonts w:ascii="Baskerville Old Face" w:hAnsi="Baskerville Old Face"/>
-          <w:b/>
-        </w:rPr>
-        <w:t>Feeder</w:t>
-      </w:r>
+        <w:suppressAutoHyphens w:val="0"/>
+        <w:rPr>
+          <w:rFonts w:ascii="Baskerville Old Face" w:hAnsi="Baskerville Old Face"/>
+        </w:rPr>
+      </w:pPr>
+      <w:bookmarkStart w:id="103" w:name="__RefHeading__2735_1844817289"/>
     </w:p>
     <w:p>
       <w:pPr>
-        <w:rPr>
-          <w:rFonts w:ascii="Baskerville Old Face" w:hAnsi="Baskerville Old Face"/>
-        </w:rPr>
-      </w:pPr>
-      <w:r>
-        <w:rPr>
-          <w:rFonts w:ascii="Baskerville Old Face" w:hAnsi="Baskerville Old Face"/>
-        </w:rPr>
-        <w:t>The feeder in constantly on because of priority 2, speed, mentioned in the Machine Design document. Another reason is that there's a turning part that needs to spin through to get to it's initial position to be able to deposit discs again.</w:t>
-      </w:r>
+        <w:pStyle w:val="Heading3"/>
+        <w:rPr>
+          <w:lang w:val="en-GB"/>
+        </w:rPr>
+      </w:pPr>
+      <w:bookmarkStart w:id="104" w:name="__RefHeading__2287_509691445"/>
+      <w:bookmarkStart w:id="105" w:name="_Toc415218902"/>
+      <w:r>
+        <w:rPr>
+          <w:lang w:val="en-GB"/>
+        </w:rPr>
+        <w:t xml:space="preserve">Design </w:t>
+      </w:r>
+      <w:r>
+        <w:t>Decisions</w:t>
+      </w:r>
+      <w:bookmarkEnd w:id="104"/>
+      <w:bookmarkEnd w:id="105"/>
     </w:p>
     <w:p>
       <w:pPr>
-        <w:rPr>
-          <w:rFonts w:ascii="Baskerville Old Face" w:hAnsi="Baskerville Old Face"/>
-        </w:rPr>
-      </w:pPr>
+        <w:pStyle w:val="Standaard"/>
+        <w:rPr>
+          <w:rFonts w:ascii="Baskerville Old Face" w:hAnsi="Baskerville Old Face"/>
+          <w:b/>
+        </w:rPr>
+      </w:pPr>
+      <w:r>
+        <w:rPr>
+          <w:rFonts w:ascii="Baskerville Old Face" w:hAnsi="Baskerville Old Face"/>
+          <w:b/>
+        </w:rPr>
+        <w:t>Feeder</w:t>
+      </w:r>
     </w:p>
     <w:p>
       <w:pPr>
-        <w:pStyle w:val="Standaard"/>
-        <w:rPr>
-          <w:rFonts w:ascii="Baskerville Old Face" w:hAnsi="Baskerville Old Face"/>
-          <w:b/>
-        </w:rPr>
-      </w:pPr>
-      <w:r>
-        <w:rPr>
-          <w:rFonts w:ascii="Baskerville Old Face" w:hAnsi="Baskerville Old Face"/>
-          <w:b/>
-        </w:rPr>
-        <w:t>Lens lamp position</w:t>
+        <w:rPr>
+          <w:rFonts w:ascii="Baskerville Old Face" w:hAnsi="Baskerville Old Face"/>
+        </w:rPr>
+      </w:pPr>
+      <w:r>
+        <w:rPr>
+          <w:rFonts w:ascii="Baskerville Old Face" w:hAnsi="Baskerville Old Face"/>
+        </w:rPr>
+        <w:t xml:space="preserve">The feeder in constantly on because of priority 2, speed, mentioned in the Machine Design document. Another reason is that there's a turning part that needs to spin through to get to </w:t>
+      </w:r>
+      <w:proofErr w:type="spellStart"/>
+      <w:r>
+        <w:rPr>
+          <w:rFonts w:ascii="Baskerville Old Face" w:hAnsi="Baskerville Old Face"/>
+        </w:rPr>
+        <w:t>it's</w:t>
+      </w:r>
+      <w:proofErr w:type="spellEnd"/>
+      <w:r>
+        <w:rPr>
+          <w:rFonts w:ascii="Baskerville Old Face" w:hAnsi="Baskerville Old Face"/>
+        </w:rPr>
+        <w:t xml:space="preserve"> initial position to be able to deposit discs again.</w:t>
       </w:r>
     </w:p>
     <w:p>
@@ -12340,34 +12672,34 @@
           <w:rFonts w:ascii="Baskerville Old Face" w:hAnsi="Baskerville Old Face"/>
         </w:rPr>
       </w:pPr>
-      <w:r>
-        <w:rPr>
-          <w:rFonts w:ascii="Baskerville Old Face" w:hAnsi="Baskerville Old Face"/>
-        </w:rPr>
-        <w:t>We chose to have the lens lamp for position sensor constantly on, because it's easier to code resulting in spending less time on it. The optimization is minimal if we would turn them off every time there's a gap between discs, because of the feeder being quite fast in depositing the next disc.</w:t>
-      </w:r>
     </w:p>
     <w:p>
       <w:pPr>
-        <w:rPr>
-          <w:rFonts w:ascii="Baskerville Old Face" w:hAnsi="Baskerville Old Face"/>
-        </w:rPr>
-      </w:pPr>
+        <w:pStyle w:val="Standaard"/>
+        <w:rPr>
+          <w:rFonts w:ascii="Baskerville Old Face" w:hAnsi="Baskerville Old Face"/>
+          <w:b/>
+        </w:rPr>
+      </w:pPr>
+      <w:r>
+        <w:rPr>
+          <w:rFonts w:ascii="Baskerville Old Face" w:hAnsi="Baskerville Old Face"/>
+          <w:b/>
+        </w:rPr>
+        <w:t>Lens lamp position</w:t>
+      </w:r>
     </w:p>
     <w:p>
       <w:pPr>
-        <w:pStyle w:val="Standaard"/>
-        <w:rPr>
-          <w:rFonts w:ascii="Baskerville Old Face" w:hAnsi="Baskerville Old Face"/>
-          <w:b/>
-        </w:rPr>
-      </w:pPr>
-      <w:r>
-        <w:rPr>
-          <w:rFonts w:ascii="Baskerville Old Face" w:hAnsi="Baskerville Old Face"/>
-          <w:b/>
-        </w:rPr>
-        <w:t>Conveyor belt</w:t>
+        <w:rPr>
+          <w:rFonts w:ascii="Baskerville Old Face" w:hAnsi="Baskerville Old Face"/>
+        </w:rPr>
+      </w:pPr>
+      <w:r>
+        <w:rPr>
+          <w:rFonts w:ascii="Baskerville Old Face" w:hAnsi="Baskerville Old Face"/>
+        </w:rPr>
+        <w:t>We chose to have the lens lamp for position sensor constantly on, because it's easier to code resulting in spending less time on it. The optimization is minimal if we would turn them off every time there's a gap between discs, because of the feeder being quite fast in depositing the next disc.</w:t>
       </w:r>
     </w:p>
     <w:p>
@@ -12376,34 +12708,34 @@
           <w:rFonts w:ascii="Baskerville Old Face" w:hAnsi="Baskerville Old Face"/>
         </w:rPr>
       </w:pPr>
-      <w:r>
-        <w:rPr>
-          <w:rFonts w:ascii="Baskerville Old Face" w:hAnsi="Baskerville Old Face"/>
-        </w:rPr>
-        <w:t>The conveyor belt is constantly running, because the feeder is constantly pushing discs onto the conveyor belt. This goes hand in hand with our second priority, which is speed.</w:t>
-      </w:r>
     </w:p>
     <w:p>
       <w:pPr>
-        <w:rPr>
-          <w:rFonts w:ascii="Baskerville Old Face" w:hAnsi="Baskerville Old Face"/>
-        </w:rPr>
-      </w:pPr>
+        <w:pStyle w:val="Standaard"/>
+        <w:rPr>
+          <w:rFonts w:ascii="Baskerville Old Face" w:hAnsi="Baskerville Old Face"/>
+          <w:b/>
+        </w:rPr>
+      </w:pPr>
+      <w:r>
+        <w:rPr>
+          <w:rFonts w:ascii="Baskerville Old Face" w:hAnsi="Baskerville Old Face"/>
+          <w:b/>
+        </w:rPr>
+        <w:t>Conveyor belt</w:t>
+      </w:r>
     </w:p>
     <w:p>
       <w:pPr>
-        <w:pStyle w:val="Standaard"/>
-        <w:rPr>
-          <w:rFonts w:ascii="Baskerville Old Face" w:hAnsi="Baskerville Old Face"/>
-          <w:b/>
-        </w:rPr>
-      </w:pPr>
-      <w:r>
-        <w:rPr>
-          <w:rFonts w:ascii="Baskerville Old Face" w:hAnsi="Baskerville Old Face"/>
-          <w:b/>
-        </w:rPr>
-        <w:t>Lens lamp colour</w:t>
+        <w:rPr>
+          <w:rFonts w:ascii="Baskerville Old Face" w:hAnsi="Baskerville Old Face"/>
+        </w:rPr>
+      </w:pPr>
+      <w:r>
+        <w:rPr>
+          <w:rFonts w:ascii="Baskerville Old Face" w:hAnsi="Baskerville Old Face"/>
+        </w:rPr>
+        <w:t>The conveyor belt is constantly running, because the feeder is constantly pushing discs onto the conveyor belt. This goes hand in hand with our second priority, which is speed.</w:t>
       </w:r>
     </w:p>
     <w:p>
@@ -12412,33 +12744,43 @@
           <w:rFonts w:ascii="Baskerville Old Face" w:hAnsi="Baskerville Old Face"/>
         </w:rPr>
       </w:pPr>
-      <w:r>
-        <w:rPr>
-          <w:rFonts w:ascii="Baskerville Old Face" w:hAnsi="Baskerville Old Face"/>
-        </w:rPr>
-        <w:t>Like with the position sensor, it's easier to code that it is continuously on. The light being off if it's possible, would again be a minimal improvement, because the gaps between discs being pushed on the conveyor belt is the same as with the black white detector.</w:t>
-      </w:r>
     </w:p>
     <w:p>
       <w:pPr>
-        <w:rPr>
-          <w:rFonts w:ascii="Baskerville Old Face" w:hAnsi="Baskerville Old Face"/>
-        </w:rPr>
-      </w:pPr>
+        <w:pStyle w:val="Standaard"/>
+        <w:rPr>
+          <w:rFonts w:ascii="Baskerville Old Face" w:hAnsi="Baskerville Old Face"/>
+          <w:b/>
+        </w:rPr>
+      </w:pPr>
+      <w:r>
+        <w:rPr>
+          <w:rFonts w:ascii="Baskerville Old Face" w:hAnsi="Baskerville Old Face"/>
+          <w:b/>
+        </w:rPr>
+        <w:t xml:space="preserve">Lens lamp </w:t>
+      </w:r>
+      <w:proofErr w:type="spellStart"/>
+      <w:r>
+        <w:rPr>
+          <w:rFonts w:ascii="Baskerville Old Face" w:hAnsi="Baskerville Old Face"/>
+          <w:b/>
+        </w:rPr>
+        <w:t>colour</w:t>
+      </w:r>
+      <w:proofErr w:type="spellEnd"/>
     </w:p>
     <w:p>
       <w:pPr>
-        <w:pStyle w:val="Standaard"/>
-        <w:rPr>
-          <w:rFonts w:ascii="Baskerville Old Face" w:hAnsi="Baskerville Old Face"/>
-        </w:rPr>
-      </w:pPr>
-      <w:r>
-        <w:rPr>
-          <w:rFonts w:ascii="Baskerville Old Face" w:hAnsi="Baskerville Old Face"/>
-          <w:b/>
-        </w:rPr>
-        <w:t>Push button</w:t>
+        <w:rPr>
+          <w:rFonts w:ascii="Baskerville Old Face" w:hAnsi="Baskerville Old Face"/>
+        </w:rPr>
+      </w:pPr>
+      <w:r>
+        <w:rPr>
+          <w:rFonts w:ascii="Baskerville Old Face" w:hAnsi="Baskerville Old Face"/>
+        </w:rPr>
+        <w:t>Like with the position sensor, it's easier to code that it is continuously on. The light being off if it's possible, would again be a minimal improvement, because the gaps between discs being pushed on the conveyor belt is the same as with the black white detector.</w:t>
       </w:r>
     </w:p>
     <w:p>
@@ -12447,43 +12789,65 @@
           <w:rFonts w:ascii="Baskerville Old Face" w:hAnsi="Baskerville Old Face"/>
         </w:rPr>
       </w:pPr>
-      <w:r>
-        <w:rPr>
-          <w:rFonts w:ascii="Baskerville Old Face" w:hAnsi="Baskerville Old Face"/>
-        </w:rPr>
-        <w:t>We use the push button, because of priority 1, correctness, to know if the sorter arm is at its highest point. We need to know this, because we need to know when to stop the motor making the sorter arm going up.</w:t>
-      </w:r>
     </w:p>
     <w:p>
       <w:pPr>
-        <w:pStyle w:val="Heading3"/>
-        <w:rPr>
-          <w:lang w:val="en-GB"/>
-        </w:rPr>
-      </w:pPr>
-      <w:bookmarkStart w:id="105" w:name="__RefHeading__2289_509691445"/>
-      <w:bookmarkStart w:id="106" w:name="_Toc415218903"/>
-      <w:r>
-        <w:rPr>
-          <w:lang w:val="en-GB"/>
-        </w:rPr>
-        <w:t xml:space="preserve">Description </w:t>
-      </w:r>
-      <w:r>
-        <w:t>of</w:t>
-      </w:r>
-      <w:r>
-        <w:rPr>
-          <w:lang w:val="en-GB"/>
-        </w:rPr>
-        <w:t xml:space="preserve"> States</w:t>
-      </w:r>
-      <w:bookmarkEnd w:id="102"/>
-      <w:bookmarkEnd w:id="105"/>
-      <w:bookmarkEnd w:id="106"/>
+        <w:pStyle w:val="Standaard"/>
+        <w:rPr>
+          <w:rFonts w:ascii="Baskerville Old Face" w:hAnsi="Baskerville Old Face"/>
+        </w:rPr>
+      </w:pPr>
+      <w:r>
+        <w:rPr>
+          <w:rFonts w:ascii="Baskerville Old Face" w:hAnsi="Baskerville Old Face"/>
+          <w:b/>
+        </w:rPr>
+        <w:t>Push button</w:t>
+      </w:r>
     </w:p>
     <w:p>
       <w:pPr>
+        <w:rPr>
+          <w:rFonts w:ascii="Baskerville Old Face" w:hAnsi="Baskerville Old Face"/>
+        </w:rPr>
+      </w:pPr>
+      <w:r>
+        <w:rPr>
+          <w:rFonts w:ascii="Baskerville Old Face" w:hAnsi="Baskerville Old Face"/>
+        </w:rPr>
+        <w:t>We use the push button, because of priority 1, correctness, to know if the sorter arm is at its highest point. We need to know this, because we need to know when to stop the motor making the sorter arm going up.</w:t>
+      </w:r>
+    </w:p>
+    <w:p>
+      <w:pPr>
+        <w:pStyle w:val="Heading3"/>
+        <w:rPr>
+          <w:lang w:val="en-GB"/>
+        </w:rPr>
+      </w:pPr>
+      <w:bookmarkStart w:id="106" w:name="__RefHeading__2289_509691445"/>
+      <w:bookmarkStart w:id="107" w:name="_Toc415218903"/>
+      <w:r>
+        <w:rPr>
+          <w:lang w:val="en-GB"/>
+        </w:rPr>
+        <w:t xml:space="preserve">Description </w:t>
+      </w:r>
+      <w:r>
+        <w:t>of</w:t>
+      </w:r>
+      <w:r>
+        <w:rPr>
+          <w:lang w:val="en-GB"/>
+        </w:rPr>
+        <w:t xml:space="preserve"> States</w:t>
+      </w:r>
+      <w:bookmarkEnd w:id="103"/>
+      <w:bookmarkEnd w:id="106"/>
+      <w:bookmarkEnd w:id="107"/>
+    </w:p>
+    <w:p>
+      <w:pPr>
         <w:pStyle w:val="Textbody"/>
         <w:rPr>
           <w:b/>
@@ -12491,6 +12855,7 @@
           <w:lang w:val="en-GB"/>
         </w:rPr>
       </w:pPr>
+      <w:proofErr w:type="spellStart"/>
       <w:r>
         <w:rPr>
           <w:b/>
@@ -12499,6 +12864,7 @@
         </w:rPr>
         <w:t>Initial_state</w:t>
       </w:r>
+      <w:proofErr w:type="spellEnd"/>
     </w:p>
     <w:p>
       <w:pPr>
@@ -13209,6 +13575,7 @@
           <w:bCs/>
         </w:rPr>
       </w:pPr>
+      <w:proofErr w:type="spellStart"/>
       <w:r>
         <w:rPr>
           <w:b/>
@@ -13217,6 +13584,7 @@
         <w:lastRenderedPageBreak/>
         <w:t>Calibrate_Sorter</w:t>
       </w:r>
+      <w:proofErr w:type="spellEnd"/>
     </w:p>
     <w:p>
       <w:pPr>
@@ -13903,6 +14271,7 @@
           <w:bCs/>
         </w:rPr>
       </w:pPr>
+      <w:proofErr w:type="spellStart"/>
       <w:r>
         <w:rPr>
           <w:b/>
@@ -13910,6 +14279,7 @@
         </w:rPr>
         <w:t>Resting_state</w:t>
       </w:r>
+      <w:proofErr w:type="spellEnd"/>
     </w:p>
     <w:p>
       <w:pPr>
@@ -14597,6 +14967,7 @@
           <w:bCs/>
         </w:rPr>
       </w:pPr>
+      <w:proofErr w:type="spellStart"/>
       <w:r>
         <w:rPr>
           <w:b/>
@@ -14605,6 +14976,7 @@
         <w:lastRenderedPageBreak/>
         <w:t>Running_state</w:t>
       </w:r>
+      <w:proofErr w:type="spellEnd"/>
     </w:p>
     <w:p>
       <w:pPr>
@@ -15291,6 +15663,7 @@
           <w:bCs/>
         </w:rPr>
       </w:pPr>
+      <w:proofErr w:type="spellStart"/>
       <w:r>
         <w:rPr>
           <w:b/>
@@ -15298,6 +15671,7 @@
         </w:rPr>
         <w:t>Running_Wait</w:t>
       </w:r>
+      <w:proofErr w:type="spellEnd"/>
     </w:p>
     <w:p>
       <w:pPr>
@@ -15984,6 +16358,7 @@
           <w:bCs/>
         </w:rPr>
       </w:pPr>
+      <w:proofErr w:type="spellStart"/>
       <w:r>
         <w:rPr>
           <w:b/>
@@ -15991,6 +16366,7 @@
         </w:rPr>
         <w:t>Running_Timer_Reset</w:t>
       </w:r>
+      <w:proofErr w:type="spellEnd"/>
     </w:p>
     <w:p>
       <w:pPr>
@@ -16675,6 +17051,7 @@
           <w:bCs/>
         </w:rPr>
       </w:pPr>
+      <w:proofErr w:type="spellStart"/>
       <w:r>
         <w:rPr>
           <w:b/>
@@ -16683,6 +17060,7 @@
         <w:lastRenderedPageBreak/>
         <w:t>Motor_Up</w:t>
       </w:r>
+      <w:proofErr w:type="spellEnd"/>
     </w:p>
     <w:p>
       <w:pPr>
@@ -17370,6 +17748,7 @@
           <w:bCs/>
         </w:rPr>
       </w:pPr>
+      <w:proofErr w:type="spellStart"/>
       <w:r>
         <w:rPr>
           <w:b/>
@@ -17377,6 +17756,7 @@
         </w:rPr>
         <w:t>Motor_Up_Stop</w:t>
       </w:r>
+      <w:proofErr w:type="spellEnd"/>
     </w:p>
     <w:p>
       <w:pPr>
@@ -18064,6 +18444,7 @@
           <w:bCs/>
         </w:rPr>
       </w:pPr>
+      <w:proofErr w:type="spellStart"/>
       <w:r>
         <w:rPr>
           <w:b/>
@@ -18071,6 +18452,7 @@
         </w:rPr>
         <w:t>Motor_Down</w:t>
       </w:r>
+      <w:proofErr w:type="spellEnd"/>
     </w:p>
     <w:p>
       <w:pPr>
@@ -18083,7 +18465,21 @@
         <w:rPr>
           <w:lang w:val="en-GB"/>
         </w:rPr>
-        <w:t>In the Motor_Down state, the sorter is moved down.</w:t>
+        <w:t xml:space="preserve">In the </w:t>
+      </w:r>
+      <w:proofErr w:type="spellStart"/>
+      <w:r>
+        <w:rPr>
+          <w:lang w:val="en-GB"/>
+        </w:rPr>
+        <w:t>Motor_Down</w:t>
+      </w:r>
+      <w:proofErr w:type="spellEnd"/>
+      <w:r>
+        <w:rPr>
+          <w:lang w:val="en-GB"/>
+        </w:rPr>
+        <w:t xml:space="preserve"> state, the sorter is moved down.</w:t>
       </w:r>
     </w:p>
     <w:tbl>
@@ -18756,6 +19152,7 @@
           <w:bCs/>
         </w:rPr>
       </w:pPr>
+      <w:proofErr w:type="spellStart"/>
       <w:r>
         <w:rPr>
           <w:b/>
@@ -18764,6 +19161,7 @@
         <w:lastRenderedPageBreak/>
         <w:t>Motor_Down_Stop</w:t>
       </w:r>
+      <w:proofErr w:type="spellEnd"/>
     </w:p>
     <w:p>
       <w:pPr>
@@ -18776,7 +19174,21 @@
         <w:rPr>
           <w:lang w:val="en-GB"/>
         </w:rPr>
-        <w:t>In Motor_Down_Stop, the sorter is moved down, after the start/stop button has been pressed.</w:t>
+        <w:t xml:space="preserve">In </w:t>
+      </w:r>
+      <w:proofErr w:type="spellStart"/>
+      <w:r>
+        <w:rPr>
+          <w:lang w:val="en-GB"/>
+        </w:rPr>
+        <w:t>Motor_Down_Stop</w:t>
+      </w:r>
+      <w:proofErr w:type="spellEnd"/>
+      <w:r>
+        <w:rPr>
+          <w:lang w:val="en-GB"/>
+        </w:rPr>
+        <w:t>, the sorter is moved down, after the start/stop button has been pressed.</w:t>
       </w:r>
     </w:p>
     <w:tbl>
@@ -19451,6 +19863,7 @@
           <w:bCs/>
         </w:rPr>
       </w:pPr>
+      <w:proofErr w:type="spellStart"/>
       <w:r>
         <w:rPr>
           <w:b/>
@@ -19458,6 +19871,7 @@
         </w:rPr>
         <w:t>White_Wait</w:t>
       </w:r>
+      <w:proofErr w:type="spellEnd"/>
     </w:p>
     <w:p>
       <w:pPr>
@@ -20142,6 +20556,7 @@
           <w:bCs/>
         </w:rPr>
       </w:pPr>
+      <w:proofErr w:type="spellStart"/>
       <w:r>
         <w:rPr>
           <w:b/>
@@ -20149,6 +20564,7 @@
         </w:rPr>
         <w:t>White_Wait_Stop</w:t>
       </w:r>
+      <w:proofErr w:type="spellEnd"/>
     </w:p>
     <w:p>
       <w:pPr>
@@ -20830,6 +21246,7 @@
         <w:pStyle w:val="Textbody"/>
         <w:pageBreakBefore/>
       </w:pPr>
+      <w:proofErr w:type="spellStart"/>
       <w:r>
         <w:rPr>
           <w:b/>
@@ -20838,6 +21255,7 @@
         <w:lastRenderedPageBreak/>
         <w:t>Running_Timer</w:t>
       </w:r>
+      <w:proofErr w:type="spellEnd"/>
     </w:p>
     <w:p>
       <w:pPr>
@@ -20846,11 +21264,19 @@
           <w:rFonts w:ascii="Baskerville Old Face" w:hAnsi="Baskerville Old Face"/>
         </w:rPr>
       </w:pPr>
-      <w:r>
-        <w:rPr>
-          <w:rFonts w:ascii="Baskerville Old Face" w:hAnsi="Baskerville Old Face"/>
-        </w:rPr>
-        <w:t>Running_Timer is the state that sets the interrupt timer to make sure the machine stops after the current cycle.</w:t>
+      <w:proofErr w:type="spellStart"/>
+      <w:r>
+        <w:rPr>
+          <w:rFonts w:ascii="Baskerville Old Face" w:hAnsi="Baskerville Old Face"/>
+        </w:rPr>
+        <w:t>Running_Timer</w:t>
+      </w:r>
+      <w:proofErr w:type="spellEnd"/>
+      <w:r>
+        <w:rPr>
+          <w:rFonts w:ascii="Baskerville Old Face" w:hAnsi="Baskerville Old Face"/>
+        </w:rPr>
+        <w:t xml:space="preserve"> is the state that sets the interrupt timer to make sure the machine stops after the current cycle.</w:t>
       </w:r>
     </w:p>
     <w:tbl>
@@ -21525,6 +21951,7 @@
           <w:bCs/>
         </w:rPr>
       </w:pPr>
+      <w:proofErr w:type="spellStart"/>
       <w:r>
         <w:rPr>
           <w:b/>
@@ -21532,6 +21959,7 @@
         </w:rPr>
         <w:t>Motor_Up_Timer</w:t>
       </w:r>
+      <w:proofErr w:type="spellEnd"/>
     </w:p>
     <w:p>
       <w:pPr>
@@ -21540,6 +21968,7 @@
           <w:lang w:val="en-GB"/>
         </w:rPr>
       </w:pPr>
+      <w:proofErr w:type="spellStart"/>
       <w:r>
         <w:rPr>
           <w:lang w:val="en-GB"/>
@@ -21551,7 +21980,15 @@
           <w:szCs w:val="24"/>
           <w:lang w:val="en-GB"/>
         </w:rPr>
-        <w:t>_Timer is the state that sets the interrupt timer to make sure the machine stops after the current cycle.</w:t>
+        <w:t>_Timer</w:t>
+      </w:r>
+      <w:proofErr w:type="spellEnd"/>
+      <w:r>
+        <w:rPr>
+          <w:szCs w:val="24"/>
+          <w:lang w:val="en-GB"/>
+        </w:rPr>
+        <w:t xml:space="preserve"> is the state that sets the interrupt timer to make sure the machine stops after the current cycle.</w:t>
       </w:r>
     </w:p>
     <w:tbl>
@@ -22225,6 +22662,7 @@
           <w:bCs/>
         </w:rPr>
       </w:pPr>
+      <w:proofErr w:type="spellStart"/>
       <w:r>
         <w:rPr>
           <w:b/>
@@ -22232,6 +22670,7 @@
         </w:rPr>
         <w:t>White_Wait_Timer</w:t>
       </w:r>
+      <w:proofErr w:type="spellEnd"/>
     </w:p>
     <w:p>
       <w:pPr>
@@ -22240,11 +22679,19 @@
           <w:rFonts w:ascii="Baskerville Old Face" w:hAnsi="Baskerville Old Face"/>
         </w:rPr>
       </w:pPr>
-      <w:r>
-        <w:rPr>
-          <w:rFonts w:ascii="Baskerville Old Face" w:hAnsi="Baskerville Old Face"/>
-        </w:rPr>
-        <w:t>White_Wait_Timer is the state that sets the interrupt timer to make sure the machine stops after the current cycle.</w:t>
+      <w:proofErr w:type="spellStart"/>
+      <w:r>
+        <w:rPr>
+          <w:rFonts w:ascii="Baskerville Old Face" w:hAnsi="Baskerville Old Face"/>
+        </w:rPr>
+        <w:t>White_Wait_Timer</w:t>
+      </w:r>
+      <w:proofErr w:type="spellEnd"/>
+      <w:r>
+        <w:rPr>
+          <w:rFonts w:ascii="Baskerville Old Face" w:hAnsi="Baskerville Old Face"/>
+        </w:rPr>
+        <w:t xml:space="preserve"> is the state that sets the interrupt timer to make sure the machine stops after the current cycle.</w:t>
       </w:r>
     </w:p>
     <w:tbl>
@@ -22916,6 +23363,7 @@
           <w:bCs/>
         </w:rPr>
       </w:pPr>
+      <w:proofErr w:type="spellStart"/>
       <w:r>
         <w:rPr>
           <w:b/>
@@ -22924,6 +23372,7 @@
         <w:lastRenderedPageBreak/>
         <w:t>Motor_Down_Timer</w:t>
       </w:r>
+      <w:proofErr w:type="spellEnd"/>
     </w:p>
     <w:p>
       <w:pPr>
@@ -22932,11 +23381,19 @@
           <w:rFonts w:ascii="Baskerville Old Face" w:hAnsi="Baskerville Old Face"/>
         </w:rPr>
       </w:pPr>
-      <w:r>
-        <w:rPr>
-          <w:rFonts w:ascii="Baskerville Old Face" w:hAnsi="Baskerville Old Face"/>
-        </w:rPr>
-        <w:t>Motor_Down_Timer is the state that sets the interrupt timer to make sure the machine stops after the current cycle.</w:t>
+      <w:proofErr w:type="spellStart"/>
+      <w:r>
+        <w:rPr>
+          <w:rFonts w:ascii="Baskerville Old Face" w:hAnsi="Baskerville Old Face"/>
+        </w:rPr>
+        <w:t>Motor_Down_Timer</w:t>
+      </w:r>
+      <w:proofErr w:type="spellEnd"/>
+      <w:r>
+        <w:rPr>
+          <w:rFonts w:ascii="Baskerville Old Face" w:hAnsi="Baskerville Old Face"/>
+        </w:rPr>
+        <w:t xml:space="preserve"> is the state that sets the interrupt timer to make sure the machine stops after the current cycle.</w:t>
       </w:r>
     </w:p>
     <w:tbl>
@@ -24301,6 +24758,7 @@
           <w:bCs/>
         </w:rPr>
       </w:pPr>
+      <w:proofErr w:type="spellStart"/>
       <w:r>
         <w:rPr>
           <w:b/>
@@ -24308,6 +24766,7 @@
         </w:rPr>
         <w:t>Running_Stop</w:t>
       </w:r>
+      <w:proofErr w:type="spellEnd"/>
     </w:p>
     <w:p>
       <w:pPr>
@@ -24316,11 +24775,19 @@
           <w:lang w:val="en-GB"/>
         </w:rPr>
       </w:pPr>
-      <w:r>
-        <w:rPr>
-          <w:lang w:val="en-GB"/>
-        </w:rPr>
-        <w:t>Running_Stop gives the same outputs as the Running state, the only difference being a running timer in the stop process.</w:t>
+      <w:proofErr w:type="spellStart"/>
+      <w:r>
+        <w:rPr>
+          <w:lang w:val="en-GB"/>
+        </w:rPr>
+        <w:t>Running_Stop</w:t>
+      </w:r>
+      <w:proofErr w:type="spellEnd"/>
+      <w:r>
+        <w:rPr>
+          <w:lang w:val="en-GB"/>
+        </w:rPr>
+        <w:t xml:space="preserve"> gives the same outputs as the Running state, the only difference being a running timer in the stop process.</w:t>
       </w:r>
     </w:p>
     <w:tbl>
@@ -25054,16 +25521,16 @@
           <w:lang w:val="en-GB"/>
         </w:rPr>
       </w:pPr>
-      <w:bookmarkStart w:id="107" w:name="__RefHeading__3241_509691445"/>
-      <w:bookmarkStart w:id="108" w:name="_Toc415218904"/>
+      <w:bookmarkStart w:id="108" w:name="__RefHeading__3241_509691445"/>
+      <w:bookmarkStart w:id="109" w:name="_Toc415218904"/>
       <w:r>
         <w:rPr>
           <w:lang w:val="en-GB"/>
         </w:rPr>
         <w:t>Validation of “Description of States”</w:t>
       </w:r>
-      <w:bookmarkEnd w:id="107"/>
       <w:bookmarkEnd w:id="108"/>
+      <w:bookmarkEnd w:id="109"/>
     </w:p>
     <w:p>
       <w:pPr>
@@ -25109,16 +25576,16 @@
           <w:lang w:val="en-GB"/>
         </w:rPr>
       </w:pPr>
-      <w:bookmarkStart w:id="109" w:name="__RefHeading__3243_509691445"/>
-      <w:bookmarkStart w:id="110" w:name="_Toc415218905"/>
+      <w:bookmarkStart w:id="110" w:name="__RefHeading__3243_509691445"/>
+      <w:bookmarkStart w:id="111" w:name="_Toc415218905"/>
       <w:r>
         <w:rPr>
           <w:lang w:val="en-GB"/>
         </w:rPr>
         <w:t>Starting the machine</w:t>
       </w:r>
-      <w:bookmarkEnd w:id="109"/>
       <w:bookmarkEnd w:id="110"/>
+      <w:bookmarkEnd w:id="111"/>
     </w:p>
     <w:p>
       <w:pPr>
@@ -25173,13 +25640,23 @@
           <w:rFonts w:ascii="Baskerville Old Face" w:hAnsi="Baskerville Old Face"/>
         </w:rPr>
       </w:pPr>
+      <w:proofErr w:type="spellStart"/>
       <w:r>
         <w:rPr>
           <w:rFonts w:ascii="Baskerville Old Face" w:hAnsi="Baskerville Old Face"/>
           <w:b/>
           <w:lang w:val="en-GB"/>
         </w:rPr>
-        <w:t>Postconditions:</w:t>
+        <w:t>Postconditions</w:t>
+      </w:r>
+      <w:proofErr w:type="spellEnd"/>
+      <w:r>
+        <w:rPr>
+          <w:rFonts w:ascii="Baskerville Old Face" w:hAnsi="Baskerville Old Face"/>
+          <w:b/>
+          <w:lang w:val="en-GB"/>
+        </w:rPr>
+        <w:t>:</w:t>
       </w:r>
       <w:r>
         <w:rPr>
@@ -25932,7 +26409,7 @@
           <w:lang w:val="en-GB"/>
         </w:rPr>
       </w:pPr>
-      <w:bookmarkStart w:id="111" w:name="__RefHeading__3245_509691445"/>
+      <w:bookmarkStart w:id="112" w:name="__RefHeading__3245_509691445"/>
       <w:r>
         <w:rPr>
           <w:rFonts w:ascii="Baskerville Old Face" w:hAnsi="Baskerville Old Face"/>
@@ -25948,7 +26425,7 @@
           <w:lang w:val="en-GB"/>
         </w:rPr>
       </w:pPr>
-      <w:bookmarkStart w:id="112" w:name="_Toc415218906"/>
+      <w:bookmarkStart w:id="113" w:name="_Toc415218906"/>
       <w:r>
         <w:rPr>
           <w:lang w:val="en-GB"/>
@@ -25956,8 +26433,8 @@
         <w:lastRenderedPageBreak/>
         <w:t>Stopping the machine</w:t>
       </w:r>
-      <w:bookmarkEnd w:id="111"/>
       <w:bookmarkEnd w:id="112"/>
+      <w:bookmarkEnd w:id="113"/>
     </w:p>
     <w:p>
       <w:pPr>
@@ -26344,7 +26821,27 @@
                 <w:szCs w:val="22"/>
                 <w:lang w:val="en-GB"/>
               </w:rPr>
-              <w:t>One of the (greenblue) Timer states</w:t>
+              <w:t>One of the (</w:t>
+            </w:r>
+            <w:proofErr w:type="spellStart"/>
+            <w:r>
+              <w:rPr>
+                <w:rFonts w:ascii="Baskerville Old Face" w:hAnsi="Baskerville Old Face"/>
+                <w:sz w:val="22"/>
+                <w:szCs w:val="22"/>
+                <w:lang w:val="en-GB"/>
+              </w:rPr>
+              <w:t>greenblue</w:t>
+            </w:r>
+            <w:proofErr w:type="spellEnd"/>
+            <w:r>
+              <w:rPr>
+                <w:rFonts w:ascii="Baskerville Old Face" w:hAnsi="Baskerville Old Face"/>
+                <w:sz w:val="22"/>
+                <w:szCs w:val="22"/>
+                <w:lang w:val="en-GB"/>
+              </w:rPr>
+              <w:t>) Timer states</w:t>
             </w:r>
             <w:r>
               <w:rPr>
@@ -26474,8 +26971,8 @@
               </w:rPr>
               <w:t>One of the sorting st</w:t>
             </w:r>
-            <w:bookmarkStart w:id="113" w:name="_GoBack3"/>
-            <w:bookmarkEnd w:id="113"/>
+            <w:bookmarkStart w:id="114" w:name="_GoBack3"/>
+            <w:bookmarkEnd w:id="114"/>
             <w:r>
               <w:rPr>
                 <w:rFonts w:ascii="Baskerville Old Face" w:hAnsi="Baskerville Old Face"/>
@@ -26671,6 +27168,7 @@
                 <w:lang w:val="en-GB"/>
               </w:rPr>
             </w:pPr>
+            <w:proofErr w:type="spellStart"/>
             <w:r>
               <w:rPr>
                 <w:rFonts w:ascii="Baskerville Old Face" w:hAnsi="Baskerville Old Face"/>
@@ -26681,6 +27179,7 @@
               </w:rPr>
               <w:t>Postconditions</w:t>
             </w:r>
+            <w:proofErr w:type="spellEnd"/>
           </w:p>
         </w:tc>
         <w:tc>
@@ -26803,7 +27302,7 @@
           <w:lang w:val="en-GB"/>
         </w:rPr>
       </w:pPr>
-      <w:bookmarkStart w:id="114" w:name="__RefHeading__3247_509691445"/>
+      <w:bookmarkStart w:id="115" w:name="__RefHeading__3247_509691445"/>
       <w:r>
         <w:rPr>
           <w:rFonts w:ascii="Baskerville Old Face" w:hAnsi="Baskerville Old Face"/>
@@ -26819,7 +27318,7 @@
           <w:lang w:val="en-GB"/>
         </w:rPr>
       </w:pPr>
-      <w:bookmarkStart w:id="115" w:name="_Toc415218907"/>
+      <w:bookmarkStart w:id="116" w:name="_Toc415218907"/>
       <w:r>
         <w:rPr>
           <w:lang w:val="en-GB"/>
@@ -26827,8 +27326,8 @@
         <w:lastRenderedPageBreak/>
         <w:t>Sort unsorted discs</w:t>
       </w:r>
-      <w:bookmarkEnd w:id="114"/>
       <w:bookmarkEnd w:id="115"/>
+      <w:bookmarkEnd w:id="116"/>
     </w:p>
     <w:p>
       <w:pPr>
@@ -26883,13 +27382,23 @@
           <w:rFonts w:ascii="Baskerville Old Face" w:hAnsi="Baskerville Old Face"/>
         </w:rPr>
       </w:pPr>
+      <w:proofErr w:type="spellStart"/>
       <w:r>
         <w:rPr>
           <w:rFonts w:ascii="Baskerville Old Face" w:hAnsi="Baskerville Old Face"/>
           <w:b/>
           <w:lang w:val="en-GB"/>
         </w:rPr>
-        <w:t>Postconditions:</w:t>
+        <w:t>Postconditions</w:t>
+      </w:r>
+      <w:proofErr w:type="spellEnd"/>
+      <w:r>
+        <w:rPr>
+          <w:rFonts w:ascii="Baskerville Old Face" w:hAnsi="Baskerville Old Face"/>
+          <w:b/>
+          <w:lang w:val="en-GB"/>
+        </w:rPr>
+        <w:t>:</w:t>
       </w:r>
       <w:r>
         <w:rPr>
@@ -27563,7 +28072,27 @@
                 <w:szCs w:val="22"/>
                 <w:lang w:val="en-GB"/>
               </w:rPr>
-              <w:t>If it needs to move up the colour detector will detect a white disc and therefore transition to Motor Up. Moving the sorter up will trigger the pushButton, which is the input to transition to White-Wait</w:t>
+              <w:t xml:space="preserve">If it needs to move up the colour detector will detect a white disc and therefore transition to Motor Up. Moving the sorter up will trigger the </w:t>
+            </w:r>
+            <w:proofErr w:type="spellStart"/>
+            <w:r>
+              <w:rPr>
+                <w:rFonts w:ascii="Baskerville Old Face" w:hAnsi="Baskerville Old Face"/>
+                <w:sz w:val="22"/>
+                <w:szCs w:val="22"/>
+                <w:lang w:val="en-GB"/>
+              </w:rPr>
+              <w:t>pushButton</w:t>
+            </w:r>
+            <w:proofErr w:type="spellEnd"/>
+            <w:r>
+              <w:rPr>
+                <w:rFonts w:ascii="Baskerville Old Face" w:hAnsi="Baskerville Old Face"/>
+                <w:sz w:val="22"/>
+                <w:szCs w:val="22"/>
+                <w:lang w:val="en-GB"/>
+              </w:rPr>
+              <w:t>, which is the input to transition to White-Wait</w:t>
             </w:r>
           </w:p>
         </w:tc>
@@ -27744,7 +28273,27 @@
                 <w:szCs w:val="22"/>
                 <w:lang w:val="en-GB"/>
               </w:rPr>
-              <w:t>If it did detect one then while the disc is moving to the designated container the sorttimer will count down making the machine transition to Motor Down</w:t>
+              <w:t xml:space="preserve">If it did detect one then while the disc is moving to the designated container the </w:t>
+            </w:r>
+            <w:proofErr w:type="spellStart"/>
+            <w:r>
+              <w:rPr>
+                <w:rFonts w:ascii="Baskerville Old Face" w:hAnsi="Baskerville Old Face"/>
+                <w:sz w:val="22"/>
+                <w:szCs w:val="22"/>
+                <w:lang w:val="en-GB"/>
+              </w:rPr>
+              <w:t>sorttimer</w:t>
+            </w:r>
+            <w:proofErr w:type="spellEnd"/>
+            <w:r>
+              <w:rPr>
+                <w:rFonts w:ascii="Baskerville Old Face" w:hAnsi="Baskerville Old Face"/>
+                <w:sz w:val="22"/>
+                <w:szCs w:val="22"/>
+                <w:lang w:val="en-GB"/>
+              </w:rPr>
+              <w:t xml:space="preserve"> will count down making the machine transition to Motor Down</w:t>
             </w:r>
           </w:p>
         </w:tc>
@@ -28128,7 +28677,7 @@
           <w:lang w:val="en-GB"/>
         </w:rPr>
       </w:pPr>
-      <w:bookmarkStart w:id="116" w:name="__RefHeading__3249_509691445"/>
+      <w:bookmarkStart w:id="117" w:name="__RefHeading__3249_509691445"/>
       <w:r>
         <w:rPr>
           <w:rFonts w:ascii="Baskerville Old Face" w:hAnsi="Baskerville Old Face"/>
@@ -28144,7 +28693,7 @@
           <w:lang w:val="en-GB"/>
         </w:rPr>
       </w:pPr>
-      <w:bookmarkStart w:id="117" w:name="_Toc415218908"/>
+      <w:bookmarkStart w:id="118" w:name="_Toc415218908"/>
       <w:r>
         <w:rPr>
           <w:lang w:val="en-GB"/>
@@ -28152,8 +28701,8 @@
         <w:lastRenderedPageBreak/>
         <w:t>Abort the process</w:t>
       </w:r>
-      <w:bookmarkEnd w:id="116"/>
       <w:bookmarkEnd w:id="117"/>
+      <w:bookmarkEnd w:id="118"/>
     </w:p>
     <w:p>
       <w:pPr>
@@ -28845,7 +29394,29 @@
                 <w:szCs w:val="22"/>
                 <w:lang w:val="en-GB"/>
               </w:rPr>
-              <w:t>When the user removed all unsorted discs that where not in the container unit he presses the START/STOP button.</w:t>
+              <w:t xml:space="preserve">When the user removed all unsorted discs that </w:t>
+            </w:r>
+            <w:proofErr w:type="spellStart"/>
+            <w:r>
+              <w:rPr>
+                <w:rFonts w:ascii="Baskerville Old Face" w:hAnsi="Baskerville Old Face"/>
+                <w:bCs/>
+                <w:sz w:val="22"/>
+                <w:szCs w:val="22"/>
+                <w:lang w:val="en-GB"/>
+              </w:rPr>
+              <w:t>where</w:t>
+            </w:r>
+            <w:proofErr w:type="spellEnd"/>
+            <w:r>
+              <w:rPr>
+                <w:rFonts w:ascii="Baskerville Old Face" w:hAnsi="Baskerville Old Face"/>
+                <w:bCs/>
+                <w:sz w:val="22"/>
+                <w:szCs w:val="22"/>
+                <w:lang w:val="en-GB"/>
+              </w:rPr>
+              <w:t xml:space="preserve"> not in the container unit he presses the START/STOP button.</w:t>
             </w:r>
           </w:p>
         </w:tc>
@@ -29108,7 +29679,7 @@
           <w:lang w:val="en-GB"/>
         </w:rPr>
       </w:pPr>
-      <w:bookmarkStart w:id="118" w:name="__RefHeading__2291_509691445"/>
+      <w:bookmarkStart w:id="119" w:name="__RefHeading__2291_509691445"/>
       <w:r>
         <w:rPr>
           <w:lang w:val="en-GB"/>
@@ -29123,7 +29694,7 @@
           <w:lang w:val="en-GB"/>
         </w:rPr>
       </w:pPr>
-      <w:bookmarkStart w:id="119" w:name="_Toc415218909"/>
+      <w:bookmarkStart w:id="120" w:name="_Toc415218909"/>
       <w:r>
         <w:rPr>
           <w:lang w:val="en-GB"/>
@@ -29134,8 +29705,8 @@
       <w:r>
         <w:t>transitions</w:t>
       </w:r>
-      <w:bookmarkEnd w:id="118"/>
       <w:bookmarkEnd w:id="119"/>
+      <w:bookmarkEnd w:id="120"/>
     </w:p>
     <w:tbl>
       <w:tblPr>
@@ -29418,6 +29989,7 @@
                 <w:lang w:val="en-GB"/>
               </w:rPr>
             </w:pPr>
+            <w:proofErr w:type="spellStart"/>
             <w:r>
               <w:rPr>
                 <w:rFonts w:ascii="Baskerville Old Face" w:hAnsi="Baskerville Old Face"/>
@@ -29425,6 +29997,7 @@
               </w:rPr>
               <w:t>Calibrate_Sorter</w:t>
             </w:r>
+            <w:proofErr w:type="spellEnd"/>
           </w:p>
         </w:tc>
       </w:tr>
@@ -29456,6 +30029,7 @@
                 <w:lang w:val="en-GB"/>
               </w:rPr>
             </w:pPr>
+            <w:proofErr w:type="spellStart"/>
             <w:r>
               <w:rPr>
                 <w:rFonts w:ascii="Baskerville Old Face" w:hAnsi="Baskerville Old Face"/>
@@ -29463,6 +30037,7 @@
               </w:rPr>
               <w:t>Calibrate_Sorter</w:t>
             </w:r>
+            <w:proofErr w:type="spellEnd"/>
           </w:p>
         </w:tc>
         <w:tc>
@@ -29624,6 +30199,7 @@
                 <w:lang w:val="en-GB"/>
               </w:rPr>
             </w:pPr>
+            <w:proofErr w:type="spellStart"/>
             <w:r>
               <w:rPr>
                 <w:rFonts w:ascii="Baskerville Old Face" w:hAnsi="Baskerville Old Face"/>
@@ -29631,6 +30207,7 @@
               </w:rPr>
               <w:t>StartStop</w:t>
             </w:r>
+            <w:proofErr w:type="spellEnd"/>
           </w:p>
         </w:tc>
         <w:tc>
@@ -29789,6 +30366,7 @@
                 <w:lang w:val="en-GB"/>
               </w:rPr>
             </w:pPr>
+            <w:proofErr w:type="spellStart"/>
             <w:r>
               <w:rPr>
                 <w:rFonts w:ascii="Baskerville Old Face" w:hAnsi="Baskerville Old Face"/>
@@ -29796,6 +30374,7 @@
               </w:rPr>
               <w:t>TEnd</w:t>
             </w:r>
+            <w:proofErr w:type="spellEnd"/>
           </w:p>
         </w:tc>
         <w:tc>
@@ -29892,6 +30471,7 @@
                 <w:lang w:val="en-GB"/>
               </w:rPr>
             </w:pPr>
+            <w:proofErr w:type="spellStart"/>
             <w:r>
               <w:rPr>
                 <w:rFonts w:ascii="Baskerville Old Face" w:hAnsi="Baskerville Old Face"/>
@@ -29899,6 +30479,7 @@
               </w:rPr>
               <w:t>PositionSensor</w:t>
             </w:r>
+            <w:proofErr w:type="spellEnd"/>
           </w:p>
         </w:tc>
         <w:tc>
@@ -29958,6 +30539,7 @@
                 <w:lang w:val="en-GB"/>
               </w:rPr>
             </w:pPr>
+            <w:proofErr w:type="spellStart"/>
             <w:r>
               <w:rPr>
                 <w:rFonts w:ascii="Baskerville Old Face" w:hAnsi="Baskerville Old Face"/>
@@ -29965,6 +30547,7 @@
               </w:rPr>
               <w:t>Running_Wait</w:t>
             </w:r>
+            <w:proofErr w:type="spellEnd"/>
           </w:p>
         </w:tc>
       </w:tr>
@@ -30166,6 +30749,7 @@
                 <w:lang w:val="en-GB"/>
               </w:rPr>
             </w:pPr>
+            <w:proofErr w:type="spellStart"/>
             <w:r>
               <w:rPr>
                 <w:rFonts w:ascii="Baskerville Old Face" w:hAnsi="Baskerville Old Face"/>
@@ -30173,6 +30757,7 @@
               </w:rPr>
               <w:t>StartStop</w:t>
             </w:r>
+            <w:proofErr w:type="spellEnd"/>
           </w:p>
         </w:tc>
         <w:tc>
@@ -30232,6 +30817,7 @@
                 <w:lang w:val="en-GB"/>
               </w:rPr>
             </w:pPr>
+            <w:proofErr w:type="spellStart"/>
             <w:r>
               <w:rPr>
                 <w:rFonts w:ascii="Baskerville Old Face" w:hAnsi="Baskerville Old Face"/>
@@ -30239,6 +30825,7 @@
               </w:rPr>
               <w:t>Running_Timer</w:t>
             </w:r>
+            <w:proofErr w:type="spellEnd"/>
           </w:p>
         </w:tc>
       </w:tr>
@@ -30270,6 +30857,7 @@
                 <w:lang w:val="en-GB"/>
               </w:rPr>
             </w:pPr>
+            <w:proofErr w:type="spellStart"/>
             <w:r>
               <w:rPr>
                 <w:rFonts w:ascii="Baskerville Old Face" w:hAnsi="Baskerville Old Face"/>
@@ -30277,6 +30865,7 @@
               </w:rPr>
               <w:t>Running_Wait</w:t>
             </w:r>
+            <w:proofErr w:type="spellEnd"/>
           </w:p>
         </w:tc>
         <w:tc>
@@ -30336,6 +30925,7 @@
                 <w:lang w:val="en-GB"/>
               </w:rPr>
             </w:pPr>
+            <w:proofErr w:type="spellStart"/>
             <w:r>
               <w:rPr>
                 <w:rFonts w:ascii="Baskerville Old Face" w:hAnsi="Baskerville Old Face"/>
@@ -30343,6 +30933,7 @@
               </w:rPr>
               <w:t>TEnd</w:t>
             </w:r>
+            <w:proofErr w:type="spellEnd"/>
           </w:p>
         </w:tc>
         <w:tc>
@@ -30407,6 +30998,7 @@
                 <w:lang w:val="en-GB"/>
               </w:rPr>
             </w:pPr>
+            <w:proofErr w:type="spellStart"/>
             <w:r>
               <w:rPr>
                 <w:rFonts w:ascii="Baskerville Old Face" w:hAnsi="Baskerville Old Face"/>
@@ -30414,6 +31006,7 @@
               </w:rPr>
               <w:t>Running_Wait</w:t>
             </w:r>
+            <w:proofErr w:type="spellEnd"/>
           </w:p>
         </w:tc>
         <w:tc>
@@ -30440,6 +31033,7 @@
                 <w:lang w:val="en-GB"/>
               </w:rPr>
             </w:pPr>
+            <w:proofErr w:type="spellStart"/>
             <w:r>
               <w:rPr>
                 <w:rFonts w:ascii="Baskerville Old Face" w:hAnsi="Baskerville Old Face"/>
@@ -30447,6 +31041,7 @@
               </w:rPr>
               <w:t>PositionSensor</w:t>
             </w:r>
+            <w:proofErr w:type="spellEnd"/>
           </w:p>
         </w:tc>
         <w:tc>
@@ -30506,6 +31101,7 @@
                 <w:lang w:val="en-GB"/>
               </w:rPr>
             </w:pPr>
+            <w:proofErr w:type="spellStart"/>
             <w:r>
               <w:rPr>
                 <w:rFonts w:ascii="Baskerville Old Face" w:hAnsi="Baskerville Old Face"/>
@@ -30513,6 +31109,7 @@
               </w:rPr>
               <w:t>Running_Timer_Reset</w:t>
             </w:r>
+            <w:proofErr w:type="spellEnd"/>
           </w:p>
         </w:tc>
       </w:tr>
@@ -30544,6 +31141,7 @@
                 <w:lang w:val="en-GB"/>
               </w:rPr>
             </w:pPr>
+            <w:proofErr w:type="spellStart"/>
             <w:r>
               <w:rPr>
                 <w:rFonts w:ascii="Baskerville Old Face" w:hAnsi="Baskerville Old Face"/>
@@ -30551,6 +31149,7 @@
               </w:rPr>
               <w:t>Running_Wait</w:t>
             </w:r>
+            <w:proofErr w:type="spellEnd"/>
           </w:p>
         </w:tc>
         <w:tc>
@@ -30577,6 +31176,7 @@
                 <w:lang w:val="en-GB"/>
               </w:rPr>
             </w:pPr>
+            <w:proofErr w:type="spellStart"/>
             <w:r>
               <w:rPr>
                 <w:rFonts w:ascii="Baskerville Old Face" w:hAnsi="Baskerville Old Face"/>
@@ -30584,6 +31184,7 @@
               </w:rPr>
               <w:t>ColorDetector</w:t>
             </w:r>
+            <w:proofErr w:type="spellEnd"/>
           </w:p>
         </w:tc>
         <w:tc>
@@ -30643,6 +31244,7 @@
                 <w:lang w:val="en-GB"/>
               </w:rPr>
             </w:pPr>
+            <w:proofErr w:type="spellStart"/>
             <w:r>
               <w:rPr>
                 <w:rFonts w:ascii="Baskerville Old Face" w:hAnsi="Baskerville Old Face"/>
@@ -30650,6 +31252,7 @@
               </w:rPr>
               <w:t>MotorUp</w:t>
             </w:r>
+            <w:proofErr w:type="spellEnd"/>
           </w:p>
         </w:tc>
       </w:tr>
@@ -30681,6 +31284,7 @@
                 <w:lang w:val="en-GB"/>
               </w:rPr>
             </w:pPr>
+            <w:proofErr w:type="spellStart"/>
             <w:r>
               <w:rPr>
                 <w:rFonts w:ascii="Baskerville Old Face" w:hAnsi="Baskerville Old Face"/>
@@ -30688,6 +31292,7 @@
               </w:rPr>
               <w:t>Running_Wait</w:t>
             </w:r>
+            <w:proofErr w:type="spellEnd"/>
           </w:p>
         </w:tc>
         <w:tc>
@@ -30714,6 +31319,7 @@
                 <w:lang w:val="en-GB"/>
               </w:rPr>
             </w:pPr>
+            <w:proofErr w:type="spellStart"/>
             <w:r>
               <w:rPr>
                 <w:rFonts w:ascii="Baskerville Old Face" w:hAnsi="Baskerville Old Face"/>
@@ -30721,6 +31327,7 @@
               </w:rPr>
               <w:t>StartStop</w:t>
             </w:r>
+            <w:proofErr w:type="spellEnd"/>
           </w:p>
         </w:tc>
         <w:tc>
@@ -30780,6 +31387,7 @@
                 <w:lang w:val="en-GB"/>
               </w:rPr>
             </w:pPr>
+            <w:proofErr w:type="spellStart"/>
             <w:r>
               <w:rPr>
                 <w:rFonts w:ascii="Baskerville Old Face" w:hAnsi="Baskerville Old Face"/>
@@ -30787,6 +31395,7 @@
               </w:rPr>
               <w:t>Running_Timer</w:t>
             </w:r>
+            <w:proofErr w:type="spellEnd"/>
           </w:p>
         </w:tc>
       </w:tr>
@@ -30818,6 +31427,7 @@
                 <w:lang w:val="en-GB"/>
               </w:rPr>
             </w:pPr>
+            <w:proofErr w:type="spellStart"/>
             <w:r>
               <w:rPr>
                 <w:rFonts w:ascii="Baskerville Old Face" w:hAnsi="Baskerville Old Face"/>
@@ -30825,6 +31435,7 @@
               </w:rPr>
               <w:t>Running_Wait</w:t>
             </w:r>
+            <w:proofErr w:type="spellEnd"/>
           </w:p>
         </w:tc>
         <w:tc>
@@ -30955,6 +31566,7 @@
                 <w:lang w:val="en-GB"/>
               </w:rPr>
             </w:pPr>
+            <w:proofErr w:type="spellStart"/>
             <w:r>
               <w:rPr>
                 <w:rFonts w:ascii="Baskerville Old Face" w:hAnsi="Baskerville Old Face"/>
@@ -30962,6 +31574,7 @@
               </w:rPr>
               <w:t>Running_Timer_Reset</w:t>
             </w:r>
+            <w:proofErr w:type="spellEnd"/>
           </w:p>
         </w:tc>
         <w:tc>
@@ -31054,6 +31667,7 @@
                 <w:lang w:val="en-GB"/>
               </w:rPr>
             </w:pPr>
+            <w:proofErr w:type="spellStart"/>
             <w:r>
               <w:rPr>
                 <w:rFonts w:ascii="Baskerville Old Face" w:hAnsi="Baskerville Old Face"/>
@@ -31061,6 +31675,7 @@
               </w:rPr>
               <w:t>Running_Wait</w:t>
             </w:r>
+            <w:proofErr w:type="spellEnd"/>
           </w:p>
         </w:tc>
       </w:tr>
@@ -31092,6 +31707,7 @@
                 <w:lang w:val="en-GB"/>
               </w:rPr>
             </w:pPr>
+            <w:proofErr w:type="spellStart"/>
             <w:r>
               <w:rPr>
                 <w:rFonts w:ascii="Baskerville Old Face" w:hAnsi="Baskerville Old Face"/>
@@ -31099,6 +31715,7 @@
               </w:rPr>
               <w:t>Running_Timer_Reset</w:t>
             </w:r>
+            <w:proofErr w:type="spellEnd"/>
           </w:p>
         </w:tc>
         <w:tc>
@@ -31228,6 +31845,7 @@
                 <w:lang w:val="en-GB"/>
               </w:rPr>
             </w:pPr>
+            <w:proofErr w:type="spellStart"/>
             <w:r>
               <w:rPr>
                 <w:rFonts w:ascii="Baskerville Old Face" w:hAnsi="Baskerville Old Face"/>
@@ -31235,6 +31853,7 @@
               </w:rPr>
               <w:t>MotorUp</w:t>
             </w:r>
+            <w:proofErr w:type="spellEnd"/>
           </w:p>
         </w:tc>
         <w:tc>
@@ -31260,6 +31879,7 @@
                 <w:lang w:val="en-GB"/>
               </w:rPr>
             </w:pPr>
+            <w:proofErr w:type="spellStart"/>
             <w:r>
               <w:rPr>
                 <w:rFonts w:ascii="Baskerville Old Face" w:hAnsi="Baskerville Old Face"/>
@@ -31267,6 +31887,7 @@
               </w:rPr>
               <w:t>PushButton</w:t>
             </w:r>
+            <w:proofErr w:type="spellEnd"/>
           </w:p>
         </w:tc>
         <w:tc>
@@ -31324,6 +31945,7 @@
                 <w:lang w:val="en-GB"/>
               </w:rPr>
             </w:pPr>
+            <w:proofErr w:type="spellStart"/>
             <w:r>
               <w:rPr>
                 <w:rFonts w:ascii="Baskerville Old Face" w:hAnsi="Baskerville Old Face"/>
@@ -31331,6 +31953,7 @@
               </w:rPr>
               <w:t>WhiteWait</w:t>
             </w:r>
+            <w:proofErr w:type="spellEnd"/>
           </w:p>
         </w:tc>
       </w:tr>
@@ -31365,6 +31988,7 @@
                 <w:lang w:val="en-GB"/>
               </w:rPr>
             </w:pPr>
+            <w:proofErr w:type="spellStart"/>
             <w:r>
               <w:rPr>
                 <w:rFonts w:ascii="Baskerville Old Face" w:hAnsi="Baskerville Old Face"/>
@@ -31372,6 +31996,7 @@
               </w:rPr>
               <w:t>MotorUp</w:t>
             </w:r>
+            <w:proofErr w:type="spellEnd"/>
           </w:p>
         </w:tc>
         <w:tc>
@@ -31398,6 +32023,7 @@
                 <w:lang w:val="en-GB"/>
               </w:rPr>
             </w:pPr>
+            <w:proofErr w:type="spellStart"/>
             <w:r>
               <w:rPr>
                 <w:rFonts w:ascii="Baskerville Old Face" w:hAnsi="Baskerville Old Face"/>
@@ -31405,6 +32031,7 @@
               </w:rPr>
               <w:t>StartStop</w:t>
             </w:r>
+            <w:proofErr w:type="spellEnd"/>
           </w:p>
         </w:tc>
         <w:tc>
@@ -31464,6 +32091,7 @@
                 <w:lang w:val="en-GB"/>
               </w:rPr>
             </w:pPr>
+            <w:proofErr w:type="spellStart"/>
             <w:r>
               <w:rPr>
                 <w:rFonts w:ascii="Baskerville Old Face" w:hAnsi="Baskerville Old Face"/>
@@ -31471,6 +32099,7 @@
               </w:rPr>
               <w:t>Motor_Up_Timer</w:t>
             </w:r>
+            <w:proofErr w:type="spellEnd"/>
           </w:p>
         </w:tc>
       </w:tr>
@@ -31502,6 +32131,7 @@
                 <w:lang w:val="en-GB"/>
               </w:rPr>
             </w:pPr>
+            <w:proofErr w:type="spellStart"/>
             <w:r>
               <w:rPr>
                 <w:rFonts w:ascii="Baskerville Old Face" w:hAnsi="Baskerville Old Face"/>
@@ -31509,6 +32139,7 @@
               </w:rPr>
               <w:t>MotorUp</w:t>
             </w:r>
+            <w:proofErr w:type="spellEnd"/>
           </w:p>
         </w:tc>
         <w:tc>
@@ -31638,6 +32269,7 @@
                 <w:lang w:val="en-GB"/>
               </w:rPr>
             </w:pPr>
+            <w:proofErr w:type="spellStart"/>
             <w:r>
               <w:rPr>
                 <w:rFonts w:ascii="Baskerville Old Face" w:hAnsi="Baskerville Old Face"/>
@@ -31645,6 +32277,7 @@
               </w:rPr>
               <w:t>WhiteWait</w:t>
             </w:r>
+            <w:proofErr w:type="spellEnd"/>
           </w:p>
         </w:tc>
         <w:tc>
@@ -31670,6 +32303,7 @@
                 <w:lang w:val="en-GB"/>
               </w:rPr>
             </w:pPr>
+            <w:proofErr w:type="spellStart"/>
             <w:r>
               <w:rPr>
                 <w:rFonts w:ascii="Baskerville Old Face" w:hAnsi="Baskerville Old Face"/>
@@ -31677,6 +32311,7 @@
               </w:rPr>
               <w:t>StartStop</w:t>
             </w:r>
+            <w:proofErr w:type="spellEnd"/>
           </w:p>
         </w:tc>
         <w:tc>
@@ -31734,6 +32369,7 @@
                 <w:lang w:val="en-GB"/>
               </w:rPr>
             </w:pPr>
+            <w:proofErr w:type="spellStart"/>
             <w:r>
               <w:rPr>
                 <w:rFonts w:ascii="Baskerville Old Face" w:hAnsi="Baskerville Old Face"/>
@@ -31741,6 +32377,7 @@
               </w:rPr>
               <w:t>White_Wait_Timer</w:t>
             </w:r>
+            <w:proofErr w:type="spellEnd"/>
           </w:p>
         </w:tc>
       </w:tr>
@@ -31771,6 +32408,7 @@
                 <w:lang w:val="en-GB"/>
               </w:rPr>
             </w:pPr>
+            <w:proofErr w:type="spellStart"/>
             <w:r>
               <w:rPr>
                 <w:rFonts w:ascii="Baskerville Old Face" w:hAnsi="Baskerville Old Face"/>
@@ -31778,6 +32416,7 @@
               </w:rPr>
               <w:t>WhiteWait</w:t>
             </w:r>
+            <w:proofErr w:type="spellEnd"/>
           </w:p>
         </w:tc>
         <w:tc>
@@ -31905,6 +32544,7 @@
                 <w:lang w:val="en-GB"/>
               </w:rPr>
             </w:pPr>
+            <w:proofErr w:type="spellStart"/>
             <w:r>
               <w:rPr>
                 <w:rFonts w:ascii="Baskerville Old Face" w:hAnsi="Baskerville Old Face"/>
@@ -31912,6 +32552,7 @@
               </w:rPr>
               <w:t>WhiteWait</w:t>
             </w:r>
+            <w:proofErr w:type="spellEnd"/>
           </w:p>
         </w:tc>
         <w:tc>
@@ -32004,6 +32645,7 @@
                 <w:lang w:val="en-GB"/>
               </w:rPr>
             </w:pPr>
+            <w:proofErr w:type="spellStart"/>
             <w:r>
               <w:rPr>
                 <w:rFonts w:ascii="Baskerville Old Face" w:hAnsi="Baskerville Old Face"/>
@@ -32011,6 +32653,7 @@
               </w:rPr>
               <w:t>MotorDown</w:t>
             </w:r>
+            <w:proofErr w:type="spellEnd"/>
           </w:p>
         </w:tc>
       </w:tr>
@@ -32041,6 +32684,7 @@
                 <w:lang w:val="en-GB"/>
               </w:rPr>
             </w:pPr>
+            <w:proofErr w:type="spellStart"/>
             <w:r>
               <w:rPr>
                 <w:rFonts w:ascii="Baskerville Old Face" w:hAnsi="Baskerville Old Face"/>
@@ -32048,6 +32692,7 @@
               </w:rPr>
               <w:t>MotorDown</w:t>
             </w:r>
+            <w:proofErr w:type="spellEnd"/>
           </w:p>
         </w:tc>
         <w:tc>
@@ -32073,6 +32718,7 @@
                 <w:lang w:val="en-GB"/>
               </w:rPr>
             </w:pPr>
+            <w:proofErr w:type="spellStart"/>
             <w:r>
               <w:rPr>
                 <w:rFonts w:ascii="Baskerville Old Face" w:hAnsi="Baskerville Old Face"/>
@@ -32080,6 +32726,7 @@
               </w:rPr>
               <w:t>StartStop</w:t>
             </w:r>
+            <w:proofErr w:type="spellEnd"/>
           </w:p>
         </w:tc>
         <w:tc>
@@ -32137,6 +32784,7 @@
                 <w:lang w:val="en-GB"/>
               </w:rPr>
             </w:pPr>
+            <w:proofErr w:type="spellStart"/>
             <w:r>
               <w:rPr>
                 <w:rFonts w:ascii="Baskerville Old Face" w:hAnsi="Baskerville Old Face"/>
@@ -32144,6 +32792,7 @@
               </w:rPr>
               <w:t>Motor_Down_Timer</w:t>
             </w:r>
+            <w:proofErr w:type="spellEnd"/>
           </w:p>
         </w:tc>
       </w:tr>
@@ -32175,6 +32824,7 @@
                 <w:lang w:val="en-GB"/>
               </w:rPr>
             </w:pPr>
+            <w:proofErr w:type="spellStart"/>
             <w:r>
               <w:rPr>
                 <w:rFonts w:ascii="Baskerville Old Face" w:hAnsi="Baskerville Old Face"/>
@@ -32182,6 +32832,7 @@
               </w:rPr>
               <w:t>MotorDown</w:t>
             </w:r>
+            <w:proofErr w:type="spellEnd"/>
           </w:p>
         </w:tc>
         <w:tc>
@@ -32312,6 +32963,7 @@
                 <w:lang w:val="en-GB"/>
               </w:rPr>
             </w:pPr>
+            <w:proofErr w:type="spellStart"/>
             <w:r>
               <w:rPr>
                 <w:rFonts w:ascii="Baskerville Old Face" w:hAnsi="Baskerville Old Face"/>
@@ -32319,6 +32971,7 @@
               </w:rPr>
               <w:t>MotorDown</w:t>
             </w:r>
+            <w:proofErr w:type="spellEnd"/>
           </w:p>
         </w:tc>
         <w:tc>
@@ -32411,6 +33064,7 @@
                 <w:lang w:val="en-GB"/>
               </w:rPr>
             </w:pPr>
+            <w:proofErr w:type="spellStart"/>
             <w:r>
               <w:rPr>
                 <w:rFonts w:ascii="Baskerville Old Face" w:hAnsi="Baskerville Old Face"/>
@@ -32418,6 +33072,7 @@
               </w:rPr>
               <w:t>Running_Wait</w:t>
             </w:r>
+            <w:proofErr w:type="spellEnd"/>
           </w:p>
         </w:tc>
       </w:tr>
@@ -32449,6 +33104,7 @@
                 <w:lang w:val="en-GB"/>
               </w:rPr>
             </w:pPr>
+            <w:proofErr w:type="spellStart"/>
             <w:r>
               <w:rPr>
                 <w:rFonts w:ascii="Baskerville Old Face" w:hAnsi="Baskerville Old Face"/>
@@ -32456,6 +33112,7 @@
               </w:rPr>
               <w:t>Running_Timer</w:t>
             </w:r>
+            <w:proofErr w:type="spellEnd"/>
           </w:p>
         </w:tc>
         <w:tc>
@@ -32548,6 +33205,7 @@
                 <w:lang w:val="en-GB"/>
               </w:rPr>
             </w:pPr>
+            <w:proofErr w:type="spellStart"/>
             <w:r>
               <w:rPr>
                 <w:rFonts w:ascii="Baskerville Old Face" w:hAnsi="Baskerville Old Face"/>
@@ -32555,6 +33213,7 @@
               </w:rPr>
               <w:t>Running_Stop</w:t>
             </w:r>
+            <w:proofErr w:type="spellEnd"/>
           </w:p>
         </w:tc>
       </w:tr>
@@ -32585,6 +33244,7 @@
                 <w:lang w:val="en-GB"/>
               </w:rPr>
             </w:pPr>
+            <w:proofErr w:type="spellStart"/>
             <w:r>
               <w:rPr>
                 <w:rFonts w:ascii="Baskerville Old Face" w:hAnsi="Baskerville Old Face"/>
@@ -32592,6 +33252,7 @@
               </w:rPr>
               <w:t>Running_Timer</w:t>
             </w:r>
+            <w:proofErr w:type="spellEnd"/>
           </w:p>
         </w:tc>
         <w:tc>
@@ -32718,6 +33379,7 @@
                 <w:lang w:val="en-GB"/>
               </w:rPr>
             </w:pPr>
+            <w:proofErr w:type="spellStart"/>
             <w:r>
               <w:rPr>
                 <w:rFonts w:ascii="Baskerville Old Face" w:hAnsi="Baskerville Old Face"/>
@@ -32725,6 +33387,7 @@
               </w:rPr>
               <w:t>Motor_Up_Timer</w:t>
             </w:r>
+            <w:proofErr w:type="spellEnd"/>
           </w:p>
         </w:tc>
         <w:tc>
@@ -32814,6 +33477,7 @@
                 <w:lang w:val="en-GB"/>
               </w:rPr>
             </w:pPr>
+            <w:proofErr w:type="spellStart"/>
             <w:r>
               <w:rPr>
                 <w:rFonts w:ascii="Baskerville Old Face" w:hAnsi="Baskerville Old Face"/>
@@ -32821,6 +33485,7 @@
               </w:rPr>
               <w:t>Motor_Up_Stop</w:t>
             </w:r>
+            <w:proofErr w:type="spellEnd"/>
           </w:p>
         </w:tc>
       </w:tr>
@@ -32851,6 +33516,7 @@
                 <w:lang w:val="en-GB"/>
               </w:rPr>
             </w:pPr>
+            <w:proofErr w:type="spellStart"/>
             <w:r>
               <w:rPr>
                 <w:rFonts w:ascii="Baskerville Old Face" w:hAnsi="Baskerville Old Face"/>
@@ -32858,6 +33524,7 @@
               </w:rPr>
               <w:t>Motor_Up_Timer</w:t>
             </w:r>
+            <w:proofErr w:type="spellEnd"/>
           </w:p>
         </w:tc>
         <w:tc>
@@ -32984,6 +33651,7 @@
                 <w:lang w:val="en-GB"/>
               </w:rPr>
             </w:pPr>
+            <w:proofErr w:type="spellStart"/>
             <w:r>
               <w:rPr>
                 <w:rFonts w:ascii="Baskerville Old Face" w:hAnsi="Baskerville Old Face"/>
@@ -32991,6 +33659,7 @@
               </w:rPr>
               <w:t>White_Wait_Timer</w:t>
             </w:r>
+            <w:proofErr w:type="spellEnd"/>
           </w:p>
         </w:tc>
         <w:tc>
@@ -33080,6 +33749,7 @@
                 <w:lang w:val="en-GB"/>
               </w:rPr>
             </w:pPr>
+            <w:proofErr w:type="spellStart"/>
             <w:r>
               <w:rPr>
                 <w:rFonts w:ascii="Baskerville Old Face" w:hAnsi="Baskerville Old Face"/>
@@ -33087,6 +33757,7 @@
               </w:rPr>
               <w:t>White_Wait_Stop</w:t>
             </w:r>
+            <w:proofErr w:type="spellEnd"/>
           </w:p>
         </w:tc>
       </w:tr>
@@ -33117,6 +33788,7 @@
                 <w:lang w:val="en-GB"/>
               </w:rPr>
             </w:pPr>
+            <w:proofErr w:type="spellStart"/>
             <w:r>
               <w:rPr>
                 <w:rFonts w:ascii="Baskerville Old Face" w:hAnsi="Baskerville Old Face"/>
@@ -33124,6 +33796,7 @@
               </w:rPr>
               <w:t>White_Wait_Timer</w:t>
             </w:r>
+            <w:proofErr w:type="spellEnd"/>
           </w:p>
         </w:tc>
         <w:tc>
@@ -33250,6 +33923,7 @@
                 <w:lang w:val="en-GB"/>
               </w:rPr>
             </w:pPr>
+            <w:proofErr w:type="spellStart"/>
             <w:r>
               <w:rPr>
                 <w:rFonts w:ascii="Baskerville Old Face" w:hAnsi="Baskerville Old Face"/>
@@ -33257,6 +33931,7 @@
               </w:rPr>
               <w:t>Motor_Down_Timer</w:t>
             </w:r>
+            <w:proofErr w:type="spellEnd"/>
           </w:p>
         </w:tc>
         <w:tc>
@@ -33346,6 +34021,7 @@
                 <w:lang w:val="en-GB"/>
               </w:rPr>
             </w:pPr>
+            <w:proofErr w:type="spellStart"/>
             <w:r>
               <w:rPr>
                 <w:rFonts w:ascii="Baskerville Old Face" w:hAnsi="Baskerville Old Face"/>
@@ -33353,6 +34029,7 @@
               </w:rPr>
               <w:t>Motor_Down_Stop</w:t>
             </w:r>
+            <w:proofErr w:type="spellEnd"/>
           </w:p>
         </w:tc>
       </w:tr>
@@ -33383,6 +34060,7 @@
                 <w:lang w:val="en-GB"/>
               </w:rPr>
             </w:pPr>
+            <w:proofErr w:type="spellStart"/>
             <w:r>
               <w:rPr>
                 <w:rFonts w:ascii="Baskerville Old Face" w:hAnsi="Baskerville Old Face"/>
@@ -33390,6 +34068,7 @@
               </w:rPr>
               <w:t>Motor_Down_Timer</w:t>
             </w:r>
+            <w:proofErr w:type="spellEnd"/>
           </w:p>
         </w:tc>
         <w:tc>
@@ -33516,6 +34195,7 @@
                 <w:lang w:val="en-GB"/>
               </w:rPr>
             </w:pPr>
+            <w:proofErr w:type="spellStart"/>
             <w:r>
               <w:rPr>
                 <w:rFonts w:ascii="Baskerville Old Face" w:hAnsi="Baskerville Old Face"/>
@@ -33523,6 +34203,7 @@
               </w:rPr>
               <w:t>Motor_Up_Stop</w:t>
             </w:r>
+            <w:proofErr w:type="spellEnd"/>
           </w:p>
         </w:tc>
         <w:tc>
@@ -33548,6 +34229,7 @@
                 <w:lang w:val="en-GB"/>
               </w:rPr>
             </w:pPr>
+            <w:proofErr w:type="spellStart"/>
             <w:r>
               <w:rPr>
                 <w:rFonts w:ascii="Baskerville Old Face" w:hAnsi="Baskerville Old Face"/>
@@ -33555,6 +34237,7 @@
               </w:rPr>
               <w:t>PushButton</w:t>
             </w:r>
+            <w:proofErr w:type="spellEnd"/>
           </w:p>
         </w:tc>
         <w:tc>
@@ -33612,6 +34295,7 @@
                 <w:lang w:val="en-GB"/>
               </w:rPr>
             </w:pPr>
+            <w:proofErr w:type="spellStart"/>
             <w:r>
               <w:rPr>
                 <w:rFonts w:ascii="Baskerville Old Face" w:hAnsi="Baskerville Old Face"/>
@@ -33619,6 +34303,7 @@
               </w:rPr>
               <w:t>White_Wait_Stop</w:t>
             </w:r>
+            <w:proofErr w:type="spellEnd"/>
           </w:p>
         </w:tc>
       </w:tr>
@@ -33650,6 +34335,7 @@
                 <w:lang w:val="en-GB"/>
               </w:rPr>
             </w:pPr>
+            <w:proofErr w:type="spellStart"/>
             <w:r>
               <w:rPr>
                 <w:rFonts w:ascii="Baskerville Old Face" w:hAnsi="Baskerville Old Face"/>
@@ -33657,6 +34343,7 @@
               </w:rPr>
               <w:t>Motor_Up_Stop</w:t>
             </w:r>
+            <w:proofErr w:type="spellEnd"/>
           </w:p>
         </w:tc>
         <w:tc>
@@ -33749,6 +34436,7 @@
                 <w:lang w:val="en-GB"/>
               </w:rPr>
             </w:pPr>
+            <w:proofErr w:type="spellStart"/>
             <w:r>
               <w:rPr>
                 <w:rFonts w:ascii="Baskerville Old Face" w:hAnsi="Baskerville Old Face"/>
@@ -33756,6 +34444,7 @@
               </w:rPr>
               <w:t>Running_Stop</w:t>
             </w:r>
+            <w:proofErr w:type="spellEnd"/>
           </w:p>
         </w:tc>
       </w:tr>
@@ -33787,6 +34476,7 @@
                 <w:lang w:val="en-GB"/>
               </w:rPr>
             </w:pPr>
+            <w:proofErr w:type="spellStart"/>
             <w:r>
               <w:rPr>
                 <w:rFonts w:ascii="Baskerville Old Face" w:hAnsi="Baskerville Old Face"/>
@@ -33794,6 +34484,7 @@
               </w:rPr>
               <w:t>Motor_Up_Stop</w:t>
             </w:r>
+            <w:proofErr w:type="spellEnd"/>
           </w:p>
         </w:tc>
         <w:tc>
@@ -33923,6 +34614,7 @@
                 <w:lang w:val="en-GB"/>
               </w:rPr>
             </w:pPr>
+            <w:proofErr w:type="spellStart"/>
             <w:r>
               <w:rPr>
                 <w:rFonts w:ascii="Baskerville Old Face" w:hAnsi="Baskerville Old Face"/>
@@ -33930,6 +34622,7 @@
               </w:rPr>
               <w:t>Motor_Up_Stop</w:t>
             </w:r>
+            <w:proofErr w:type="spellEnd"/>
           </w:p>
         </w:tc>
         <w:tc>
@@ -34056,6 +34749,7 @@
                 <w:lang w:val="en-GB"/>
               </w:rPr>
             </w:pPr>
+            <w:proofErr w:type="spellStart"/>
             <w:r>
               <w:rPr>
                 <w:rFonts w:ascii="Baskerville Old Face" w:hAnsi="Baskerville Old Face"/>
@@ -34063,6 +34757,7 @@
               </w:rPr>
               <w:t>White_Wait_Stop</w:t>
             </w:r>
+            <w:proofErr w:type="spellEnd"/>
           </w:p>
         </w:tc>
         <w:tc>
@@ -34152,6 +34847,7 @@
                 <w:lang w:val="en-GB"/>
               </w:rPr>
             </w:pPr>
+            <w:proofErr w:type="spellStart"/>
             <w:r>
               <w:rPr>
                 <w:rFonts w:ascii="Baskerville Old Face" w:hAnsi="Baskerville Old Face"/>
@@ -34159,6 +34855,7 @@
               </w:rPr>
               <w:t>Motor_Down_Stop</w:t>
             </w:r>
+            <w:proofErr w:type="spellEnd"/>
           </w:p>
         </w:tc>
       </w:tr>
@@ -34190,6 +34887,7 @@
                 <w:lang w:val="en-GB"/>
               </w:rPr>
             </w:pPr>
+            <w:proofErr w:type="spellStart"/>
             <w:r>
               <w:rPr>
                 <w:rFonts w:ascii="Baskerville Old Face" w:hAnsi="Baskerville Old Face"/>
@@ -34197,6 +34895,7 @@
               </w:rPr>
               <w:t>White_Wait_Stop</w:t>
             </w:r>
+            <w:proofErr w:type="spellEnd"/>
           </w:p>
         </w:tc>
         <w:tc>
@@ -34327,6 +35026,7 @@
                 <w:lang w:val="en-GB"/>
               </w:rPr>
             </w:pPr>
+            <w:proofErr w:type="spellStart"/>
             <w:r>
               <w:rPr>
                 <w:rFonts w:ascii="Baskerville Old Face" w:hAnsi="Baskerville Old Face"/>
@@ -34334,6 +35034,7 @@
               </w:rPr>
               <w:t>White_Wait_Stop</w:t>
             </w:r>
+            <w:proofErr w:type="spellEnd"/>
           </w:p>
         </w:tc>
         <w:tc>
@@ -34463,6 +35164,7 @@
                 <w:lang w:val="en-GB"/>
               </w:rPr>
             </w:pPr>
+            <w:proofErr w:type="spellStart"/>
             <w:r>
               <w:rPr>
                 <w:rFonts w:ascii="Baskerville Old Face" w:hAnsi="Baskerville Old Face"/>
@@ -34470,6 +35172,7 @@
               </w:rPr>
               <w:t>Motor_Down_Stop</w:t>
             </w:r>
+            <w:proofErr w:type="spellEnd"/>
           </w:p>
         </w:tc>
         <w:tc>
@@ -34559,6 +35262,7 @@
                 <w:lang w:val="en-GB"/>
               </w:rPr>
             </w:pPr>
+            <w:proofErr w:type="spellStart"/>
             <w:r>
               <w:rPr>
                 <w:rFonts w:ascii="Baskerville Old Face" w:hAnsi="Baskerville Old Face"/>
@@ -34566,6 +35270,7 @@
               </w:rPr>
               <w:t>Running_Stop</w:t>
             </w:r>
+            <w:proofErr w:type="spellEnd"/>
           </w:p>
         </w:tc>
       </w:tr>
@@ -34597,6 +35302,7 @@
                 <w:lang w:val="en-GB"/>
               </w:rPr>
             </w:pPr>
+            <w:proofErr w:type="spellStart"/>
             <w:r>
               <w:rPr>
                 <w:rFonts w:ascii="Baskerville Old Face" w:hAnsi="Baskerville Old Face"/>
@@ -34604,6 +35310,7 @@
               </w:rPr>
               <w:t>Motor_Down_Stop</w:t>
             </w:r>
+            <w:proofErr w:type="spellEnd"/>
           </w:p>
         </w:tc>
         <w:tc>
@@ -34733,6 +35440,7 @@
                 <w:lang w:val="en-GB"/>
               </w:rPr>
             </w:pPr>
+            <w:proofErr w:type="spellStart"/>
             <w:r>
               <w:rPr>
                 <w:rFonts w:ascii="Baskerville Old Face" w:hAnsi="Baskerville Old Face"/>
@@ -34740,6 +35448,7 @@
               </w:rPr>
               <w:t>Motor_Down_Stop</w:t>
             </w:r>
+            <w:proofErr w:type="spellEnd"/>
           </w:p>
         </w:tc>
         <w:tc>
@@ -34866,6 +35575,7 @@
                 <w:lang w:val="en-GB"/>
               </w:rPr>
             </w:pPr>
+            <w:proofErr w:type="spellStart"/>
             <w:r>
               <w:rPr>
                 <w:rFonts w:ascii="Baskerville Old Face" w:hAnsi="Baskerville Old Face"/>
@@ -34873,6 +35583,7 @@
               </w:rPr>
               <w:t>Running_Stop</w:t>
             </w:r>
+            <w:proofErr w:type="spellEnd"/>
           </w:p>
         </w:tc>
         <w:tc>
@@ -34898,6 +35609,7 @@
                 <w:lang w:val="en-GB"/>
               </w:rPr>
             </w:pPr>
+            <w:proofErr w:type="spellStart"/>
             <w:r>
               <w:rPr>
                 <w:rFonts w:ascii="Baskerville Old Face" w:hAnsi="Baskerville Old Face"/>
@@ -34905,6 +35617,7 @@
               </w:rPr>
               <w:t>ColorDetector</w:t>
             </w:r>
+            <w:proofErr w:type="spellEnd"/>
           </w:p>
         </w:tc>
         <w:tc>
@@ -34962,6 +35675,7 @@
                 <w:lang w:val="en-GB"/>
               </w:rPr>
             </w:pPr>
+            <w:proofErr w:type="spellStart"/>
             <w:r>
               <w:rPr>
                 <w:rFonts w:ascii="Baskerville Old Face" w:hAnsi="Baskerville Old Face"/>
@@ -34969,6 +35683,7 @@
               </w:rPr>
               <w:t>Motor_Up_Stop</w:t>
             </w:r>
+            <w:proofErr w:type="spellEnd"/>
           </w:p>
         </w:tc>
       </w:tr>
@@ -35000,6 +35715,7 @@
                 <w:lang w:val="en-GB"/>
               </w:rPr>
             </w:pPr>
+            <w:proofErr w:type="spellStart"/>
             <w:r>
               <w:rPr>
                 <w:rFonts w:ascii="Baskerville Old Face" w:hAnsi="Baskerville Old Face"/>
@@ -35007,6 +35723,7 @@
               </w:rPr>
               <w:t>Running_Stop</w:t>
             </w:r>
+            <w:proofErr w:type="spellEnd"/>
           </w:p>
         </w:tc>
         <w:tc>
@@ -35137,6 +35854,7 @@
                 <w:lang w:val="en-GB"/>
               </w:rPr>
             </w:pPr>
+            <w:proofErr w:type="spellStart"/>
             <w:r>
               <w:rPr>
                 <w:rFonts w:ascii="Baskerville Old Face" w:hAnsi="Baskerville Old Face"/>
@@ -35144,6 +35862,7 @@
               </w:rPr>
               <w:t>Running_Stop</w:t>
             </w:r>
+            <w:proofErr w:type="spellEnd"/>
           </w:p>
         </w:tc>
         <w:tc>
@@ -35307,6 +36026,7 @@
                 <w:lang w:val="en-GB"/>
               </w:rPr>
             </w:pPr>
+            <w:proofErr w:type="spellStart"/>
             <w:r>
               <w:rPr>
                 <w:rFonts w:ascii="Baskerville Old Face" w:hAnsi="Baskerville Old Face"/>
@@ -35314,6 +36034,7 @@
               </w:rPr>
               <w:t>StartStop</w:t>
             </w:r>
+            <w:proofErr w:type="spellEnd"/>
           </w:p>
         </w:tc>
         <w:tc>
@@ -35388,7 +36109,7 @@
       <w:pPr>
         <w:pStyle w:val="Heading4"/>
       </w:pPr>
-      <w:bookmarkStart w:id="120" w:name="__RefHeading__2075_485061071"/>
+      <w:bookmarkStart w:id="121" w:name="__RefHeading__2075_485061071"/>
     </w:p>
     <w:p>
       <w:pPr>
@@ -35410,13 +36131,13 @@
       <w:pPr>
         <w:pStyle w:val="Heading4"/>
       </w:pPr>
-      <w:bookmarkStart w:id="121" w:name="_Toc415218910"/>
+      <w:bookmarkStart w:id="122" w:name="_Toc415218910"/>
       <w:r>
         <w:lastRenderedPageBreak/>
         <w:t>Validation of “State Transitions”</w:t>
       </w:r>
-      <w:bookmarkEnd w:id="120"/>
       <w:bookmarkEnd w:id="121"/>
+      <w:bookmarkEnd w:id="122"/>
     </w:p>
     <w:p>
       <w:pPr>
@@ -35439,8 +36160,8 @@
           <w:lang w:val="en-GB"/>
         </w:rPr>
       </w:pPr>
-      <w:bookmarkStart w:id="122" w:name="__RefHeading__2739_1844817289"/>
-      <w:bookmarkStart w:id="123" w:name="_Toc415218911"/>
+      <w:bookmarkStart w:id="123" w:name="__RefHeading__2739_1844817289"/>
+      <w:bookmarkStart w:id="124" w:name="_Toc415218911"/>
       <w:r>
         <w:rPr>
           <w:szCs w:val="36"/>
@@ -35448,8 +36169,8 @@
         </w:rPr>
         <w:t>Finite state Automaton</w:t>
       </w:r>
-      <w:bookmarkEnd w:id="122"/>
       <w:bookmarkEnd w:id="123"/>
+      <w:bookmarkEnd w:id="124"/>
     </w:p>
     <w:p>
       <w:pPr>
@@ -35485,7 +36206,7 @@
                     <pic:cNvPicPr/>
                   </pic:nvPicPr>
                   <pic:blipFill>
-                    <a:blip r:embed="rId8">
+                    <a:blip r:embed="rId10">
                       <a:lum bright="-50000"/>
                       <a:alphaModFix/>
                     </a:blip>
@@ -35517,20 +36238,28 @@
         <w:rPr>
           <w:lang w:val="en-GB" w:eastAsia="ja-JP"/>
         </w:rPr>
-        <w:t>Blue line means that the trigger for the transition is a clocktick</w:t>
-      </w:r>
+        <w:t xml:space="preserve">Blue line means that the trigger for the transition is a </w:t>
+      </w:r>
+      <w:proofErr w:type="spellStart"/>
+      <w:r>
+        <w:rPr>
+          <w:lang w:val="en-GB" w:eastAsia="ja-JP"/>
+        </w:rPr>
+        <w:t>clocktick</w:t>
+      </w:r>
+      <w:proofErr w:type="spellEnd"/>
     </w:p>
     <w:p>
       <w:pPr>
         <w:pStyle w:val="Heading4"/>
       </w:pPr>
-      <w:bookmarkStart w:id="124" w:name="__RefHeading__3909_835183902"/>
-      <w:bookmarkStart w:id="125" w:name="_Toc415218912"/>
+      <w:bookmarkStart w:id="125" w:name="__RefHeading__3909_835183902"/>
+      <w:bookmarkStart w:id="126" w:name="_Toc415218912"/>
       <w:r>
         <w:t>Validation of “Finite state Automaton”</w:t>
       </w:r>
-      <w:bookmarkEnd w:id="124"/>
       <w:bookmarkEnd w:id="125"/>
+      <w:bookmarkEnd w:id="126"/>
     </w:p>
     <w:p>
       <w:pPr>
@@ -35553,8 +36282,8 @@
           <w:lang w:val="en-GB"/>
         </w:rPr>
       </w:pPr>
-      <w:bookmarkStart w:id="126" w:name="__RefHeading__2741_1844817289"/>
-      <w:bookmarkStart w:id="127" w:name="_Toc415218913"/>
+      <w:bookmarkStart w:id="127" w:name="__RefHeading__2741_1844817289"/>
+      <w:bookmarkStart w:id="128" w:name="_Toc415218913"/>
       <w:r>
         <w:rPr>
           <w:szCs w:val="36"/>
@@ -35562,20 +36291,20 @@
         </w:rPr>
         <w:t>UPPAAL model</w:t>
       </w:r>
-      <w:bookmarkEnd w:id="126"/>
       <w:bookmarkEnd w:id="127"/>
+      <w:bookmarkEnd w:id="128"/>
     </w:p>
     <w:p>
       <w:pPr>
         <w:pStyle w:val="Heading4"/>
       </w:pPr>
-      <w:bookmarkStart w:id="128" w:name="__RefHeading__2077_485061071"/>
-      <w:bookmarkStart w:id="129" w:name="_Toc415218914"/>
+      <w:bookmarkStart w:id="129" w:name="__RefHeading__2077_485061071"/>
+      <w:bookmarkStart w:id="130" w:name="_Toc415218914"/>
       <w:r>
         <w:t>Tests done</w:t>
       </w:r>
-      <w:bookmarkEnd w:id="128"/>
       <w:bookmarkEnd w:id="129"/>
+      <w:bookmarkEnd w:id="130"/>
     </w:p>
     <w:p>
       <w:pPr>
@@ -35603,7 +36332,7 @@
           <w:szCs w:val="21"/>
         </w:rPr>
       </w:pPr>
-      <w:bookmarkStart w:id="130" w:name="__RefHeading__2079_485061071"/>
+      <w:bookmarkStart w:id="131" w:name="__RefHeading__2079_485061071"/>
       <w:r>
         <w:br w:type="page"/>
       </w:r>
@@ -35612,13 +36341,13 @@
       <w:pPr>
         <w:pStyle w:val="Heading4"/>
       </w:pPr>
-      <w:bookmarkStart w:id="131" w:name="_Toc415218915"/>
+      <w:bookmarkStart w:id="132" w:name="_Toc415218915"/>
       <w:r>
         <w:lastRenderedPageBreak/>
         <w:t>Validation of “UPPAAL model”</w:t>
       </w:r>
-      <w:bookmarkEnd w:id="130"/>
       <w:bookmarkEnd w:id="131"/>
+      <w:bookmarkEnd w:id="132"/>
     </w:p>
     <w:p>
       <w:pPr>
@@ -35678,7 +36407,7 @@
                     <pic:cNvPicPr/>
                   </pic:nvPicPr>
                   <pic:blipFill>
-                    <a:blip r:embed="rId9">
+                    <a:blip r:embed="rId11">
                       <a:lum bright="-50000"/>
                       <a:alphaModFix/>
                     </a:blip>
@@ -35714,7 +36443,7 @@
           <w:lang w:val="en-GB"/>
         </w:rPr>
       </w:pPr>
-      <w:bookmarkStart w:id="132" w:name="_Toc415218916"/>
+      <w:bookmarkStart w:id="133" w:name="_Toc415218916"/>
       <w:r>
         <w:rPr>
           <w:lang w:val="en-GB"/>
@@ -35782,8 +36511,6 @@
           <w:lang w:val="en-GB"/>
         </w:rPr>
       </w:pPr>
-      <w:bookmarkStart w:id="133" w:name="_GoBack"/>
-      <w:bookmarkEnd w:id="133"/>
       <w:r>
         <w:rPr>
           <w:lang w:val="en-GB"/>
@@ -35805,7 +36532,7 @@
         <w:lastRenderedPageBreak/>
         <w:t>Process</w:t>
       </w:r>
-      <w:bookmarkEnd w:id="132"/>
+      <w:bookmarkEnd w:id="133"/>
     </w:p>
     <w:p>
       <w:pPr>
@@ -35946,7 +36673,21 @@
         <w:rPr>
           <w:rFonts w:ascii="Baskerville Old Face" w:hAnsi="Baskerville Old Face"/>
         </w:rPr>
-        <w:t>For us, a normal workday is structured as follows: we start each workday with a list of items that needs to be done in order to complete the document for that week. The list is written on the whiteboard that is available in the room. Then members are assigned to a task in consultation. After the completion of a task, it is checked off or removed from the whiteboard, and the member that was responsible for it continues to work on the next item of the inventory until there are no more available assignments. Then they will help another group member with their duty. On Wednesday, the document is wrapped up and cross-read. The person that bears the responsibility for the document hands in the current document for feedback when possible. On Friday, the document is updated according to the feedback given by the tutor. Subsequently, the finalised document is cross-read, and handed in by the person responsible for the document.</w:t>
+        <w:t xml:space="preserve">For us, a normal workday is structured as follows: we start each workday with a list of items that needs to be done in order to complete the document for that week. The list is written on the whiteboard that is available in the room. Then members are assigned to a task in consultation. After the completion of a task, it is checked off or removed from the whiteboard, and the member that was responsible for it continues to work on the next item of the inventory until there are no more available assignments. Then they will help another group member with their duty. On Wednesday, the document is wrapped up and cross-read. The person that bears the responsibility for the document hands in the current document for feedback when possible. On Friday, the document is updated according to the feedback given by the tutor. Subsequently, the </w:t>
+      </w:r>
+      <w:proofErr w:type="spellStart"/>
+      <w:r>
+        <w:rPr>
+          <w:rFonts w:ascii="Baskerville Old Face" w:hAnsi="Baskerville Old Face"/>
+        </w:rPr>
+        <w:t>finalised</w:t>
+      </w:r>
+      <w:proofErr w:type="spellEnd"/>
+      <w:r>
+        <w:rPr>
+          <w:rFonts w:ascii="Baskerville Old Face" w:hAnsi="Baskerville Old Face"/>
+        </w:rPr>
+        <w:t xml:space="preserve"> document is cross-read, and handed in by the person responsible for the document.</w:t>
       </w:r>
     </w:p>
     <w:p>
@@ -36008,6 +36749,20 @@
         <w:t>Conclusion</w:t>
       </w:r>
       <w:bookmarkEnd w:id="134"/>
+    </w:p>
+    <w:p>
+      <w:pPr>
+        <w:pStyle w:val="Textbody"/>
+        <w:rPr>
+          <w:lang w:val="en-GB"/>
+        </w:rPr>
+      </w:pPr>
+      <w:r>
+        <w:rPr>
+          <w:lang w:val="en-GB"/>
+        </w:rPr>
+        <w:t>Over the course of these past 8 weeks we worked on making a sorting machine and the software that runs it. We did this by going through multiple phases, starting with Machine Design, where we designed the machine itself. Moving to Software Specification, where we created a finite state automaton, then Software Design and Software Implementation and Integration where we respectively designed a pseudo-Java program and then translated that into Assembly for the PP2. While making these documents we validated each part to what we did before to make sure that we made the right decision every time. While the project took a lot of our time each week, we liked doing it, and the end result was very satisfying. We hope that the skills we have acquired over the course of this project, both those for designing and building a product and those for working in a group, will help us in future projects both here in the TU/e and beyond.</w:t>
+      </w:r>
     </w:p>
     <w:p>
       <w:pPr>
@@ -36048,7 +36803,7 @@
       </w:pPr>
     </w:p>
     <w:sectPr>
-      <w:footerReference w:type="default" r:id="rId10"/>
+      <w:footerReference w:type="default" r:id="rId12"/>
       <w:pgSz w:w="11906" w:h="16838"/>
       <w:pgMar w:top="1440" w:right="1440" w:bottom="1440" w:left="1440" w:header="708" w:footer="708" w:gutter="0"/>
       <w:cols w:space="708"/>
@@ -36056,6 +36811,25 @@
     </w:sectPr>
   </w:body>
 </w:document>
+</file>
+
+<file path=word/endnotes.xml><?xml version="1.0" encoding="utf-8"?>
+<w:endnotes xmlns:wpc="http://schemas.microsoft.com/office/word/2010/wordprocessingCanvas" xmlns:mc="http://schemas.openxmlformats.org/markup-compatibility/2006" xmlns:o="urn:schemas-microsoft-com:office:office" xmlns:r="http://schemas.openxmlformats.org/officeDocument/2006/relationships" xmlns:m="http://schemas.openxmlformats.org/officeDocument/2006/math" xmlns:v="urn:schemas-microsoft-com:vml" xmlns:wp14="http://schemas.microsoft.com/office/word/2010/wordprocessingDrawing" xmlns:wp="http://schemas.openxmlformats.org/drawingml/2006/wordprocessingDrawing" xmlns:w10="urn:schemas-microsoft-com:office:word" xmlns:w="http://schemas.openxmlformats.org/wordprocessingml/2006/main" xmlns:w14="http://schemas.microsoft.com/office/word/2010/wordml" xmlns:w15="http://schemas.microsoft.com/office/word/2012/wordml" xmlns:wpg="http://schemas.microsoft.com/office/word/2010/wordprocessingGroup" xmlns:wpi="http://schemas.microsoft.com/office/word/2010/wordprocessingInk" xmlns:wne="http://schemas.microsoft.com/office/word/2006/wordml" xmlns:wps="http://schemas.microsoft.com/office/word/2010/wordprocessingShape" mc:Ignorable="w14 w15 wp14">
+  <w:endnote w:type="separator" w:id="-1">
+    <w:p>
+      <w:r>
+        <w:separator/>
+      </w:r>
+    </w:p>
+  </w:endnote>
+  <w:endnote w:type="continuationSeparator" w:id="0">
+    <w:p>
+      <w:r>
+        <w:continuationSeparator/>
+      </w:r>
+    </w:p>
+  </w:endnote>
+</w:endnotes>
 </file>
 
 <file path=word/footer1.xml><?xml version="1.0" encoding="utf-8"?>
@@ -36092,7 +36866,7 @@
           <w:rPr>
             <w:noProof/>
           </w:rPr>
-          <w:t>1</w:t>
+          <w:t>21</w:t>
         </w:r>
         <w:r>
           <w:rPr>
@@ -36109,6 +36883,25 @@
     </w:pPr>
   </w:p>
 </w:ftr>
+</file>
+
+<file path=word/footnotes.xml><?xml version="1.0" encoding="utf-8"?>
+<w:footnotes xmlns:wpc="http://schemas.microsoft.com/office/word/2010/wordprocessingCanvas" xmlns:mc="http://schemas.openxmlformats.org/markup-compatibility/2006" xmlns:o="urn:schemas-microsoft-com:office:office" xmlns:r="http://schemas.openxmlformats.org/officeDocument/2006/relationships" xmlns:m="http://schemas.openxmlformats.org/officeDocument/2006/math" xmlns:v="urn:schemas-microsoft-com:vml" xmlns:wp14="http://schemas.microsoft.com/office/word/2010/wordprocessingDrawing" xmlns:wp="http://schemas.openxmlformats.org/drawingml/2006/wordprocessingDrawing" xmlns:w10="urn:schemas-microsoft-com:office:word" xmlns:w="http://schemas.openxmlformats.org/wordprocessingml/2006/main" xmlns:w14="http://schemas.microsoft.com/office/word/2010/wordml" xmlns:w15="http://schemas.microsoft.com/office/word/2012/wordml" xmlns:wpg="http://schemas.microsoft.com/office/word/2010/wordprocessingGroup" xmlns:wpi="http://schemas.microsoft.com/office/word/2010/wordprocessingInk" xmlns:wne="http://schemas.microsoft.com/office/word/2006/wordml" xmlns:wps="http://schemas.microsoft.com/office/word/2010/wordprocessingShape" mc:Ignorable="w14 w15 wp14">
+  <w:footnote w:type="separator" w:id="-1">
+    <w:p>
+      <w:r>
+        <w:separator/>
+      </w:r>
+    </w:p>
+  </w:footnote>
+  <w:footnote w:type="continuationSeparator" w:id="0">
+    <w:p>
+      <w:r>
+        <w:continuationSeparator/>
+      </w:r>
+    </w:p>
+  </w:footnote>
+</w:footnotes>
 </file>
 
 <file path=word/numbering.xml><?xml version="1.0" encoding="utf-8"?>

</xml_diff>